<commit_message>
Revert "Revert "Instructions update""
This reverts commit 19c70500f846e40aa4aaebfb99b4b476dcbbad9b.
</commit_message>
<xml_diff>
--- a/m52 PnP/Speeduino käyttöohje FTDI.docx
+++ b/m52 PnP/Speeduino käyttöohje FTDI.docx
@@ -1685,19 +1685,31 @@
         <w:rPr>
           <w:lang w:val="fi-FI"/>
         </w:rPr>
-        <w:t xml:space="preserve">Speeduinon voi yhdistää tietokoneeseen/tablettiin/kännykkään usb piuhalla tai bluetoothin avulla. Näitä ei </w:t>
-      </w:r>
-      <w:r>
-        <w:rPr>
-          <w:lang w:val="fi-FI"/>
-        </w:rPr>
-        <w:t>voi valitettavasti käyttää yhtä</w:t>
-      </w:r>
-      <w:r>
-        <w:rPr>
-          <w:lang w:val="fi-FI"/>
-        </w:rPr>
-        <w:t xml:space="preserve">aikaa ja jos bluetoothin sijasta haluaa käyttää usb-piuhaa, pitää bluetooth moduuli ottaa levyltä pois siksi aikaa. </w:t>
+        <w:t xml:space="preserve">Speeduinon voi yhdistää tietokoneeseen/tablettiin/kännykkään usb piuhalla tai bluetoothin avulla. </w:t>
+      </w:r>
+      <w:r>
+        <w:rPr>
+          <w:lang w:val="fi-FI"/>
+        </w:rPr>
+        <w:t xml:space="preserve">Jos bluetoothin jälkeen käyttää USB-yhteyttä, pitää bluetooth paritus poistaa, koska näitä ei voi </w:t>
+      </w:r>
+      <w:r>
+        <w:rPr>
+          <w:lang w:val="fi-FI"/>
+        </w:rPr>
+        <w:t>käyttää yhtä</w:t>
+      </w:r>
+      <w:r>
+        <w:rPr>
+          <w:lang w:val="fi-FI"/>
+        </w:rPr>
+        <w:t>aikaa</w:t>
+      </w:r>
+      <w:r>
+        <w:rPr>
+          <w:lang w:val="fi-FI"/>
+        </w:rPr>
+        <w:t xml:space="preserve">. </w:t>
       </w:r>
       <w:r>
         <w:rPr>
@@ -1705,50 +1717,88 @@
         </w:rPr>
         <w:t>Bluetooth yhteys toki pelaa samalla tavalla kuin usb-piuhallakin. Ainoa ero on, että jos firmwarea haluaa päivittää, se pitää tehdä usb-kaapelilla.</w:t>
       </w:r>
+      <w:bookmarkStart w:id="3" w:name="_GoBack"/>
+      <w:bookmarkEnd w:id="3"/>
     </w:p>
     <w:p>
       <w:pPr>
         <w:pStyle w:val="Heading3"/>
       </w:pPr>
-      <w:bookmarkStart w:id="3" w:name="_Toc2957593"/>
+      <w:bookmarkStart w:id="4" w:name="_Toc2957593"/>
       <w:r>
         <w:t>USB</w:t>
       </w:r>
       <w:r>
         <w:t>-yhteys</w:t>
       </w:r>
-      <w:bookmarkEnd w:id="3"/>
-    </w:p>
-    <w:p>
-      <w:pPr>
-        <w:rPr>
-          <w:lang w:val="fi-FI"/>
-        </w:rPr>
-      </w:pPr>
-    </w:p>
-    <w:p>
-      <w:pPr>
-        <w:rPr>
-          <w:lang w:val="fi-FI"/>
-        </w:rPr>
-      </w:pPr>
-      <w:bookmarkStart w:id="4" w:name="_Toc2957594"/>
-      <w:r>
-        <w:rPr>
-          <w:lang w:val="fi-FI"/>
-        </w:rPr>
-        <w:t xml:space="preserve">USB piuhalla tietokoneeseen kytkettäessä tietokoneelle pitää asentaa sopivat ajurit. Speeduinon Arduino Mega prosessorikortilta löytyy FTDI piiri minkä ajurit pitäisi Windows osata asentaa automaattisesti. Jos ajurit eivät asennu automaattisesti, löytyvät ne täältä: </w:t>
-      </w:r>
-      <w:r>
+      <w:bookmarkEnd w:id="4"/>
+    </w:p>
+    <w:p>
+      <w:pPr>
+        <w:rPr>
+          <w:lang w:val="fi-FI"/>
+        </w:rPr>
+      </w:pPr>
+    </w:p>
+    <w:p>
+      <w:pPr>
+        <w:rPr>
+          <w:lang w:val="fi-FI"/>
+        </w:rPr>
+      </w:pPr>
+      <w:bookmarkStart w:id="5" w:name="_Toc2957594"/>
+      <w:r>
+        <w:rPr>
+          <w:lang w:val="fi-FI"/>
+        </w:rPr>
+        <w:t xml:space="preserve">USB piuhalla tietokoneeseen kytkettäessä tietokoneelle pitää asentaa sopivat ajurit. Speeduinon Arduino Mega prosessorikortilta löytyy </w:t>
+      </w:r>
+      <w:r>
+        <w:rPr>
+          <w:lang w:val="fi-FI"/>
+        </w:rPr>
+        <w:t>Atmega 16u2</w:t>
+      </w:r>
+      <w:r>
+        <w:rPr>
+          <w:lang w:val="fi-FI"/>
+        </w:rPr>
+        <w:t xml:space="preserve"> piiri minkä ajurit pitäisi Windows osata asentaa automaattisesti. Jos ajurit eivät asennu automaattisesti, löytyvät </w:t>
+      </w:r>
+      <w:r>
+        <w:rPr>
+          <w:lang w:val="fi-FI"/>
+        </w:rPr>
+        <w:t xml:space="preserve">Arduino IDE softapaketin mukana: </w:t>
+      </w:r>
+      <w:r>
+        <w:rPr>
+          <w:lang w:val="fi-FI"/>
+        </w:rPr>
         <w:fldChar w:fldCharType="begin"/>
       </w:r>
       <w:r>
         <w:rPr>
           <w:lang w:val="fi-FI"/>
         </w:rPr>
-        <w:instrText xml:space="preserve"> HYPERLINK "https://www.ftdichip.com/Drivers/D2XX.htm" </w:instrText>
-      </w:r>
-      <w:r>
+        <w:instrText xml:space="preserve"> HYPERLINK "</w:instrText>
+      </w:r>
+      <w:r>
+        <w:rPr>
+          <w:lang w:val="fi-FI"/>
+        </w:rPr>
+        <w:instrText>https://www.arduino.cc/en/main/software</w:instrText>
+      </w:r>
+      <w:r>
+        <w:rPr>
+          <w:lang w:val="fi-FI"/>
+        </w:rPr>
+        <w:instrText xml:space="preserve">" </w:instrText>
+      </w:r>
+      <w:r>
+        <w:rPr>
+          <w:lang w:val="fi-FI"/>
+        </w:rPr>
         <w:fldChar w:fldCharType="separate"/>
       </w:r>
       <w:r>
@@ -1756,11 +1806,10 @@
           <w:rStyle w:val="Hyperlink"/>
           <w:lang w:val="fi-FI"/>
         </w:rPr>
-        <w:t>https://www.ftdichip.com/Drivers/D2XX.htm</w:t>
-      </w:r>
-      <w:r>
-        <w:rPr>
-          <w:rStyle w:val="Hyperlink"/>
+        <w:t>https://www.arduino.cc/en/main/software</w:t>
+      </w:r>
+      <w:r>
+        <w:rPr>
           <w:lang w:val="fi-FI"/>
         </w:rPr>
         <w:fldChar w:fldCharType="end"/>
@@ -1772,6 +1821,12 @@
           <w:lang w:val="fi-FI"/>
         </w:rPr>
       </w:pPr>
+      <w:r>
+        <w:rPr>
+          <w:lang w:val="fi-FI"/>
+        </w:rPr>
+        <w:t xml:space="preserve">Muista asennuksen aikana hyväksyä uusien ajurien asennus. </w:t>
+      </w:r>
       <w:r>
         <w:rPr>
           <w:lang w:val="fi-FI"/>
@@ -1834,7 +1889,7 @@
         <w:lastRenderedPageBreak/>
         <w:t>Bluetooth yhteys</w:t>
       </w:r>
-      <w:bookmarkEnd w:id="4"/>
+      <w:bookmarkEnd w:id="5"/>
       <w:r>
         <w:t xml:space="preserve"> </w:t>
       </w:r>
@@ -1954,11 +2009,11 @@
       <w:pPr>
         <w:pStyle w:val="Heading3"/>
       </w:pPr>
-      <w:bookmarkStart w:id="5" w:name="_Toc2957595"/>
+      <w:bookmarkStart w:id="6" w:name="_Toc2957595"/>
       <w:r>
         <w:t>TunerStudioon yhdistäminen</w:t>
       </w:r>
-      <w:bookmarkEnd w:id="5"/>
+      <w:bookmarkEnd w:id="6"/>
     </w:p>
     <w:p>
       <w:pPr>
@@ -1979,38 +2034,16 @@
         </w:rPr>
         <w:t xml:space="preserve">Speeduinon säätäminen tapahtuu TunerStudion avulla. Jos ei sitä koneelta löydy, lataa se osoitteesta: </w:t>
       </w:r>
-      <w:r>
-        <w:rPr>
-          <w:lang w:val="fi-FI"/>
-        </w:rPr>
-        <w:fldChar w:fldCharType="begin"/>
-      </w:r>
-      <w:r>
-        <w:rPr>
-          <w:lang w:val="fi-FI"/>
-        </w:rPr>
-        <w:instrText xml:space="preserve"> HYPERLINK "http://www.tunerstudio.com/index.php/tuner-studio" </w:instrText>
-      </w:r>
-      <w:r>
-        <w:rPr>
-          <w:lang w:val="fi-FI"/>
-        </w:rPr>
-        <w:fldChar w:fldCharType="separate"/>
-      </w:r>
-      <w:r>
-        <w:rPr>
-          <w:rStyle w:val="Hyperlink"/>
-          <w:u w:val="none"/>
-          <w:lang w:val="fi-FI"/>
-        </w:rPr>
-        <w:t>http://www.tunerstudio.com/index.php/tuner-studio</w:t>
-      </w:r>
-      <w:r>
-        <w:rPr>
-          <w:lang w:val="fi-FI"/>
-        </w:rPr>
-        <w:fldChar w:fldCharType="end"/>
-      </w:r>
+      <w:hyperlink r:id="rId8" w:history="1">
+        <w:r>
+          <w:rPr>
+            <w:rStyle w:val="Hyperlink"/>
+            <w:u w:val="none"/>
+            <w:lang w:val="fi-FI"/>
+          </w:rPr>
+          <w:t>http://www.tunerstudio.com/index.php/tuner-studio</w:t>
+        </w:r>
+      </w:hyperlink>
       <w:r>
         <w:rPr>
           <w:lang w:val="fi-FI"/>
@@ -2061,7 +2094,7 @@
                     </pic:cNvPicPr>
                   </pic:nvPicPr>
                   <pic:blipFill>
-                    <a:blip r:embed="rId8">
+                    <a:blip r:embed="rId9">
                       <a:extLst>
                         <a:ext uri="{28A0092B-C50C-407E-A947-70E740481C1C}">
                           <a14:useLocalDpi xmlns:a14="http://schemas.microsoft.com/office/drawing/2010/main" val="0"/>
@@ -2141,7 +2174,7 @@
                     </pic:cNvPicPr>
                   </pic:nvPicPr>
                   <pic:blipFill>
-                    <a:blip r:embed="rId9">
+                    <a:blip r:embed="rId10">
                       <a:extLst>
                         <a:ext uri="{28A0092B-C50C-407E-A947-70E740481C1C}">
                           <a14:useLocalDpi xmlns:a14="http://schemas.microsoft.com/office/drawing/2010/main" val="0"/>
@@ -2185,34 +2218,16 @@
         </w:rPr>
         <w:t xml:space="preserve">Huom! Tämä vaatii nettiyhteyden koneelta silloin kun koitat ekaa kertaa yhdistää Speeduinoa tietokoneeseen. Jos nettiyhteyttä ei ole saatavilla tai tunnistus muuten vaan epäonnistuu, pitää määritykset lisätä käsin. Tarvittavat tiedostot löytyy Speeduinon firmware paketista. Firmware versiot löytyy täältä: </w:t>
       </w:r>
-      <w:r>
-        <w:fldChar w:fldCharType="begin"/>
-      </w:r>
-      <w:r>
-        <w:rPr>
-          <w:lang w:val="fi-FI"/>
-        </w:rPr>
-        <w:instrText xml:space="preserve"> HYPERLINK "https://github.com/noisymime/speeduino/releases" </w:instrText>
-      </w:r>
-      <w:r>
-        <w:fldChar w:fldCharType="separate"/>
-      </w:r>
-      <w:r>
-        <w:rPr>
-          <w:rStyle w:val="Hyperlink"/>
-          <w:u w:val="none"/>
-          <w:lang w:val="fi-FI"/>
-        </w:rPr>
-        <w:t>https://github.com/noisymime/speeduino/releases</w:t>
-      </w:r>
-      <w:r>
-        <w:rPr>
-          <w:rStyle w:val="Hyperlink"/>
-          <w:u w:val="none"/>
-          <w:lang w:val="fi-FI"/>
-        </w:rPr>
-        <w:fldChar w:fldCharType="end"/>
-      </w:r>
+      <w:hyperlink r:id="rId11" w:history="1">
+        <w:r>
+          <w:rPr>
+            <w:rStyle w:val="Hyperlink"/>
+            <w:u w:val="none"/>
+            <w:lang w:val="fi-FI"/>
+          </w:rPr>
+          <w:t>https://github.com/noisymime/speeduino/releases</w:t>
+        </w:r>
+      </w:hyperlink>
     </w:p>
     <w:p>
       <w:pPr>
@@ -2239,8 +2254,6 @@
         </w:rPr>
         <w:t>Tämän jälkeen Firmware kohdasta valitse Other / Browse</w:t>
       </w:r>
-      <w:bookmarkStart w:id="6" w:name="_GoBack"/>
-      <w:bookmarkEnd w:id="6"/>
     </w:p>
     <w:p>
       <w:pPr>
@@ -2291,7 +2304,7 @@
                     </pic:cNvPicPr>
                   </pic:nvPicPr>
                   <pic:blipFill>
-                    <a:blip r:embed="rId10">
+                    <a:blip r:embed="rId12">
                       <a:extLst>
                         <a:ext uri="{28A0092B-C50C-407E-A947-70E740481C1C}">
                           <a14:useLocalDpi xmlns:a14="http://schemas.microsoft.com/office/drawing/2010/main" val="0"/>
@@ -2362,7 +2375,7 @@
                     <pic:cNvPicPr/>
                   </pic:nvPicPr>
                   <pic:blipFill>
-                    <a:blip r:embed="rId11"/>
+                    <a:blip r:embed="rId13"/>
                     <a:stretch>
                       <a:fillRect/>
                     </a:stretch>
@@ -2412,146 +2425,6 @@
             <wp:extent cx="3323645" cy="3539195"/>
             <wp:effectExtent l="0" t="0" r="0" b="4445"/>
             <wp:docPr id="8" name="Picture 8"/>
-            <wp:cNvGraphicFramePr>
-              <a:graphicFrameLocks xmlns:a="http://schemas.openxmlformats.org/drawingml/2006/main" noChangeAspect="1"/>
-            </wp:cNvGraphicFramePr>
-            <a:graphic xmlns:a="http://schemas.openxmlformats.org/drawingml/2006/main">
-              <a:graphicData uri="http://schemas.openxmlformats.org/drawingml/2006/picture">
-                <pic:pic xmlns:pic="http://schemas.openxmlformats.org/drawingml/2006/picture">
-                  <pic:nvPicPr>
-                    <pic:cNvPr id="1" name=""/>
-                    <pic:cNvPicPr/>
-                  </pic:nvPicPr>
-                  <pic:blipFill>
-                    <a:blip r:embed="rId12"/>
-                    <a:stretch>
-                      <a:fillRect/>
-                    </a:stretch>
-                  </pic:blipFill>
-                  <pic:spPr>
-                    <a:xfrm>
-                      <a:off x="0" y="0"/>
-                      <a:ext cx="3326023" cy="3541727"/>
-                    </a:xfrm>
-                    <a:prstGeom prst="rect">
-                      <a:avLst/>
-                    </a:prstGeom>
-                  </pic:spPr>
-                </pic:pic>
-              </a:graphicData>
-            </a:graphic>
-          </wp:inline>
-        </w:drawing>
-      </w:r>
-    </w:p>
-    <w:p>
-      <w:pPr>
-        <w:rPr>
-          <w:lang w:val="fi-FI"/>
-        </w:rPr>
-      </w:pPr>
-      <w:r>
-        <w:rPr>
-          <w:lang w:val="fi-FI"/>
-        </w:rPr>
-        <w:t>Klikkaa next.</w:t>
-      </w:r>
-    </w:p>
-    <w:p>
-      <w:pPr>
-        <w:rPr>
-          <w:lang w:val="fi-FI"/>
-        </w:rPr>
-      </w:pPr>
-      <w:r>
-        <w:rPr>
-          <w:lang w:val="fi-FI"/>
-        </w:rPr>
-        <w:t>Com portiksi valitse portti minkä näit laitehallinnasta bluetooth seriallille/ CH340:lle:</w:t>
-      </w:r>
-    </w:p>
-    <w:p>
-      <w:pPr>
-        <w:rPr>
-          <w:lang w:val="fi-FI"/>
-        </w:rPr>
-      </w:pPr>
-      <w:r>
-        <w:rPr>
-          <w:noProof/>
-        </w:rPr>
-        <w:drawing>
-          <wp:inline distT="0" distB="0" distL="0" distR="0" wp14:anchorId="2536A4A9" wp14:editId="38FFA152">
-            <wp:extent cx="2687541" cy="2861838"/>
-            <wp:effectExtent l="0" t="0" r="0" b="0"/>
-            <wp:docPr id="10" name="Picture 10"/>
-            <wp:cNvGraphicFramePr>
-              <a:graphicFrameLocks xmlns:a="http://schemas.openxmlformats.org/drawingml/2006/main" noChangeAspect="1"/>
-            </wp:cNvGraphicFramePr>
-            <a:graphic xmlns:a="http://schemas.openxmlformats.org/drawingml/2006/main">
-              <a:graphicData uri="http://schemas.openxmlformats.org/drawingml/2006/picture">
-                <pic:pic xmlns:pic="http://schemas.openxmlformats.org/drawingml/2006/picture">
-                  <pic:nvPicPr>
-                    <pic:cNvPr id="1" name=""/>
-                    <pic:cNvPicPr/>
-                  </pic:nvPicPr>
-                  <pic:blipFill>
-                    <a:blip r:embed="rId13"/>
-                    <a:stretch>
-                      <a:fillRect/>
-                    </a:stretch>
-                  </pic:blipFill>
-                  <pic:spPr>
-                    <a:xfrm>
-                      <a:off x="0" y="0"/>
-                      <a:ext cx="2698139" cy="2873123"/>
-                    </a:xfrm>
-                    <a:prstGeom prst="rect">
-                      <a:avLst/>
-                    </a:prstGeom>
-                  </pic:spPr>
-                </pic:pic>
-              </a:graphicData>
-            </a:graphic>
-          </wp:inline>
-        </w:drawing>
-      </w:r>
-    </w:p>
-    <w:p>
-      <w:pPr>
-        <w:rPr>
-          <w:lang w:val="fi-FI"/>
-        </w:rPr>
-      </w:pPr>
-      <w:r>
-        <w:rPr>
-          <w:lang w:val="fi-FI"/>
-        </w:rPr>
-        <w:t>Klikkaa next ja seuraavasta Finish</w:t>
-      </w:r>
-      <w:r>
-        <w:rPr>
-          <w:lang w:val="fi-FI"/>
-        </w:rPr>
-        <w:t xml:space="preserve"> jolloin TunerStudio yhdistää speeduinoon:</w:t>
-      </w:r>
-    </w:p>
-    <w:p>
-      <w:pPr>
-        <w:rPr>
-          <w:lang w:val="fi-FI"/>
-        </w:rPr>
-      </w:pPr>
-      <w:r>
-        <w:rPr>
-          <w:noProof/>
-        </w:rPr>
-        <w:lastRenderedPageBreak/>
-        <w:drawing>
-          <wp:inline distT="0" distB="0" distL="0" distR="0" wp14:anchorId="2AA2F4C4" wp14:editId="0383A24B">
-            <wp:extent cx="5469107" cy="4118775"/>
-            <wp:effectExtent l="0" t="0" r="0" b="0"/>
-            <wp:docPr id="11" name="Picture 11"/>
             <wp:cNvGraphicFramePr>
               <a:graphicFrameLocks xmlns:a="http://schemas.openxmlformats.org/drawingml/2006/main" noChangeAspect="1"/>
             </wp:cNvGraphicFramePr>
@@ -2571,7 +2444,7 @@
                   <pic:spPr>
                     <a:xfrm>
                       <a:off x="0" y="0"/>
-                      <a:ext cx="5471927" cy="4120899"/>
+                      <a:ext cx="3326023" cy="3541727"/>
                     </a:xfrm>
                     <a:prstGeom prst="rect">
                       <a:avLst/>
@@ -2594,81 +2467,20 @@
         <w:rPr>
           <w:lang w:val="fi-FI"/>
         </w:rPr>
-        <w:t>Tarkista että MAP anturi näyttää about 100kpa ja lämpötila-anturit järkeviä arvoja (kylmällä moottorilla kummatkin about samaa ympäröivän ilman lämpötilaa). Anturit on kalibroitu valmiiksi, mutta on hyvä tarkistaa että kaikki on ok.</w:t>
-      </w:r>
-    </w:p>
-    <w:p>
-      <w:pPr>
-        <w:pStyle w:val="Heading1"/>
-      </w:pPr>
-      <w:bookmarkStart w:id="7" w:name="_Toc2957596"/>
-      <w:r>
-        <w:t>Speeduinon konfigurointi ennen ekaa starttia</w:t>
-      </w:r>
-      <w:bookmarkEnd w:id="7"/>
-    </w:p>
-    <w:p>
-      <w:pPr>
-        <w:pStyle w:val="Heading2"/>
-        <w:numPr>
-          <w:ilvl w:val="0"/>
-          <w:numId w:val="4"/>
-        </w:numPr>
-        <w:rPr>
-          <w:lang w:val="fi-FI"/>
-        </w:rPr>
-      </w:pPr>
-      <w:bookmarkStart w:id="8" w:name="_Toc2957597"/>
-      <w:r>
-        <w:rPr>
-          <w:lang w:val="fi-FI"/>
-        </w:rPr>
-        <w:t>Required Fuel</w:t>
-      </w:r>
-      <w:bookmarkEnd w:id="8"/>
-    </w:p>
-    <w:p>
-      <w:pPr>
-        <w:rPr>
-          <w:lang w:val="fi-FI"/>
-        </w:rPr>
-      </w:pPr>
-    </w:p>
-    <w:p>
-      <w:pPr>
-        <w:rPr>
-          <w:lang w:val="fi-FI"/>
-        </w:rPr>
-      </w:pPr>
-      <w:r>
-        <w:rPr>
-          <w:lang w:val="fi-FI"/>
-        </w:rPr>
-        <w:t>Enne</w:t>
-      </w:r>
-      <w:r>
-        <w:rPr>
-          <w:lang w:val="fi-FI"/>
-        </w:rPr>
-        <w:t>n</w:t>
-      </w:r>
-      <w:r>
-        <w:rPr>
-          <w:lang w:val="fi-FI"/>
-        </w:rPr>
-        <w:t>kuin konetta voi koittaa startat ekaa kertaa, pitää speeduino konfiguroida TunerStudiossa käytössä olevalle se</w:t>
-      </w:r>
-      <w:r>
-        <w:rPr>
-          <w:lang w:val="fi-FI"/>
-        </w:rPr>
-        <w:t xml:space="preserve"> </w:t>
-      </w:r>
-      <w:r>
-        <w:rPr>
-          <w:lang w:val="fi-FI"/>
-        </w:rPr>
-        <w:t>tupille. Klikkaa Hammasrattaan kohdalta Settings ja Engine Constants.</w:t>
+        <w:t>Klikkaa next.</w:t>
+      </w:r>
+    </w:p>
+    <w:p>
+      <w:pPr>
+        <w:rPr>
+          <w:lang w:val="fi-FI"/>
+        </w:rPr>
+      </w:pPr>
+      <w:r>
+        <w:rPr>
+          <w:lang w:val="fi-FI"/>
+        </w:rPr>
+        <w:t>Com portiksi valitse portti minkä näit laitehallinnasta bluetooth seriallille/ CH340:lle:</w:t>
       </w:r>
     </w:p>
     <w:p>
@@ -2681,12 +2493,11 @@
         <w:rPr>
           <w:noProof/>
         </w:rPr>
-        <w:lastRenderedPageBreak/>
         <w:drawing>
-          <wp:inline distT="0" distB="0" distL="0" distR="0" wp14:anchorId="7BF9DC50" wp14:editId="21E00AAA">
-            <wp:extent cx="2870421" cy="2605219"/>
-            <wp:effectExtent l="0" t="0" r="6350" b="5080"/>
-            <wp:docPr id="16" name="Picture 16"/>
+          <wp:inline distT="0" distB="0" distL="0" distR="0" wp14:anchorId="2536A4A9" wp14:editId="38FFA152">
+            <wp:extent cx="2687541" cy="2861838"/>
+            <wp:effectExtent l="0" t="0" r="0" b="0"/>
+            <wp:docPr id="10" name="Picture 10"/>
             <wp:cNvGraphicFramePr>
               <a:graphicFrameLocks xmlns:a="http://schemas.openxmlformats.org/drawingml/2006/main" noChangeAspect="1"/>
             </wp:cNvGraphicFramePr>
@@ -2706,7 +2517,7 @@
                   <pic:spPr>
                     <a:xfrm>
                       <a:off x="0" y="0"/>
-                      <a:ext cx="2881377" cy="2615163"/>
+                      <a:ext cx="2698139" cy="2873123"/>
                     </a:xfrm>
                     <a:prstGeom prst="rect">
                       <a:avLst/>
@@ -2729,13 +2540,13 @@
         <w:rPr>
           <w:lang w:val="fi-FI"/>
         </w:rPr>
-        <w:t xml:space="preserve">Täällä kaikki pitäisi olla ok valmiina, mutta klikkaa sitten </w:t>
-      </w:r>
-      <w:r>
-        <w:rPr>
-          <w:lang w:val="fi-FI"/>
-        </w:rPr>
-        <w:t>Required Fuel:</w:t>
+        <w:t>Klikkaa next ja seuraavasta Finish</w:t>
+      </w:r>
+      <w:r>
+        <w:rPr>
+          <w:lang w:val="fi-FI"/>
+        </w:rPr>
+        <w:t xml:space="preserve"> jolloin TunerStudio yhdistää speeduinoon:</w:t>
       </w:r>
     </w:p>
     <w:p>
@@ -2748,11 +2559,12 @@
         <w:rPr>
           <w:noProof/>
         </w:rPr>
+        <w:lastRenderedPageBreak/>
         <w:drawing>
-          <wp:inline distT="0" distB="0" distL="0" distR="0" wp14:anchorId="31B4A109" wp14:editId="758D4011">
-            <wp:extent cx="3502138" cy="1789044"/>
-            <wp:effectExtent l="0" t="0" r="3175" b="1905"/>
-            <wp:docPr id="13" name="Picture 13"/>
+          <wp:inline distT="0" distB="0" distL="0" distR="0" wp14:anchorId="2AA2F4C4" wp14:editId="0383A24B">
+            <wp:extent cx="5469107" cy="4118775"/>
+            <wp:effectExtent l="0" t="0" r="0" b="0"/>
+            <wp:docPr id="11" name="Picture 11"/>
             <wp:cNvGraphicFramePr>
               <a:graphicFrameLocks xmlns:a="http://schemas.openxmlformats.org/drawingml/2006/main" noChangeAspect="1"/>
             </wp:cNvGraphicFramePr>
@@ -2772,6 +2584,207 @@
                   <pic:spPr>
                     <a:xfrm>
                       <a:off x="0" y="0"/>
+                      <a:ext cx="5471927" cy="4120899"/>
+                    </a:xfrm>
+                    <a:prstGeom prst="rect">
+                      <a:avLst/>
+                    </a:prstGeom>
+                  </pic:spPr>
+                </pic:pic>
+              </a:graphicData>
+            </a:graphic>
+          </wp:inline>
+        </w:drawing>
+      </w:r>
+    </w:p>
+    <w:p>
+      <w:pPr>
+        <w:rPr>
+          <w:lang w:val="fi-FI"/>
+        </w:rPr>
+      </w:pPr>
+      <w:r>
+        <w:rPr>
+          <w:lang w:val="fi-FI"/>
+        </w:rPr>
+        <w:t>Tarkista että MAP anturi näyttää about 100kpa ja lämpötila-anturit järkeviä arvoja (kylmällä moottorilla kummatkin about samaa ympäröivän ilman lämpötilaa). Anturit on kalibroitu valmiiksi, mutta on hyvä tarkistaa että kaikki on ok.</w:t>
+      </w:r>
+    </w:p>
+    <w:p>
+      <w:pPr>
+        <w:pStyle w:val="Heading1"/>
+      </w:pPr>
+      <w:bookmarkStart w:id="7" w:name="_Toc2957596"/>
+      <w:r>
+        <w:t>Speeduinon konfigurointi ennen ekaa starttia</w:t>
+      </w:r>
+      <w:bookmarkEnd w:id="7"/>
+    </w:p>
+    <w:p>
+      <w:pPr>
+        <w:pStyle w:val="Heading2"/>
+        <w:numPr>
+          <w:ilvl w:val="0"/>
+          <w:numId w:val="4"/>
+        </w:numPr>
+        <w:rPr>
+          <w:lang w:val="fi-FI"/>
+        </w:rPr>
+      </w:pPr>
+      <w:bookmarkStart w:id="8" w:name="_Toc2957597"/>
+      <w:r>
+        <w:rPr>
+          <w:lang w:val="fi-FI"/>
+        </w:rPr>
+        <w:t>Required Fuel</w:t>
+      </w:r>
+      <w:bookmarkEnd w:id="8"/>
+    </w:p>
+    <w:p>
+      <w:pPr>
+        <w:rPr>
+          <w:lang w:val="fi-FI"/>
+        </w:rPr>
+      </w:pPr>
+    </w:p>
+    <w:p>
+      <w:pPr>
+        <w:rPr>
+          <w:lang w:val="fi-FI"/>
+        </w:rPr>
+      </w:pPr>
+      <w:r>
+        <w:rPr>
+          <w:lang w:val="fi-FI"/>
+        </w:rPr>
+        <w:t>Enne</w:t>
+      </w:r>
+      <w:r>
+        <w:rPr>
+          <w:lang w:val="fi-FI"/>
+        </w:rPr>
+        <w:t>n</w:t>
+      </w:r>
+      <w:r>
+        <w:rPr>
+          <w:lang w:val="fi-FI"/>
+        </w:rPr>
+        <w:t>kuin konetta voi koittaa startat ekaa kertaa, pitää speeduino konfiguroida TunerStudiossa käytössä olevalle se</w:t>
+      </w:r>
+      <w:r>
+        <w:rPr>
+          <w:lang w:val="fi-FI"/>
+        </w:rPr>
+        <w:t xml:space="preserve"> </w:t>
+      </w:r>
+      <w:r>
+        <w:rPr>
+          <w:lang w:val="fi-FI"/>
+        </w:rPr>
+        <w:t>tupille. Klikkaa Hammasrattaan kohdalta Settings ja Engine Constants.</w:t>
+      </w:r>
+    </w:p>
+    <w:p>
+      <w:pPr>
+        <w:rPr>
+          <w:lang w:val="fi-FI"/>
+        </w:rPr>
+      </w:pPr>
+      <w:r>
+        <w:rPr>
+          <w:noProof/>
+        </w:rPr>
+        <w:lastRenderedPageBreak/>
+        <w:drawing>
+          <wp:inline distT="0" distB="0" distL="0" distR="0" wp14:anchorId="7BF9DC50" wp14:editId="21E00AAA">
+            <wp:extent cx="2870421" cy="2605219"/>
+            <wp:effectExtent l="0" t="0" r="6350" b="5080"/>
+            <wp:docPr id="16" name="Picture 16"/>
+            <wp:cNvGraphicFramePr>
+              <a:graphicFrameLocks xmlns:a="http://schemas.openxmlformats.org/drawingml/2006/main" noChangeAspect="1"/>
+            </wp:cNvGraphicFramePr>
+            <a:graphic xmlns:a="http://schemas.openxmlformats.org/drawingml/2006/main">
+              <a:graphicData uri="http://schemas.openxmlformats.org/drawingml/2006/picture">
+                <pic:pic xmlns:pic="http://schemas.openxmlformats.org/drawingml/2006/picture">
+                  <pic:nvPicPr>
+                    <pic:cNvPr id="1" name=""/>
+                    <pic:cNvPicPr/>
+                  </pic:nvPicPr>
+                  <pic:blipFill>
+                    <a:blip r:embed="rId17"/>
+                    <a:stretch>
+                      <a:fillRect/>
+                    </a:stretch>
+                  </pic:blipFill>
+                  <pic:spPr>
+                    <a:xfrm>
+                      <a:off x="0" y="0"/>
+                      <a:ext cx="2881377" cy="2615163"/>
+                    </a:xfrm>
+                    <a:prstGeom prst="rect">
+                      <a:avLst/>
+                    </a:prstGeom>
+                  </pic:spPr>
+                </pic:pic>
+              </a:graphicData>
+            </a:graphic>
+          </wp:inline>
+        </w:drawing>
+      </w:r>
+    </w:p>
+    <w:p>
+      <w:pPr>
+        <w:rPr>
+          <w:lang w:val="fi-FI"/>
+        </w:rPr>
+      </w:pPr>
+      <w:r>
+        <w:rPr>
+          <w:lang w:val="fi-FI"/>
+        </w:rPr>
+        <w:t xml:space="preserve">Täällä kaikki pitäisi olla ok valmiina, mutta klikkaa sitten </w:t>
+      </w:r>
+      <w:r>
+        <w:rPr>
+          <w:lang w:val="fi-FI"/>
+        </w:rPr>
+        <w:t>Required Fuel:</w:t>
+      </w:r>
+    </w:p>
+    <w:p>
+      <w:pPr>
+        <w:rPr>
+          <w:lang w:val="fi-FI"/>
+        </w:rPr>
+      </w:pPr>
+      <w:r>
+        <w:rPr>
+          <w:noProof/>
+        </w:rPr>
+        <w:drawing>
+          <wp:inline distT="0" distB="0" distL="0" distR="0" wp14:anchorId="31B4A109" wp14:editId="758D4011">
+            <wp:extent cx="3502138" cy="1789044"/>
+            <wp:effectExtent l="0" t="0" r="3175" b="1905"/>
+            <wp:docPr id="13" name="Picture 13"/>
+            <wp:cNvGraphicFramePr>
+              <a:graphicFrameLocks xmlns:a="http://schemas.openxmlformats.org/drawingml/2006/main" noChangeAspect="1"/>
+            </wp:cNvGraphicFramePr>
+            <a:graphic xmlns:a="http://schemas.openxmlformats.org/drawingml/2006/main">
+              <a:graphicData uri="http://schemas.openxmlformats.org/drawingml/2006/picture">
+                <pic:pic xmlns:pic="http://schemas.openxmlformats.org/drawingml/2006/picture">
+                  <pic:nvPicPr>
+                    <pic:cNvPr id="1" name=""/>
+                    <pic:cNvPicPr/>
+                  </pic:nvPicPr>
+                  <pic:blipFill>
+                    <a:blip r:embed="rId18"/>
+                    <a:stretch>
+                      <a:fillRect/>
+                    </a:stretch>
+                  </pic:blipFill>
+                  <pic:spPr>
+                    <a:xfrm>
+                      <a:off x="0" y="0"/>
                       <a:ext cx="3504117" cy="1790055"/>
                     </a:xfrm>
                     <a:prstGeom prst="rect">
@@ -2921,7 +2934,7 @@
                     <pic:cNvPicPr/>
                   </pic:nvPicPr>
                   <pic:blipFill>
-                    <a:blip r:embed="rId17"/>
+                    <a:blip r:embed="rId19"/>
                     <a:stretch>
                       <a:fillRect/>
                     </a:stretch>
@@ -4138,7 +4151,7 @@
                     <pic:cNvPicPr/>
                   </pic:nvPicPr>
                   <pic:blipFill>
-                    <a:blip r:embed="rId18"/>
+                    <a:blip r:embed="rId20"/>
                     <a:stretch>
                       <a:fillRect/>
                     </a:stretch>
@@ -4223,184 +4236,6 @@
             <wp:extent cx="2504661" cy="2743545"/>
             <wp:effectExtent l="0" t="0" r="0" b="0"/>
             <wp:docPr id="19" name="Picture 19"/>
-            <wp:cNvGraphicFramePr>
-              <a:graphicFrameLocks xmlns:a="http://schemas.openxmlformats.org/drawingml/2006/main" noChangeAspect="1"/>
-            </wp:cNvGraphicFramePr>
-            <a:graphic xmlns:a="http://schemas.openxmlformats.org/drawingml/2006/main">
-              <a:graphicData uri="http://schemas.openxmlformats.org/drawingml/2006/picture">
-                <pic:pic xmlns:pic="http://schemas.openxmlformats.org/drawingml/2006/picture">
-                  <pic:nvPicPr>
-                    <pic:cNvPr id="1" name=""/>
-                    <pic:cNvPicPr/>
-                  </pic:nvPicPr>
-                  <pic:blipFill>
-                    <a:blip r:embed="rId19"/>
-                    <a:stretch>
-                      <a:fillRect/>
-                    </a:stretch>
-                  </pic:blipFill>
-                  <pic:spPr>
-                    <a:xfrm>
-                      <a:off x="0" y="0"/>
-                      <a:ext cx="2508189" cy="2747409"/>
-                    </a:xfrm>
-                    <a:prstGeom prst="rect">
-                      <a:avLst/>
-                    </a:prstGeom>
-                  </pic:spPr>
-                </pic:pic>
-              </a:graphicData>
-            </a:graphic>
-          </wp:inline>
-        </w:drawing>
-      </w:r>
-    </w:p>
-    <w:p>
-      <w:pPr>
-        <w:rPr>
-          <w:lang w:val="fi-FI"/>
-        </w:rPr>
-      </w:pPr>
-      <w:r>
-        <w:rPr>
-          <w:lang w:val="fi-FI"/>
-        </w:rPr>
-        <w:t>EGO sensor listasta valitse käyttämäsi laajakaista ohjain ja klikkaa Write to Controller. Jos käyttämääsi ei löydy listalta, tulee käyttää jompaa kumpaa custom valintaa ja syöttää arvot käsin valmistajan speksin mukaan.</w:t>
-      </w:r>
-    </w:p>
-    <w:p>
-      <w:pPr>
-        <w:rPr>
-          <w:noProof/>
-          <w:lang w:val="fi-FI"/>
-        </w:rPr>
-      </w:pPr>
-      <w:r>
-        <w:rPr>
-          <w:lang w:val="fi-FI"/>
-        </w:rPr>
-        <w:t>Kun arvot on kirjoitettu, seosmittarin saa näkyville klikkaa</w:t>
-      </w:r>
-      <w:r>
-        <w:rPr>
-          <w:noProof/>
-          <w:lang w:val="fi-FI"/>
-        </w:rPr>
-        <w:t>malla hiiren oikeaa jonkun ”turhan” mittarin kohdalla ja etsimällä Air:Fuel Ratio Sensor inputs valikosta.</w:t>
-      </w:r>
-    </w:p>
-    <w:p>
-      <w:pPr>
-        <w:rPr>
-          <w:lang w:val="fi-FI"/>
-        </w:rPr>
-      </w:pPr>
-      <w:r>
-        <w:rPr>
-          <w:noProof/>
-        </w:rPr>
-        <w:lastRenderedPageBreak/>
-        <w:drawing>
-          <wp:inline distT="0" distB="0" distL="0" distR="0" wp14:anchorId="36F2D997" wp14:editId="3B733132">
-            <wp:extent cx="5943600" cy="4025265"/>
-            <wp:effectExtent l="0" t="0" r="0" b="0"/>
-            <wp:docPr id="21" name="Picture 21"/>
-            <wp:cNvGraphicFramePr>
-              <a:graphicFrameLocks xmlns:a="http://schemas.openxmlformats.org/drawingml/2006/main" noChangeAspect="1"/>
-            </wp:cNvGraphicFramePr>
-            <a:graphic xmlns:a="http://schemas.openxmlformats.org/drawingml/2006/main">
-              <a:graphicData uri="http://schemas.openxmlformats.org/drawingml/2006/picture">
-                <pic:pic xmlns:pic="http://schemas.openxmlformats.org/drawingml/2006/picture">
-                  <pic:nvPicPr>
-                    <pic:cNvPr id="1" name=""/>
-                    <pic:cNvPicPr/>
-                  </pic:nvPicPr>
-                  <pic:blipFill>
-                    <a:blip r:embed="rId20"/>
-                    <a:stretch>
-                      <a:fillRect/>
-                    </a:stretch>
-                  </pic:blipFill>
-                  <pic:spPr>
-                    <a:xfrm>
-                      <a:off x="0" y="0"/>
-                      <a:ext cx="5943600" cy="4025265"/>
-                    </a:xfrm>
-                    <a:prstGeom prst="rect">
-                      <a:avLst/>
-                    </a:prstGeom>
-                  </pic:spPr>
-                </pic:pic>
-              </a:graphicData>
-            </a:graphic>
-          </wp:inline>
-        </w:drawing>
-      </w:r>
-    </w:p>
-    <w:p>
-      <w:pPr>
-        <w:rPr>
-          <w:lang w:val="fi-FI"/>
-        </w:rPr>
-      </w:pPr>
-      <w:r>
-        <w:rPr>
-          <w:lang w:val="fi-FI"/>
-        </w:rPr>
-        <w:t>Mittarin pitäisi nyt näyttää samaa kuin itse laajakaista ohjaimen näyttö (jos on). Jos ei, niin tarkista kytkennät. Tämän jälkeen konetta voi koittaa käyntiin.</w:t>
-      </w:r>
-    </w:p>
-    <w:p>
-      <w:pPr>
-        <w:pStyle w:val="Heading2"/>
-        <w:rPr>
-          <w:lang w:val="fi-FI"/>
-        </w:rPr>
-      </w:pPr>
-      <w:bookmarkStart w:id="12" w:name="_Toc2957601"/>
-      <w:r>
-        <w:rPr>
-          <w:lang w:val="fi-FI"/>
-        </w:rPr>
-        <w:t>Käynnistäminen</w:t>
-      </w:r>
-      <w:bookmarkEnd w:id="12"/>
-    </w:p>
-    <w:p>
-      <w:pPr>
-        <w:rPr>
-          <w:lang w:val="fi-FI"/>
-        </w:rPr>
-      </w:pPr>
-    </w:p>
-    <w:p>
-      <w:pPr>
-        <w:rPr>
-          <w:lang w:val="fi-FI"/>
-        </w:rPr>
-      </w:pPr>
-      <w:r>
-        <w:rPr>
-          <w:lang w:val="fi-FI"/>
-        </w:rPr>
-        <w:t>Kun kaikki edellisen kohdan asetukset on tehty, voi konetta koittaa käyntiin. Sen pitäisi tärähtää kerralla tulille, mutta jos ei, niin ensimmäisenä kannattaa koittaa säätää VE-kartan alapäätä ylös tai alaspäin:</w:t>
-      </w:r>
-    </w:p>
-    <w:p>
-      <w:pPr>
-        <w:rPr>
-          <w:lang w:val="fi-FI"/>
-        </w:rPr>
-      </w:pPr>
-      <w:r>
-        <w:rPr>
-          <w:noProof/>
-        </w:rPr>
-        <w:drawing>
-          <wp:inline distT="0" distB="0" distL="0" distR="0" wp14:anchorId="0BCC34BE" wp14:editId="1CE252CA">
-            <wp:extent cx="2929604" cy="2282024"/>
-            <wp:effectExtent l="0" t="0" r="4445" b="4445"/>
-            <wp:docPr id="22" name="Picture 22"/>
             <wp:cNvGraphicFramePr>
               <a:graphicFrameLocks xmlns:a="http://schemas.openxmlformats.org/drawingml/2006/main" noChangeAspect="1"/>
             </wp:cNvGraphicFramePr>
@@ -4420,6 +4255,184 @@
                   <pic:spPr>
                     <a:xfrm>
                       <a:off x="0" y="0"/>
+                      <a:ext cx="2508189" cy="2747409"/>
+                    </a:xfrm>
+                    <a:prstGeom prst="rect">
+                      <a:avLst/>
+                    </a:prstGeom>
+                  </pic:spPr>
+                </pic:pic>
+              </a:graphicData>
+            </a:graphic>
+          </wp:inline>
+        </w:drawing>
+      </w:r>
+    </w:p>
+    <w:p>
+      <w:pPr>
+        <w:rPr>
+          <w:lang w:val="fi-FI"/>
+        </w:rPr>
+      </w:pPr>
+      <w:r>
+        <w:rPr>
+          <w:lang w:val="fi-FI"/>
+        </w:rPr>
+        <w:t>EGO sensor listasta valitse käyttämäsi laajakaista ohjain ja klikkaa Write to Controller. Jos käyttämääsi ei löydy listalta, tulee käyttää jompaa kumpaa custom valintaa ja syöttää arvot käsin valmistajan speksin mukaan.</w:t>
+      </w:r>
+    </w:p>
+    <w:p>
+      <w:pPr>
+        <w:rPr>
+          <w:noProof/>
+          <w:lang w:val="fi-FI"/>
+        </w:rPr>
+      </w:pPr>
+      <w:r>
+        <w:rPr>
+          <w:lang w:val="fi-FI"/>
+        </w:rPr>
+        <w:t>Kun arvot on kirjoitettu, seosmittarin saa näkyville klikkaa</w:t>
+      </w:r>
+      <w:r>
+        <w:rPr>
+          <w:noProof/>
+          <w:lang w:val="fi-FI"/>
+        </w:rPr>
+        <w:t>malla hiiren oikeaa jonkun ”turhan” mittarin kohdalla ja etsimällä Air:Fuel Ratio Sensor inputs valikosta.</w:t>
+      </w:r>
+    </w:p>
+    <w:p>
+      <w:pPr>
+        <w:rPr>
+          <w:lang w:val="fi-FI"/>
+        </w:rPr>
+      </w:pPr>
+      <w:r>
+        <w:rPr>
+          <w:noProof/>
+        </w:rPr>
+        <w:lastRenderedPageBreak/>
+        <w:drawing>
+          <wp:inline distT="0" distB="0" distL="0" distR="0" wp14:anchorId="36F2D997" wp14:editId="3B733132">
+            <wp:extent cx="5943600" cy="4025265"/>
+            <wp:effectExtent l="0" t="0" r="0" b="0"/>
+            <wp:docPr id="21" name="Picture 21"/>
+            <wp:cNvGraphicFramePr>
+              <a:graphicFrameLocks xmlns:a="http://schemas.openxmlformats.org/drawingml/2006/main" noChangeAspect="1"/>
+            </wp:cNvGraphicFramePr>
+            <a:graphic xmlns:a="http://schemas.openxmlformats.org/drawingml/2006/main">
+              <a:graphicData uri="http://schemas.openxmlformats.org/drawingml/2006/picture">
+                <pic:pic xmlns:pic="http://schemas.openxmlformats.org/drawingml/2006/picture">
+                  <pic:nvPicPr>
+                    <pic:cNvPr id="1" name=""/>
+                    <pic:cNvPicPr/>
+                  </pic:nvPicPr>
+                  <pic:blipFill>
+                    <a:blip r:embed="rId22"/>
+                    <a:stretch>
+                      <a:fillRect/>
+                    </a:stretch>
+                  </pic:blipFill>
+                  <pic:spPr>
+                    <a:xfrm>
+                      <a:off x="0" y="0"/>
+                      <a:ext cx="5943600" cy="4025265"/>
+                    </a:xfrm>
+                    <a:prstGeom prst="rect">
+                      <a:avLst/>
+                    </a:prstGeom>
+                  </pic:spPr>
+                </pic:pic>
+              </a:graphicData>
+            </a:graphic>
+          </wp:inline>
+        </w:drawing>
+      </w:r>
+    </w:p>
+    <w:p>
+      <w:pPr>
+        <w:rPr>
+          <w:lang w:val="fi-FI"/>
+        </w:rPr>
+      </w:pPr>
+      <w:r>
+        <w:rPr>
+          <w:lang w:val="fi-FI"/>
+        </w:rPr>
+        <w:t>Mittarin pitäisi nyt näyttää samaa kuin itse laajakaista ohjaimen näyttö (jos on). Jos ei, niin tarkista kytkennät. Tämän jälkeen konetta voi koittaa käyntiin.</w:t>
+      </w:r>
+    </w:p>
+    <w:p>
+      <w:pPr>
+        <w:pStyle w:val="Heading2"/>
+        <w:rPr>
+          <w:lang w:val="fi-FI"/>
+        </w:rPr>
+      </w:pPr>
+      <w:bookmarkStart w:id="12" w:name="_Toc2957601"/>
+      <w:r>
+        <w:rPr>
+          <w:lang w:val="fi-FI"/>
+        </w:rPr>
+        <w:t>Käynnistäminen</w:t>
+      </w:r>
+      <w:bookmarkEnd w:id="12"/>
+    </w:p>
+    <w:p>
+      <w:pPr>
+        <w:rPr>
+          <w:lang w:val="fi-FI"/>
+        </w:rPr>
+      </w:pPr>
+    </w:p>
+    <w:p>
+      <w:pPr>
+        <w:rPr>
+          <w:lang w:val="fi-FI"/>
+        </w:rPr>
+      </w:pPr>
+      <w:r>
+        <w:rPr>
+          <w:lang w:val="fi-FI"/>
+        </w:rPr>
+        <w:t>Kun kaikki edellisen kohdan asetukset on tehty, voi konetta koittaa käyntiin. Sen pitäisi tärähtää kerralla tulille, mutta jos ei, niin ensimmäisenä kannattaa koittaa säätää VE-kartan alapäätä ylös tai alaspäin:</w:t>
+      </w:r>
+    </w:p>
+    <w:p>
+      <w:pPr>
+        <w:rPr>
+          <w:lang w:val="fi-FI"/>
+        </w:rPr>
+      </w:pPr>
+      <w:r>
+        <w:rPr>
+          <w:noProof/>
+        </w:rPr>
+        <w:drawing>
+          <wp:inline distT="0" distB="0" distL="0" distR="0" wp14:anchorId="0BCC34BE" wp14:editId="1CE252CA">
+            <wp:extent cx="2929604" cy="2282024"/>
+            <wp:effectExtent l="0" t="0" r="4445" b="4445"/>
+            <wp:docPr id="22" name="Picture 22"/>
+            <wp:cNvGraphicFramePr>
+              <a:graphicFrameLocks xmlns:a="http://schemas.openxmlformats.org/drawingml/2006/main" noChangeAspect="1"/>
+            </wp:cNvGraphicFramePr>
+            <a:graphic xmlns:a="http://schemas.openxmlformats.org/drawingml/2006/main">
+              <a:graphicData uri="http://schemas.openxmlformats.org/drawingml/2006/picture">
+                <pic:pic xmlns:pic="http://schemas.openxmlformats.org/drawingml/2006/picture">
+                  <pic:nvPicPr>
+                    <pic:cNvPr id="1" name=""/>
+                    <pic:cNvPicPr/>
+                  </pic:nvPicPr>
+                  <pic:blipFill>
+                    <a:blip r:embed="rId23"/>
+                    <a:stretch>
+                      <a:fillRect/>
+                    </a:stretch>
+                  </pic:blipFill>
+                  <pic:spPr>
+                    <a:xfrm>
+                      <a:off x="0" y="0"/>
                       <a:ext cx="2940893" cy="2290818"/>
                     </a:xfrm>
                     <a:prstGeom prst="rect">
@@ -4553,7 +4566,7 @@
                     </pic:cNvPicPr>
                   </pic:nvPicPr>
                   <pic:blipFill>
-                    <a:blip r:embed="rId22">
+                    <a:blip r:embed="rId24">
                       <a:extLst>
                         <a:ext uri="{28A0092B-C50C-407E-A947-70E740481C1C}">
                           <a14:useLocalDpi xmlns:a14="http://schemas.microsoft.com/office/drawing/2010/main" val="0"/>
@@ -4648,7 +4661,7 @@
                     <pic:cNvPicPr/>
                   </pic:nvPicPr>
                   <pic:blipFill>
-                    <a:blip r:embed="rId23"/>
+                    <a:blip r:embed="rId25"/>
                     <a:stretch>
                       <a:fillRect/>
                     </a:stretch>
@@ -4739,7 +4752,7 @@
                     </pic:cNvPicPr>
                   </pic:nvPicPr>
                   <pic:blipFill>
-                    <a:blip r:embed="rId24">
+                    <a:blip r:embed="rId26">
                       <a:extLst>
                         <a:ext uri="{28A0092B-C50C-407E-A947-70E740481C1C}">
                           <a14:useLocalDpi xmlns:a14="http://schemas.microsoft.com/office/drawing/2010/main" val="0"/>
@@ -4813,7 +4826,7 @@
         </w:rPr>
         <w:t xml:space="preserve">Ajantasaisimmat ohjeet firmware päivitykseen löytyy osoitteesta: </w:t>
       </w:r>
-      <w:hyperlink r:id="rId25" w:anchor="Downloading_the_firmware" w:history="1">
+      <w:hyperlink r:id="rId27" w:anchor="Downloading_the_firmware" w:history="1">
         <w:r>
           <w:rPr>
             <w:rStyle w:val="Hyperlink"/>
@@ -6157,7 +6170,7 @@
 </file>
 
 <file path=customXml/itemProps1.xml><?xml version="1.0" encoding="utf-8"?>
-<ds:datastoreItem xmlns:ds="http://schemas.openxmlformats.org/officeDocument/2006/customXml" ds:itemID="{746E71B4-19BB-415B-A556-40CE28DFB075}">
+<ds:datastoreItem xmlns:ds="http://schemas.openxmlformats.org/officeDocument/2006/customXml" ds:itemID="{9658EB54-6243-4E6C-9E9B-E758D985A85F}">
   <ds:schemaRefs>
     <ds:schemaRef ds:uri="http://schemas.openxmlformats.org/officeDocument/2006/bibliography"/>
   </ds:schemaRefs>

</xml_diff>

<commit_message>
Update for Finnish manual
</commit_message>
<xml_diff>
--- a/m52 PnP/Speeduino käyttöohje FTDI.docx
+++ b/m52 PnP/Speeduino käyttöohje FTDI.docx
@@ -1643,7 +1643,19 @@
         <w:rPr>
           <w:lang w:val="fi-FI"/>
         </w:rPr>
-        <w:t xml:space="preserve">Boksin kytkemisessä autoon riittää, että sen tökkää kiinni koneen johtosarjaan ja vetää MAP letkun imusarjasta MAP anturin liitäntään boksin taka-osassa. Lisäksi säätämistä varten varten pitää takana olevaan liittimeen vetää 0-5v signaalipiuha laajakaista lambda ohjaimelta. Kts. </w:t>
+        <w:t xml:space="preserve">Boksin kytkemisessä autoon riittää, että sen tökkää kiinni koneen johtosarjaan ja vetää MAP letkun imusarjasta MAP anturin liitäntään boksin taka-osassa. Lisäksi säätämistä varten varten pitää takana olevaan liittimeen vetää 0-5v signaalipiuha laajakaista lambda ohjaimelta </w:t>
+      </w:r>
+      <w:r>
+        <w:rPr>
+          <w:lang w:val="fi-FI"/>
+        </w:rPr>
+        <w:t>(</w:t>
+      </w:r>
+      <w:r>
+        <w:rPr>
+          <w:lang w:val="fi-FI"/>
+        </w:rPr>
+        <w:t xml:space="preserve">Kts. </w:t>
       </w:r>
       <w:r>
         <w:rPr>
@@ -1651,6 +1663,18 @@
         </w:rPr>
         <w:t>Osio 4</w:t>
       </w:r>
+      <w:r>
+        <w:rPr>
+          <w:lang w:val="fi-FI"/>
+        </w:rPr>
+        <w:t>)</w:t>
+      </w:r>
+      <w:r>
+        <w:rPr>
+          <w:lang w:val="fi-FI"/>
+        </w:rPr>
+        <w:t>. Speeduino ei osaa käyttää moottorin alkuperäisiä lambda antureita.</w:t>
+      </w:r>
     </w:p>
     <w:p>
       <w:pPr>
@@ -1717,36 +1741,34 @@
         </w:rPr>
         <w:t>Bluetooth yhteys toki pelaa samalla tavalla kuin usb-piuhallakin. Ainoa ero on, että jos firmwarea haluaa päivittää, se pitää tehdä usb-kaapelilla.</w:t>
       </w:r>
-      <w:bookmarkStart w:id="3" w:name="_GoBack"/>
+    </w:p>
+    <w:p>
+      <w:pPr>
+        <w:pStyle w:val="Heading3"/>
+      </w:pPr>
+      <w:bookmarkStart w:id="3" w:name="_Toc2957593"/>
+      <w:r>
+        <w:t>USB</w:t>
+      </w:r>
+      <w:r>
+        <w:t>-yhteys</w:t>
+      </w:r>
       <w:bookmarkEnd w:id="3"/>
     </w:p>
     <w:p>
       <w:pPr>
-        <w:pStyle w:val="Heading3"/>
-      </w:pPr>
-      <w:bookmarkStart w:id="4" w:name="_Toc2957593"/>
-      <w:r>
-        <w:t>USB</w:t>
-      </w:r>
-      <w:r>
-        <w:t>-yhteys</w:t>
-      </w:r>
-      <w:bookmarkEnd w:id="4"/>
-    </w:p>
-    <w:p>
-      <w:pPr>
-        <w:rPr>
-          <w:lang w:val="fi-FI"/>
-        </w:rPr>
-      </w:pPr>
-    </w:p>
-    <w:p>
-      <w:pPr>
-        <w:rPr>
-          <w:lang w:val="fi-FI"/>
-        </w:rPr>
-      </w:pPr>
-      <w:bookmarkStart w:id="5" w:name="_Toc2957594"/>
+        <w:rPr>
+          <w:lang w:val="fi-FI"/>
+        </w:rPr>
+      </w:pPr>
+      <w:bookmarkStart w:id="4" w:name="_Toc2957594"/>
+    </w:p>
+    <w:p>
+      <w:pPr>
+        <w:rPr>
+          <w:lang w:val="fi-FI"/>
+        </w:rPr>
+      </w:pPr>
       <w:r>
         <w:rPr>
           <w:lang w:val="fi-FI"/>
@@ -1846,8 +1868,8 @@
         </w:rPr>
         <w:drawing>
           <wp:inline distT="0" distB="0" distL="0" distR="0" wp14:anchorId="189CA63B" wp14:editId="4CA1DD08">
-            <wp:extent cx="4407348" cy="3209925"/>
-            <wp:effectExtent l="0" t="0" r="0" b="0"/>
+            <wp:extent cx="4276725" cy="3114790"/>
+            <wp:effectExtent l="0" t="0" r="0" b="9525"/>
             <wp:docPr id="9" name="Picture 9"/>
             <wp:cNvGraphicFramePr>
               <a:graphicFrameLocks xmlns:a="http://schemas.openxmlformats.org/drawingml/2006/main" noChangeAspect="1"/>
@@ -1868,7 +1890,7 @@
                   <pic:spPr>
                     <a:xfrm>
                       <a:off x="0" y="0"/>
-                      <a:ext cx="4415669" cy="3215985"/>
+                      <a:ext cx="4290470" cy="3124800"/>
                     </a:xfrm>
                     <a:prstGeom prst="rect">
                       <a:avLst/>
@@ -1887,9 +1909,103 @@
       </w:pPr>
       <w:r>
         <w:lastRenderedPageBreak/>
+        <w:t>USB-kaapeli</w:t>
+      </w:r>
+    </w:p>
+    <w:p>
+      <w:pPr>
+        <w:rPr>
+          <w:lang w:val="fi-FI"/>
+        </w:rPr>
+      </w:pPr>
+    </w:p>
+    <w:p>
+      <w:pPr>
+        <w:rPr>
+          <w:lang w:val="fi-FI"/>
+        </w:rPr>
+      </w:pPr>
+      <w:r>
+        <w:rPr>
+          <w:lang w:val="fi-FI"/>
+        </w:rPr>
+        <w:t>Speeduinon kanssa toimivaksi USB-kaapeliksi riittää perus USB2.0 yhteensopiva USB-A – USB-B kaapeli. Tämä toki kannattaa olla suhteellisen laadukas, jotta voidaan välttää mahdolliset USB-kaapelin kautta tulevat häiriöt. Lisäksi kaapelin maksimipituus on 5 metriä, mutta kannattaa pysytellä lyhyemmissä 3 metrin tai alle kaapeleissa. Lisäksi riippuen mihin automalliin boksi on tarkoitus asentaa, voi tilasyistä olla tarpeen ostaa kaapeli, jossa USB-B liitin on kulmalla. Tämä helpottaa asennusta, jos boksin USB-liitin tulee hankalaan paikkaan, ettei normaali suora liitin mahdu paikalleen.</w:t>
+      </w:r>
+    </w:p>
+    <w:p>
+      <w:pPr>
+        <w:rPr>
+          <w:lang w:val="fi-FI"/>
+        </w:rPr>
+      </w:pPr>
+      <w:r>
+        <w:rPr>
+          <w:noProof/>
+        </w:rPr>
+        <w:drawing>
+          <wp:inline distT="0" distB="0" distL="0" distR="0">
+            <wp:extent cx="4076700" cy="4076700"/>
+            <wp:effectExtent l="0" t="0" r="0" b="0"/>
+            <wp:docPr id="20" name="Picture 20" descr="https://images-na.ssl-images-amazon.com/images/I/81RuFAjNqKL._SL1500_.jpg"/>
+            <wp:cNvGraphicFramePr>
+              <a:graphicFrameLocks xmlns:a="http://schemas.openxmlformats.org/drawingml/2006/main" noChangeAspect="1"/>
+            </wp:cNvGraphicFramePr>
+            <a:graphic xmlns:a="http://schemas.openxmlformats.org/drawingml/2006/main">
+              <a:graphicData uri="http://schemas.openxmlformats.org/drawingml/2006/picture">
+                <pic:pic xmlns:pic="http://schemas.openxmlformats.org/drawingml/2006/picture">
+                  <pic:nvPicPr>
+                    <pic:cNvPr id="0" name="Picture 4" descr="https://images-na.ssl-images-amazon.com/images/I/81RuFAjNqKL._SL1500_.jpg"/>
+                    <pic:cNvPicPr>
+                      <a:picLocks noChangeAspect="1" noChangeArrowheads="1"/>
+                    </pic:cNvPicPr>
+                  </pic:nvPicPr>
+                  <pic:blipFill>
+                    <a:blip r:embed="rId7" cstate="print">
+                      <a:extLst>
+                        <a:ext uri="{28A0092B-C50C-407E-A947-70E740481C1C}">
+                          <a14:useLocalDpi xmlns:a14="http://schemas.microsoft.com/office/drawing/2010/main" val="0"/>
+                        </a:ext>
+                      </a:extLst>
+                    </a:blip>
+                    <a:srcRect/>
+                    <a:stretch>
+                      <a:fillRect/>
+                    </a:stretch>
+                  </pic:blipFill>
+                  <pic:spPr bwMode="auto">
+                    <a:xfrm>
+                      <a:off x="0" y="0"/>
+                      <a:ext cx="4076700" cy="4076700"/>
+                    </a:xfrm>
+                    <a:prstGeom prst="rect">
+                      <a:avLst/>
+                    </a:prstGeom>
+                    <a:noFill/>
+                    <a:ln>
+                      <a:noFill/>
+                    </a:ln>
+                  </pic:spPr>
+                </pic:pic>
+              </a:graphicData>
+            </a:graphic>
+          </wp:inline>
+        </w:drawing>
+      </w:r>
+      <w:r>
+        <w:rPr>
+          <w:lang w:val="fi-FI"/>
+        </w:rPr>
+        <w:t xml:space="preserve"> </w:t>
+      </w:r>
+    </w:p>
+    <w:p>
+      <w:pPr>
+        <w:pStyle w:val="Heading3"/>
+      </w:pPr>
+      <w:r>
         <w:t>Bluetooth yhteys</w:t>
       </w:r>
-      <w:bookmarkEnd w:id="5"/>
+      <w:bookmarkEnd w:id="4"/>
       <w:r>
         <w:t xml:space="preserve"> </w:t>
       </w:r>
@@ -1900,6 +2016,13 @@
           <w:lang w:val="fi-FI"/>
         </w:rPr>
       </w:pPr>
+    </w:p>
+    <w:p>
+      <w:pPr>
+        <w:rPr>
+          <w:lang w:val="fi-FI"/>
+        </w:rPr>
+      </w:pPr>
       <w:r>
         <w:rPr>
           <w:lang w:val="fi-FI"/>
@@ -1942,6 +2065,7 @@
           <w:noProof/>
           <w:lang w:val="fi-FI"/>
         </w:rPr>
+        <w:lastRenderedPageBreak/>
         <w:drawing>
           <wp:inline distT="0" distB="0" distL="0" distR="0">
             <wp:extent cx="1987826" cy="3194716"/>
@@ -1960,7 +2084,7 @@
                     </pic:cNvPicPr>
                   </pic:nvPicPr>
                   <pic:blipFill>
-                    <a:blip r:embed="rId7" cstate="print">
+                    <a:blip r:embed="rId8" cstate="print">
                       <a:extLst>
                         <a:ext uri="{28A0092B-C50C-407E-A947-70E740481C1C}">
                           <a14:useLocalDpi xmlns:a14="http://schemas.microsoft.com/office/drawing/2010/main" val="0"/>
@@ -2004,16 +2128,22 @@
         </w:rPr>
         <w:t>Tämän jälkeen bluetoothin pitäisi kysyä PIN koodia ja jos ei kysy, valitse PIN koodi bluetooth laitteen käyttötavaksi. PIN koodi löytyy boksin päältä (jos siinä on bluetooth moduuli sisällä) ja sen syötettyä, speeduinon pitäsi yhdistyä ongelmitta. Tietokoneella tämän jälkeen laitehallinnasta COM porttien alta pitäisi löytyä Bluetooth Serial COM portti. Paina tämän portin numero mieleen.</w:t>
       </w:r>
+      <w:r>
+        <w:rPr>
+          <w:lang w:val="fi-FI"/>
+        </w:rPr>
+        <w:t xml:space="preserve"> Puhelimella/tabletilla yhdistäminen tapahtuu bluetooth laitenimellä.</w:t>
+      </w:r>
     </w:p>
     <w:p>
       <w:pPr>
         <w:pStyle w:val="Heading3"/>
       </w:pPr>
-      <w:bookmarkStart w:id="6" w:name="_Toc2957595"/>
+      <w:bookmarkStart w:id="5" w:name="_Toc2957595"/>
       <w:r>
         <w:t>TunerStudioon yhdistäminen</w:t>
       </w:r>
-      <w:bookmarkEnd w:id="6"/>
+      <w:bookmarkEnd w:id="5"/>
     </w:p>
     <w:p>
       <w:pPr>
@@ -2034,16 +2164,40 @@
         </w:rPr>
         <w:t xml:space="preserve">Speeduinon säätäminen tapahtuu TunerStudion avulla. Jos ei sitä koneelta löydy, lataa se osoitteesta: </w:t>
       </w:r>
-      <w:hyperlink r:id="rId8" w:history="1">
-        <w:r>
-          <w:rPr>
-            <w:rStyle w:val="Hyperlink"/>
-            <w:u w:val="none"/>
-            <w:lang w:val="fi-FI"/>
-          </w:rPr>
-          <w:t>http://www.tunerstudio.com/index.php/tuner-studio</w:t>
-        </w:r>
-      </w:hyperlink>
+      <w:r>
+        <w:fldChar w:fldCharType="begin"/>
+      </w:r>
+      <w:r>
+        <w:rPr>
+          <w:lang w:val="fi-FI"/>
+        </w:rPr>
+        <w:instrText xml:space="preserve"> HYPERLINK "http://www.tun</w:instrText>
+      </w:r>
+      <w:r>
+        <w:rPr>
+          <w:lang w:val="fi-FI"/>
+        </w:rPr>
+        <w:instrText xml:space="preserve">erstudio.com/index.php/tuner-studio" </w:instrText>
+      </w:r>
+      <w:r>
+        <w:fldChar w:fldCharType="separate"/>
+      </w:r>
+      <w:r>
+        <w:rPr>
+          <w:rStyle w:val="Hyperlink"/>
+          <w:u w:val="none"/>
+          <w:lang w:val="fi-FI"/>
+        </w:rPr>
+        <w:t>http://www.tunerstudio.com/index.php/tuner-studio</w:t>
+      </w:r>
+      <w:r>
+        <w:rPr>
+          <w:rStyle w:val="Hyperlink"/>
+          <w:u w:val="none"/>
+          <w:lang w:val="fi-FI"/>
+        </w:rPr>
+        <w:fldChar w:fldCharType="end"/>
+      </w:r>
       <w:r>
         <w:rPr>
           <w:lang w:val="fi-FI"/>
@@ -2075,7 +2229,6 @@
           <w:noProof/>
           <w:lang w:val="fi-FI"/>
         </w:rPr>
-        <w:lastRenderedPageBreak/>
         <w:drawing>
           <wp:inline distT="0" distB="0" distL="0" distR="0">
             <wp:extent cx="2544417" cy="2442622"/>
@@ -2136,13 +2289,26 @@
         <w:rPr>
           <w:lang w:val="fi-FI"/>
         </w:rPr>
+        <w:lastRenderedPageBreak/>
         <w:t xml:space="preserve">Anna projektille nimi ja </w:t>
       </w:r>
       <w:r>
         <w:rPr>
           <w:lang w:val="fi-FI"/>
         </w:rPr>
-        <w:t xml:space="preserve">klikkaa Detect. Tuner studion pitäis automaattisesti tunnistaa Speeduino ja ladata palvelimelta määritykset sille. </w:t>
+        <w:t>klikkaa Detect. Tuner studion pitäis automaattisesti tunnistaa Speeduino ja ladata palvelimelta määritykset sille</w:t>
+      </w:r>
+      <w:r>
+        <w:rPr>
+          <w:lang w:val="fi-FI"/>
+        </w:rPr>
+        <w:t xml:space="preserve"> (Vain uudemmat kuin 3.0.28 TunerStudio versiot)</w:t>
+      </w:r>
+      <w:r>
+        <w:rPr>
+          <w:lang w:val="fi-FI"/>
+        </w:rPr>
+        <w:t xml:space="preserve">. </w:t>
       </w:r>
     </w:p>
     <w:p>
@@ -2218,16 +2384,34 @@
         </w:rPr>
         <w:t xml:space="preserve">Huom! Tämä vaatii nettiyhteyden koneelta silloin kun koitat ekaa kertaa yhdistää Speeduinoa tietokoneeseen. Jos nettiyhteyttä ei ole saatavilla tai tunnistus muuten vaan epäonnistuu, pitää määritykset lisätä käsin. Tarvittavat tiedostot löytyy Speeduinon firmware paketista. Firmware versiot löytyy täältä: </w:t>
       </w:r>
-      <w:hyperlink r:id="rId11" w:history="1">
-        <w:r>
-          <w:rPr>
-            <w:rStyle w:val="Hyperlink"/>
-            <w:u w:val="none"/>
-            <w:lang w:val="fi-FI"/>
-          </w:rPr>
-          <w:t>https://github.com/noisymime/speeduino/releases</w:t>
-        </w:r>
-      </w:hyperlink>
+      <w:r>
+        <w:fldChar w:fldCharType="begin"/>
+      </w:r>
+      <w:r>
+        <w:rPr>
+          <w:lang w:val="fi-FI"/>
+        </w:rPr>
+        <w:instrText xml:space="preserve"> HYPERLINK "https://github.com/noisymime/speeduino/releases" </w:instrText>
+      </w:r>
+      <w:r>
+        <w:fldChar w:fldCharType="separate"/>
+      </w:r>
+      <w:r>
+        <w:rPr>
+          <w:rStyle w:val="Hyperlink"/>
+          <w:u w:val="none"/>
+          <w:lang w:val="fi-FI"/>
+        </w:rPr>
+        <w:t>https://github.com/noisymime/speeduino/releases</w:t>
+      </w:r>
+      <w:r>
+        <w:rPr>
+          <w:rStyle w:val="Hyperlink"/>
+          <w:u w:val="none"/>
+          <w:lang w:val="fi-FI"/>
+        </w:rPr>
+        <w:fldChar w:fldCharType="end"/>
+      </w:r>
     </w:p>
     <w:p>
       <w:pPr>
@@ -2253,26 +2437,6 @@
           <w:lang w:val="fi-FI"/>
         </w:rPr>
         <w:t>Tämän jälkeen Firmware kohdasta valitse Other / Browse</w:t>
-      </w:r>
-    </w:p>
-    <w:p>
-      <w:pPr>
-        <w:rPr>
-          <w:lang w:val="fi-FI"/>
-        </w:rPr>
-      </w:pPr>
-      <w:r>
-        <w:rPr>
-          <w:lang w:val="fi-FI"/>
-        </w:rPr>
-        <w:lastRenderedPageBreak/>
-        <w:t xml:space="preserve">Tämän jälkeen </w:t>
-      </w:r>
-      <w:r>
-        <w:rPr>
-          <w:lang w:val="fi-FI"/>
-        </w:rPr>
-        <w:t>Firmware kohdasta valitse Other / Browse</w:t>
       </w:r>
     </w:p>
     <w:p>
@@ -2288,8 +2452,8 @@
         </w:rPr>
         <w:drawing>
           <wp:inline distT="0" distB="0" distL="0" distR="0">
-            <wp:extent cx="2767953" cy="2934031"/>
-            <wp:effectExtent l="0" t="0" r="0" b="0"/>
+            <wp:extent cx="2300378" cy="2438400"/>
+            <wp:effectExtent l="0" t="0" r="5080" b="0"/>
             <wp:docPr id="6" name="Picture 6"/>
             <wp:cNvGraphicFramePr>
               <a:graphicFrameLocks xmlns:a="http://schemas.openxmlformats.org/drawingml/2006/main" noChangeAspect="1"/>
@@ -2304,7 +2468,7 @@
                     </pic:cNvPicPr>
                   </pic:nvPicPr>
                   <pic:blipFill>
-                    <a:blip r:embed="rId12">
+                    <a:blip r:embed="rId11">
                       <a:extLst>
                         <a:ext uri="{28A0092B-C50C-407E-A947-70E740481C1C}">
                           <a14:useLocalDpi xmlns:a14="http://schemas.microsoft.com/office/drawing/2010/main" val="0"/>
@@ -2319,7 +2483,7 @@
                   <pic:spPr bwMode="auto">
                     <a:xfrm>
                       <a:off x="0" y="0"/>
-                      <a:ext cx="2780893" cy="2947747"/>
+                      <a:ext cx="2318143" cy="2457231"/>
                     </a:xfrm>
                     <a:prstGeom prst="rect">
                       <a:avLst/>
@@ -2346,6 +2510,7 @@
         <w:rPr>
           <w:lang w:val="fi-FI"/>
         </w:rPr>
+        <w:lastRenderedPageBreak/>
         <w:t>Lataamasta ja purkamastasi Firmware paketista löytyy reference kansion alta speeduino.ini. Valitse se ja klikkaa next.</w:t>
       </w:r>
     </w:p>
@@ -2364,6 +2529,66 @@
             <wp:extent cx="4684582" cy="2886323"/>
             <wp:effectExtent l="0" t="0" r="1905" b="9525"/>
             <wp:docPr id="7" name="Picture 7"/>
+            <wp:cNvGraphicFramePr>
+              <a:graphicFrameLocks xmlns:a="http://schemas.openxmlformats.org/drawingml/2006/main" noChangeAspect="1"/>
+            </wp:cNvGraphicFramePr>
+            <a:graphic xmlns:a="http://schemas.openxmlformats.org/drawingml/2006/main">
+              <a:graphicData uri="http://schemas.openxmlformats.org/drawingml/2006/picture">
+                <pic:pic xmlns:pic="http://schemas.openxmlformats.org/drawingml/2006/picture">
+                  <pic:nvPicPr>
+                    <pic:cNvPr id="1" name=""/>
+                    <pic:cNvPicPr/>
+                  </pic:nvPicPr>
+                  <pic:blipFill>
+                    <a:blip r:embed="rId12"/>
+                    <a:stretch>
+                      <a:fillRect/>
+                    </a:stretch>
+                  </pic:blipFill>
+                  <pic:spPr>
+                    <a:xfrm>
+                      <a:off x="0" y="0"/>
+                      <a:ext cx="4685111" cy="2886649"/>
+                    </a:xfrm>
+                    <a:prstGeom prst="rect">
+                      <a:avLst/>
+                    </a:prstGeom>
+                  </pic:spPr>
+                </pic:pic>
+              </a:graphicData>
+            </a:graphic>
+          </wp:inline>
+        </w:drawing>
+      </w:r>
+    </w:p>
+    <w:p>
+      <w:pPr>
+        <w:rPr>
+          <w:lang w:val="fi-FI"/>
+        </w:rPr>
+      </w:pPr>
+      <w:r>
+        <w:rPr>
+          <w:lang w:val="fi-FI"/>
+        </w:rPr>
+        <w:t>Avautuvasta valikosta valitse Temperature Displayksi Celcius, ellet välttämättä halua katsella lämpöjä Farenheitessa. Tässä valikossa voit myös valita Fueling Algorithmiksi Alpha-N, mutta Speed Density on mitä yleensä käytetään. Enablehardware_test kohdasta voit enabloida suutin/sytkä lähtöjen testauksen, mutta sitä et välttämättä tarvitse, koska boksin toimivuus on jo testattu. Kätevä toki vikatilanteita ihmetellessä, mutta tämän voi enabloida myös myöhemmin.</w:t>
+      </w:r>
+    </w:p>
+    <w:p>
+      <w:pPr>
+        <w:rPr>
+          <w:lang w:val="fi-FI"/>
+        </w:rPr>
+      </w:pPr>
+      <w:r>
+        <w:rPr>
+          <w:noProof/>
+        </w:rPr>
+        <w:drawing>
+          <wp:inline distT="0" distB="0" distL="0" distR="0" wp14:anchorId="46588E66" wp14:editId="13329B2C">
+            <wp:extent cx="3323645" cy="3539195"/>
+            <wp:effectExtent l="0" t="0" r="0" b="4445"/>
+            <wp:docPr id="8" name="Picture 8"/>
             <wp:cNvGraphicFramePr>
               <a:graphicFrameLocks xmlns:a="http://schemas.openxmlformats.org/drawingml/2006/main" noChangeAspect="1"/>
             </wp:cNvGraphicFramePr>
@@ -2383,7 +2608,7 @@
                   <pic:spPr>
                     <a:xfrm>
                       <a:off x="0" y="0"/>
-                      <a:ext cx="4685111" cy="2886649"/>
+                      <a:ext cx="3326023" cy="3541727"/>
                     </a:xfrm>
                     <a:prstGeom prst="rect">
                       <a:avLst/>
@@ -2406,7 +2631,33 @@
         <w:rPr>
           <w:lang w:val="fi-FI"/>
         </w:rPr>
-        <w:t>Avautuvasta valikosta valitse Temperature Displayksi Celcius, ellet välttämättä halua katsella lämpöjä Farenheitessa. Tässä valikossa voit myös valita Fueling Algorithmiksi Alpha-N, mutta Speed Density on mitä yleensä käytetään. Enablehardware_test kohdasta voit enabloida suutin/sytkä lähtöjen testauksen, mutta sitä et välttämättä tarvitse, koska boksin toimivuus on jo testattu. Kätevä toki vikatilanteita ihmetellessä, mutta tämän voi enabloida myös myöhemmin.</w:t>
+        <w:lastRenderedPageBreak/>
+        <w:t>Klikkaa next.</w:t>
+      </w:r>
+    </w:p>
+    <w:p>
+      <w:pPr>
+        <w:rPr>
+          <w:lang w:val="fi-FI"/>
+        </w:rPr>
+      </w:pPr>
+      <w:r>
+        <w:rPr>
+          <w:lang w:val="fi-FI"/>
+        </w:rPr>
+        <w:t>Com portiksi valitse portti minkä näit laitehallinnasta bluetooth seriallille/</w:t>
+      </w:r>
+      <w:r>
+        <w:rPr>
+          <w:lang w:val="fi-FI"/>
+        </w:rPr>
+        <w:t>Arduino Mega 2560</w:t>
+      </w:r>
+      <w:r>
+        <w:rPr>
+          <w:lang w:val="fi-FI"/>
+        </w:rPr>
+        <w:t>:lle:</w:t>
       </w:r>
     </w:p>
     <w:p>
@@ -2419,12 +2670,11 @@
         <w:rPr>
           <w:noProof/>
         </w:rPr>
-        <w:lastRenderedPageBreak/>
         <w:drawing>
-          <wp:inline distT="0" distB="0" distL="0" distR="0" wp14:anchorId="46588E66" wp14:editId="13329B2C">
-            <wp:extent cx="3323645" cy="3539195"/>
-            <wp:effectExtent l="0" t="0" r="0" b="4445"/>
-            <wp:docPr id="8" name="Picture 8"/>
+          <wp:inline distT="0" distB="0" distL="0" distR="0" wp14:anchorId="2536A4A9" wp14:editId="38FFA152">
+            <wp:extent cx="2687541" cy="2861838"/>
+            <wp:effectExtent l="0" t="0" r="0" b="0"/>
+            <wp:docPr id="10" name="Picture 10"/>
             <wp:cNvGraphicFramePr>
               <a:graphicFrameLocks xmlns:a="http://schemas.openxmlformats.org/drawingml/2006/main" noChangeAspect="1"/>
             </wp:cNvGraphicFramePr>
@@ -2444,7 +2694,7 @@
                   <pic:spPr>
                     <a:xfrm>
                       <a:off x="0" y="0"/>
-                      <a:ext cx="3326023" cy="3541727"/>
+                      <a:ext cx="2698139" cy="2873123"/>
                     </a:xfrm>
                     <a:prstGeom prst="rect">
                       <a:avLst/>
@@ -2456,31 +2706,43 @@
           </wp:inline>
         </w:drawing>
       </w:r>
-    </w:p>
-    <w:p>
-      <w:pPr>
-        <w:rPr>
-          <w:lang w:val="fi-FI"/>
-        </w:rPr>
-      </w:pPr>
-      <w:r>
-        <w:rPr>
-          <w:lang w:val="fi-FI"/>
-        </w:rPr>
-        <w:t>Klikkaa next.</w:t>
-      </w:r>
-    </w:p>
-    <w:p>
-      <w:pPr>
-        <w:rPr>
-          <w:lang w:val="fi-FI"/>
-        </w:rPr>
-      </w:pPr>
-      <w:r>
-        <w:rPr>
-          <w:lang w:val="fi-FI"/>
-        </w:rPr>
-        <w:t>Com portiksi valitse portti minkä näit laitehallinnasta bluetooth seriallille/ CH340:lle:</w:t>
+      <w:r>
+        <w:rPr>
+          <w:lang w:val="fi-FI"/>
+        </w:rPr>
+        <w:t>¨</w:t>
+      </w:r>
+    </w:p>
+    <w:p>
+      <w:pPr>
+        <w:rPr>
+          <w:lang w:val="fi-FI"/>
+        </w:rPr>
+      </w:pPr>
+      <w:r>
+        <w:rPr>
+          <w:lang w:val="fi-FI"/>
+        </w:rPr>
+        <w:t>Huom! Test Port nappi toimii vaan uudemmilla kuin 3.0.28 TunerStudio versioilla.</w:t>
+      </w:r>
+    </w:p>
+    <w:p>
+      <w:pPr>
+        <w:rPr>
+          <w:lang w:val="fi-FI"/>
+        </w:rPr>
+      </w:pPr>
+      <w:r>
+        <w:rPr>
+          <w:lang w:val="fi-FI"/>
+        </w:rPr>
+        <w:t>Klikkaa next ja seuraavasta Finish</w:t>
+      </w:r>
+      <w:r>
+        <w:rPr>
+          <w:lang w:val="fi-FI"/>
+        </w:rPr>
+        <w:t xml:space="preserve"> jolloin TunerStudio yhdistää speeduinoon:</w:t>
       </w:r>
     </w:p>
     <w:p>
@@ -2494,10 +2756,10 @@
           <w:noProof/>
         </w:rPr>
         <w:drawing>
-          <wp:inline distT="0" distB="0" distL="0" distR="0" wp14:anchorId="2536A4A9" wp14:editId="38FFA152">
-            <wp:extent cx="2687541" cy="2861838"/>
-            <wp:effectExtent l="0" t="0" r="0" b="0"/>
-            <wp:docPr id="10" name="Picture 10"/>
+          <wp:inline distT="0" distB="0" distL="0" distR="0" wp14:anchorId="2AA2F4C4" wp14:editId="0383A24B">
+            <wp:extent cx="5181600" cy="3902255"/>
+            <wp:effectExtent l="0" t="0" r="0" b="3175"/>
+            <wp:docPr id="11" name="Picture 11"/>
             <wp:cNvGraphicFramePr>
               <a:graphicFrameLocks xmlns:a="http://schemas.openxmlformats.org/drawingml/2006/main" noChangeAspect="1"/>
             </wp:cNvGraphicFramePr>
@@ -2517,7 +2779,7 @@
                   <pic:spPr>
                     <a:xfrm>
                       <a:off x="0" y="0"/>
-                      <a:ext cx="2698139" cy="2873123"/>
+                      <a:ext cx="5187973" cy="3907054"/>
                     </a:xfrm>
                     <a:prstGeom prst="rect">
                       <a:avLst/>
@@ -2540,13 +2802,82 @@
         <w:rPr>
           <w:lang w:val="fi-FI"/>
         </w:rPr>
-        <w:t>Klikkaa next ja seuraavasta Finish</w:t>
-      </w:r>
-      <w:r>
-        <w:rPr>
-          <w:lang w:val="fi-FI"/>
-        </w:rPr>
-        <w:t xml:space="preserve"> jolloin TunerStudio yhdistää speeduinoon:</w:t>
+        <w:lastRenderedPageBreak/>
+        <w:t>Tarkista että MAP anturi näyttää about 100kpa ja lämpötila-anturit järkeviä arvoja (kylmällä moottorilla kummatkin about samaa ympäröivän ilman lämpötilaa). Anturit on kalibroitu valmiiksi, mutta on hyvä tarkistaa että kaikki on ok.</w:t>
+      </w:r>
+    </w:p>
+    <w:p>
+      <w:pPr>
+        <w:pStyle w:val="Heading1"/>
+      </w:pPr>
+      <w:bookmarkStart w:id="6" w:name="_Toc2957596"/>
+      <w:r>
+        <w:t>Speeduinon konfigurointi ennen ekaa starttia</w:t>
+      </w:r>
+      <w:bookmarkEnd w:id="6"/>
+    </w:p>
+    <w:p>
+      <w:pPr>
+        <w:pStyle w:val="Heading2"/>
+        <w:numPr>
+          <w:ilvl w:val="0"/>
+          <w:numId w:val="4"/>
+        </w:numPr>
+        <w:rPr>
+          <w:lang w:val="fi-FI"/>
+        </w:rPr>
+      </w:pPr>
+      <w:bookmarkStart w:id="7" w:name="_Toc2957597"/>
+      <w:r>
+        <w:rPr>
+          <w:lang w:val="fi-FI"/>
+        </w:rPr>
+        <w:t>Required Fuel</w:t>
+      </w:r>
+      <w:bookmarkEnd w:id="7"/>
+    </w:p>
+    <w:p>
+      <w:pPr>
+        <w:rPr>
+          <w:lang w:val="fi-FI"/>
+        </w:rPr>
+      </w:pPr>
+    </w:p>
+    <w:p>
+      <w:pPr>
+        <w:rPr>
+          <w:lang w:val="fi-FI"/>
+        </w:rPr>
+      </w:pPr>
+      <w:r>
+        <w:rPr>
+          <w:lang w:val="fi-FI"/>
+        </w:rPr>
+        <w:t>Enne</w:t>
+      </w:r>
+      <w:r>
+        <w:rPr>
+          <w:lang w:val="fi-FI"/>
+        </w:rPr>
+        <w:t>n</w:t>
+      </w:r>
+      <w:r>
+        <w:rPr>
+          <w:lang w:val="fi-FI"/>
+        </w:rPr>
+        <w:t>kuin konetta voi koittaa startat ekaa kertaa, pitää speeduino konfiguroida TunerStudiossa käytössä olevalle se</w:t>
+      </w:r>
+      <w:r>
+        <w:rPr>
+          <w:lang w:val="fi-FI"/>
+        </w:rPr>
+        <w:t xml:space="preserve"> </w:t>
+      </w:r>
+      <w:r>
+        <w:rPr>
+          <w:lang w:val="fi-FI"/>
+        </w:rPr>
+        <w:t>tupille. Klikkaa Hammasrattaan kohdalta Settings ja Engine Constants.</w:t>
       </w:r>
     </w:p>
     <w:p>
@@ -2559,12 +2890,11 @@
         <w:rPr>
           <w:noProof/>
         </w:rPr>
-        <w:lastRenderedPageBreak/>
         <w:drawing>
-          <wp:inline distT="0" distB="0" distL="0" distR="0" wp14:anchorId="2AA2F4C4" wp14:editId="0383A24B">
-            <wp:extent cx="5469107" cy="4118775"/>
-            <wp:effectExtent l="0" t="0" r="0" b="0"/>
-            <wp:docPr id="11" name="Picture 11"/>
+          <wp:inline distT="0" distB="0" distL="0" distR="0" wp14:anchorId="7BF9DC50" wp14:editId="21E00AAA">
+            <wp:extent cx="2870421" cy="2605219"/>
+            <wp:effectExtent l="0" t="0" r="6350" b="5080"/>
+            <wp:docPr id="16" name="Picture 16"/>
             <wp:cNvGraphicFramePr>
               <a:graphicFrameLocks xmlns:a="http://schemas.openxmlformats.org/drawingml/2006/main" noChangeAspect="1"/>
             </wp:cNvGraphicFramePr>
@@ -2584,7 +2914,7 @@
                   <pic:spPr>
                     <a:xfrm>
                       <a:off x="0" y="0"/>
-                      <a:ext cx="5471927" cy="4120899"/>
+                      <a:ext cx="2881377" cy="2615163"/>
                     </a:xfrm>
                     <a:prstGeom prst="rect">
                       <a:avLst/>
@@ -2607,81 +2937,13 @@
         <w:rPr>
           <w:lang w:val="fi-FI"/>
         </w:rPr>
-        <w:t>Tarkista että MAP anturi näyttää about 100kpa ja lämpötila-anturit järkeviä arvoja (kylmällä moottorilla kummatkin about samaa ympäröivän ilman lämpötilaa). Anturit on kalibroitu valmiiksi, mutta on hyvä tarkistaa että kaikki on ok.</w:t>
-      </w:r>
-    </w:p>
-    <w:p>
-      <w:pPr>
-        <w:pStyle w:val="Heading1"/>
-      </w:pPr>
-      <w:bookmarkStart w:id="7" w:name="_Toc2957596"/>
-      <w:r>
-        <w:t>Speeduinon konfigurointi ennen ekaa starttia</w:t>
-      </w:r>
-      <w:bookmarkEnd w:id="7"/>
-    </w:p>
-    <w:p>
-      <w:pPr>
-        <w:pStyle w:val="Heading2"/>
-        <w:numPr>
-          <w:ilvl w:val="0"/>
-          <w:numId w:val="4"/>
-        </w:numPr>
-        <w:rPr>
-          <w:lang w:val="fi-FI"/>
-        </w:rPr>
-      </w:pPr>
-      <w:bookmarkStart w:id="8" w:name="_Toc2957597"/>
-      <w:r>
-        <w:rPr>
-          <w:lang w:val="fi-FI"/>
-        </w:rPr>
-        <w:t>Required Fuel</w:t>
-      </w:r>
-      <w:bookmarkEnd w:id="8"/>
-    </w:p>
-    <w:p>
-      <w:pPr>
-        <w:rPr>
-          <w:lang w:val="fi-FI"/>
-        </w:rPr>
-      </w:pPr>
-    </w:p>
-    <w:p>
-      <w:pPr>
-        <w:rPr>
-          <w:lang w:val="fi-FI"/>
-        </w:rPr>
-      </w:pPr>
-      <w:r>
-        <w:rPr>
-          <w:lang w:val="fi-FI"/>
-        </w:rPr>
-        <w:t>Enne</w:t>
-      </w:r>
-      <w:r>
-        <w:rPr>
-          <w:lang w:val="fi-FI"/>
-        </w:rPr>
-        <w:t>n</w:t>
-      </w:r>
-      <w:r>
-        <w:rPr>
-          <w:lang w:val="fi-FI"/>
-        </w:rPr>
-        <w:t>kuin konetta voi koittaa startat ekaa kertaa, pitää speeduino konfiguroida TunerStudiossa käytössä olevalle se</w:t>
-      </w:r>
-      <w:r>
-        <w:rPr>
-          <w:lang w:val="fi-FI"/>
-        </w:rPr>
-        <w:t xml:space="preserve"> </w:t>
-      </w:r>
-      <w:r>
-        <w:rPr>
-          <w:lang w:val="fi-FI"/>
-        </w:rPr>
-        <w:t>tupille. Klikkaa Hammasrattaan kohdalta Settings ja Engine Constants.</w:t>
+        <w:t xml:space="preserve">Täällä kaikki pitäisi olla ok valmiina, mutta klikkaa sitten </w:t>
+      </w:r>
+      <w:r>
+        <w:rPr>
+          <w:lang w:val="fi-FI"/>
+        </w:rPr>
+        <w:t>Required Fuel:</w:t>
       </w:r>
     </w:p>
     <w:p>
@@ -2694,12 +2956,11 @@
         <w:rPr>
           <w:noProof/>
         </w:rPr>
-        <w:lastRenderedPageBreak/>
         <w:drawing>
-          <wp:inline distT="0" distB="0" distL="0" distR="0" wp14:anchorId="7BF9DC50" wp14:editId="21E00AAA">
-            <wp:extent cx="2870421" cy="2605219"/>
-            <wp:effectExtent l="0" t="0" r="6350" b="5080"/>
-            <wp:docPr id="16" name="Picture 16"/>
+          <wp:inline distT="0" distB="0" distL="0" distR="0" wp14:anchorId="31B4A109" wp14:editId="758D4011">
+            <wp:extent cx="3502138" cy="1789044"/>
+            <wp:effectExtent l="0" t="0" r="3175" b="1905"/>
+            <wp:docPr id="13" name="Picture 13"/>
             <wp:cNvGraphicFramePr>
               <a:graphicFrameLocks xmlns:a="http://schemas.openxmlformats.org/drawingml/2006/main" noChangeAspect="1"/>
             </wp:cNvGraphicFramePr>
@@ -2719,7 +2980,7 @@
                   <pic:spPr>
                     <a:xfrm>
                       <a:off x="0" y="0"/>
-                      <a:ext cx="2881377" cy="2615163"/>
+                      <a:ext cx="3504117" cy="1790055"/>
                     </a:xfrm>
                     <a:prstGeom prst="rect">
                       <a:avLst/>
@@ -2742,13 +3003,91 @@
         <w:rPr>
           <w:lang w:val="fi-FI"/>
         </w:rPr>
-        <w:t xml:space="preserve">Täällä kaikki pitäisi olla ok valmiina, mutta klikkaa sitten </w:t>
-      </w:r>
-      <w:r>
-        <w:rPr>
-          <w:lang w:val="fi-FI"/>
-        </w:rPr>
-        <w:t>Required Fuel:</w:t>
+        <w:t>Engine Displacement = aseta tähän koneen iskutilavuus. Muista valita myös oikea yksikkö (CC = kuutiota)</w:t>
+      </w:r>
+    </w:p>
+    <w:p>
+      <w:pPr>
+        <w:rPr>
+          <w:lang w:val="fi-FI"/>
+        </w:rPr>
+      </w:pPr>
+      <w:r>
+        <w:rPr>
+          <w:lang w:val="fi-FI"/>
+        </w:rPr>
+        <w:t>Injector Flow = suutinten virtaus. B28 pinkit on n. 215cc/min ja B20/B25</w:t>
+      </w:r>
+      <w:r>
+        <w:rPr>
+          <w:lang w:val="fi-FI"/>
+        </w:rPr>
+        <w:t xml:space="preserve"> vihreät</w:t>
+      </w:r>
+      <w:r>
+        <w:rPr>
+          <w:lang w:val="fi-FI"/>
+        </w:rPr>
+        <w:t xml:space="preserve"> on n. 190cc/min. Jos joku muu käytössä, niin sit suutinten speksien mukaan. Huomaa että monesti perus virtausmäärä on ilmoitettu 3bar peruspaineella, mutta m52 käyttää 3.5bar peruspainetta.</w:t>
+      </w:r>
+    </w:p>
+    <w:p>
+      <w:pPr>
+        <w:rPr>
+          <w:lang w:val="fi-FI"/>
+        </w:rPr>
+      </w:pPr>
+      <w:r>
+        <w:rPr>
+          <w:lang w:val="fi-FI"/>
+        </w:rPr>
+        <w:t>Air-Fuel Ratio. = Stoikoimetrinen seossuhde. 14.7 bensalle ja 9.8 viinalle.</w:t>
+      </w:r>
+    </w:p>
+    <w:p>
+      <w:pPr>
+        <w:rPr>
+          <w:lang w:val="fi-FI"/>
+        </w:rPr>
+      </w:pPr>
+      <w:r>
+        <w:rPr>
+          <w:lang w:val="fi-FI"/>
+        </w:rPr>
+        <w:lastRenderedPageBreak/>
+        <w:t>Kun nämä on asetettu, klikkaa ok ja TunerStudio laskee ReqFuel arvon sopivaksi.</w:t>
+      </w:r>
+    </w:p>
+    <w:p>
+      <w:pPr>
+        <w:pStyle w:val="Heading2"/>
+      </w:pPr>
+      <w:bookmarkStart w:id="8" w:name="_Toc2957598"/>
+      <w:proofErr w:type="spellStart"/>
+      <w:r>
+        <w:t>Suutinparametrit</w:t>
+      </w:r>
+      <w:bookmarkEnd w:id="8"/>
+      <w:proofErr w:type="spellEnd"/>
+    </w:p>
+    <w:p/>
+    <w:p>
+      <w:pPr>
+        <w:rPr>
+          <w:lang w:val="fi-FI"/>
+        </w:rPr>
+      </w:pPr>
+      <w:r>
+        <w:rPr>
+          <w:lang w:val="fi-FI"/>
+        </w:rPr>
+        <w:t>Suutinparametrien asettamista varten menee Settings -&gt; Injector</w:t>
+      </w:r>
+      <w:r>
+        <w:rPr>
+          <w:lang w:val="fi-FI"/>
+        </w:rPr>
+        <w:t xml:space="preserve"> Characteristics</w:t>
       </w:r>
     </w:p>
     <w:p>
@@ -2762,10 +3101,10 @@
           <w:noProof/>
         </w:rPr>
         <w:drawing>
-          <wp:inline distT="0" distB="0" distL="0" distR="0" wp14:anchorId="31B4A109" wp14:editId="758D4011">
-            <wp:extent cx="3502138" cy="1789044"/>
-            <wp:effectExtent l="0" t="0" r="3175" b="1905"/>
-            <wp:docPr id="13" name="Picture 13"/>
+          <wp:inline distT="0" distB="0" distL="0" distR="0" wp14:anchorId="14A881B0" wp14:editId="7BAE25DD">
+            <wp:extent cx="2505075" cy="3512864"/>
+            <wp:effectExtent l="0" t="0" r="0" b="0"/>
+            <wp:docPr id="24" name="Picture 24"/>
             <wp:cNvGraphicFramePr>
               <a:graphicFrameLocks xmlns:a="http://schemas.openxmlformats.org/drawingml/2006/main" noChangeAspect="1"/>
             </wp:cNvGraphicFramePr>
@@ -2785,164 +3124,7 @@
                   <pic:spPr>
                     <a:xfrm>
                       <a:off x="0" y="0"/>
-                      <a:ext cx="3504117" cy="1790055"/>
-                    </a:xfrm>
-                    <a:prstGeom prst="rect">
-                      <a:avLst/>
-                    </a:prstGeom>
-                  </pic:spPr>
-                </pic:pic>
-              </a:graphicData>
-            </a:graphic>
-          </wp:inline>
-        </w:drawing>
-      </w:r>
-    </w:p>
-    <w:p>
-      <w:pPr>
-        <w:rPr>
-          <w:lang w:val="fi-FI"/>
-        </w:rPr>
-      </w:pPr>
-      <w:r>
-        <w:rPr>
-          <w:lang w:val="fi-FI"/>
-        </w:rPr>
-        <w:t>Engine Displacement = aseta tähän koneen iskutilavuus. Muista valita myös oikea yksikkö (CC = kuutiota)</w:t>
-      </w:r>
-    </w:p>
-    <w:p>
-      <w:pPr>
-        <w:rPr>
-          <w:lang w:val="fi-FI"/>
-        </w:rPr>
-      </w:pPr>
-      <w:r>
-        <w:rPr>
-          <w:lang w:val="fi-FI"/>
-        </w:rPr>
-        <w:t>Injector Flow = suutinten virtaus. B28 pinkit on n. 215cc/min ja B20/B25</w:t>
-      </w:r>
-      <w:r>
-        <w:rPr>
-          <w:lang w:val="fi-FI"/>
-        </w:rPr>
-        <w:t xml:space="preserve"> vihreät</w:t>
-      </w:r>
-      <w:r>
-        <w:rPr>
-          <w:lang w:val="fi-FI"/>
-        </w:rPr>
-        <w:t xml:space="preserve"> on n. 190cc/min. Jos joku muu käytössä, niin sit suutinten speksien mukaan. Huomaa että monesti perus virtausmäärä on ilmoitettu 3bar peruspaineella, mutta m52 käyttää 3.5bar peruspainetta.</w:t>
-      </w:r>
-    </w:p>
-    <w:p>
-      <w:pPr>
-        <w:rPr>
-          <w:lang w:val="fi-FI"/>
-        </w:rPr>
-      </w:pPr>
-      <w:r>
-        <w:rPr>
-          <w:lang w:val="fi-FI"/>
-        </w:rPr>
-        <w:t>Air-Fuel Ratio. = Stoikoimetrinen seossuhde. 14.7 bensalle ja 9.8 viinalle.</w:t>
-      </w:r>
-    </w:p>
-    <w:p>
-      <w:pPr>
-        <w:rPr>
-          <w:lang w:val="fi-FI"/>
-        </w:rPr>
-      </w:pPr>
-      <w:r>
-        <w:rPr>
-          <w:lang w:val="fi-FI"/>
-        </w:rPr>
-        <w:t>Kun nämä on asetettu, klikkaa ok ja TunerStudio laskee ReqFuel arvon sopivaksi.</w:t>
-      </w:r>
-    </w:p>
-    <w:p>
-      <w:pPr>
-        <w:rPr>
-          <w:lang w:val="fi-FI"/>
-        </w:rPr>
-      </w:pPr>
-      <w:r>
-        <w:rPr>
-          <w:lang w:val="fi-FI"/>
-        </w:rPr>
-        <w:br w:type="page"/>
-      </w:r>
-    </w:p>
-    <w:p>
-      <w:pPr>
-        <w:pStyle w:val="Heading2"/>
-      </w:pPr>
-      <w:bookmarkStart w:id="9" w:name="_Toc2957598"/>
-      <w:proofErr w:type="spellStart"/>
-      <w:r>
-        <w:lastRenderedPageBreak/>
-        <w:t>Suutinparametrit</w:t>
-      </w:r>
-      <w:bookmarkEnd w:id="9"/>
-      <w:proofErr w:type="spellEnd"/>
-    </w:p>
-    <w:p/>
-    <w:p>
-      <w:pPr>
-        <w:rPr>
-          <w:lang w:val="fi-FI"/>
-        </w:rPr>
-      </w:pPr>
-      <w:r>
-        <w:rPr>
-          <w:lang w:val="fi-FI"/>
-        </w:rPr>
-        <w:t>Suutinparametrien asettamista varten menee Settings -&gt; Injector</w:t>
-      </w:r>
-      <w:r>
-        <w:rPr>
-          <w:lang w:val="fi-FI"/>
-        </w:rPr>
-        <w:t xml:space="preserve"> Characteristics</w:t>
-      </w:r>
-    </w:p>
-    <w:p>
-      <w:pPr>
-        <w:rPr>
-          <w:lang w:val="fi-FI"/>
-        </w:rPr>
-      </w:pPr>
-      <w:r>
-        <w:rPr>
-          <w:noProof/>
-        </w:rPr>
-        <w:drawing>
-          <wp:inline distT="0" distB="0" distL="0" distR="0" wp14:anchorId="6DAE506A" wp14:editId="757D2873">
-            <wp:extent cx="2504661" cy="3458818"/>
-            <wp:effectExtent l="0" t="0" r="0" b="8890"/>
-            <wp:docPr id="17" name="Picture 17"/>
-            <wp:cNvGraphicFramePr>
-              <a:graphicFrameLocks xmlns:a="http://schemas.openxmlformats.org/drawingml/2006/main" noChangeAspect="1"/>
-            </wp:cNvGraphicFramePr>
-            <a:graphic xmlns:a="http://schemas.openxmlformats.org/drawingml/2006/main">
-              <a:graphicData uri="http://schemas.openxmlformats.org/drawingml/2006/picture">
-                <pic:pic xmlns:pic="http://schemas.openxmlformats.org/drawingml/2006/picture">
-                  <pic:nvPicPr>
-                    <pic:cNvPr id="1" name=""/>
-                    <pic:cNvPicPr/>
-                  </pic:nvPicPr>
-                  <pic:blipFill>
-                    <a:blip r:embed="rId19"/>
-                    <a:stretch>
-                      <a:fillRect/>
-                    </a:stretch>
-                  </pic:blipFill>
-                  <pic:spPr>
-                    <a:xfrm>
-                      <a:off x="0" y="0"/>
-                      <a:ext cx="2508204" cy="3463710"/>
+                      <a:ext cx="2511745" cy="3522217"/>
                     </a:xfrm>
                     <a:prstGeom prst="rect">
                       <a:avLst/>
@@ -4087,6 +4269,14 @@
         </w:rPr>
         <w:t>Muille suuttimille katso myyjän/valmistajan speksit.</w:t>
       </w:r>
+      <w:r>
+        <w:rPr>
+          <w:lang w:val="fi-FI"/>
+        </w:rPr>
+        <w:t xml:space="preserve"> Huom! Muista Käyttää ”Open Time Only” -moodia.</w:t>
+      </w:r>
+      <w:bookmarkStart w:id="9" w:name="_GoBack"/>
+      <w:bookmarkEnd w:id="9"/>
     </w:p>
     <w:p>
       <w:pPr>
@@ -4140,6 +4330,102 @@
             <wp:extent cx="3505200" cy="1895475"/>
             <wp:effectExtent l="0" t="0" r="0" b="9525"/>
             <wp:docPr id="18" name="Picture 18"/>
+            <wp:cNvGraphicFramePr>
+              <a:graphicFrameLocks xmlns:a="http://schemas.openxmlformats.org/drawingml/2006/main" noChangeAspect="1"/>
+            </wp:cNvGraphicFramePr>
+            <a:graphic xmlns:a="http://schemas.openxmlformats.org/drawingml/2006/main">
+              <a:graphicData uri="http://schemas.openxmlformats.org/drawingml/2006/picture">
+                <pic:pic xmlns:pic="http://schemas.openxmlformats.org/drawingml/2006/picture">
+                  <pic:nvPicPr>
+                    <pic:cNvPr id="1" name=""/>
+                    <pic:cNvPicPr/>
+                  </pic:nvPicPr>
+                  <pic:blipFill>
+                    <a:blip r:embed="rId19"/>
+                    <a:stretch>
+                      <a:fillRect/>
+                    </a:stretch>
+                  </pic:blipFill>
+                  <pic:spPr>
+                    <a:xfrm>
+                      <a:off x="0" y="0"/>
+                      <a:ext cx="3505200" cy="1895475"/>
+                    </a:xfrm>
+                    <a:prstGeom prst="rect">
+                      <a:avLst/>
+                    </a:prstGeom>
+                  </pic:spPr>
+                </pic:pic>
+              </a:graphicData>
+            </a:graphic>
+          </wp:inline>
+        </w:drawing>
+      </w:r>
+    </w:p>
+    <w:p>
+      <w:pPr>
+        <w:rPr>
+          <w:lang w:val="fi-FI"/>
+        </w:rPr>
+      </w:pPr>
+      <w:r>
+        <w:rPr>
+          <w:lang w:val="fi-FI"/>
+        </w:rPr>
+        <w:t>Kun et koske kaasupolkimeen ollenkaan, paina Get Current kohdassa Closed thorttle. Tämän jälkeen paina kaasu pohjaan ja Get Current kohdassa Full Thorttle. Tämän jälkeen Accept ja TPS arvon pitäisi nyt järkevästi liikkua 0 ja 100% välillä.</w:t>
+      </w:r>
+    </w:p>
+    <w:p>
+      <w:pPr>
+        <w:pStyle w:val="Heading2"/>
+        <w:rPr>
+          <w:lang w:val="fi-FI"/>
+        </w:rPr>
+      </w:pPr>
+      <w:bookmarkStart w:id="11" w:name="_Toc2957600"/>
+      <w:r>
+        <w:rPr>
+          <w:lang w:val="fi-FI"/>
+        </w:rPr>
+        <w:t>Laajakaistan kalibrointi</w:t>
+      </w:r>
+      <w:bookmarkEnd w:id="11"/>
+    </w:p>
+    <w:p>
+      <w:pPr>
+        <w:rPr>
+          <w:lang w:val="fi-FI"/>
+        </w:rPr>
+      </w:pPr>
+    </w:p>
+    <w:p>
+      <w:pPr>
+        <w:rPr>
+          <w:lang w:val="fi-FI"/>
+        </w:rPr>
+      </w:pPr>
+      <w:r>
+        <w:rPr>
+          <w:lang w:val="fi-FI"/>
+        </w:rPr>
+        <w:t>Laajakaista lambdan kalibrointia varten pitää mennä Tools -&gt; Calibrate AFR sensor.</w:t>
+      </w:r>
+    </w:p>
+    <w:p>
+      <w:pPr>
+        <w:rPr>
+          <w:lang w:val="fi-FI"/>
+        </w:rPr>
+      </w:pPr>
+      <w:r>
+        <w:rPr>
+          <w:noProof/>
+        </w:rPr>
+        <w:drawing>
+          <wp:inline distT="0" distB="0" distL="0" distR="0" wp14:anchorId="14AE096D" wp14:editId="0CA275E2">
+            <wp:extent cx="2504661" cy="2743545"/>
+            <wp:effectExtent l="0" t="0" r="0" b="0"/>
+            <wp:docPr id="19" name="Picture 19"/>
             <wp:cNvGraphicFramePr>
               <a:graphicFrameLocks xmlns:a="http://schemas.openxmlformats.org/drawingml/2006/main" noChangeAspect="1"/>
             </wp:cNvGraphicFramePr>
@@ -4159,7 +4445,7 @@
                   <pic:spPr>
                     <a:xfrm>
                       <a:off x="0" y="0"/>
-                      <a:ext cx="3505200" cy="1895475"/>
+                      <a:ext cx="2508189" cy="2747409"/>
                     </a:xfrm>
                     <a:prstGeom prst="rect">
                       <a:avLst/>
@@ -4182,60 +4468,46 @@
         <w:rPr>
           <w:lang w:val="fi-FI"/>
         </w:rPr>
-        <w:t>Kun et koske kaasupolkimeen ollenkaan, paina Get Current kohdassa Closed thorttle. Tämän jälkeen paina kaasu pohjaan ja Get Current kohdassa Full Thorttle. Tämän jälkeen Accept ja TPS arvon pitäisi nyt järkevästi liikkua 0 ja 100% välillä.</w:t>
-      </w:r>
-    </w:p>
-    <w:p>
-      <w:pPr>
-        <w:pStyle w:val="Heading2"/>
-        <w:rPr>
-          <w:lang w:val="fi-FI"/>
-        </w:rPr>
-      </w:pPr>
-      <w:bookmarkStart w:id="11" w:name="_Toc2957600"/>
-      <w:r>
-        <w:rPr>
-          <w:lang w:val="fi-FI"/>
-        </w:rPr>
-        <w:t>Laajakaistan kalibrointi</w:t>
-      </w:r>
-      <w:bookmarkEnd w:id="11"/>
-    </w:p>
-    <w:p>
-      <w:pPr>
-        <w:rPr>
-          <w:lang w:val="fi-FI"/>
-        </w:rPr>
-      </w:pPr>
-    </w:p>
-    <w:p>
-      <w:pPr>
-        <w:rPr>
-          <w:lang w:val="fi-FI"/>
-        </w:rPr>
-      </w:pPr>
-      <w:r>
-        <w:rPr>
-          <w:lang w:val="fi-FI"/>
-        </w:rPr>
-        <w:t>Laajakaista lambdan kalibrointia varten pitää mennä Tools -&gt; Calibrate AFR sensor.</w:t>
-      </w:r>
-    </w:p>
-    <w:p>
-      <w:pPr>
-        <w:rPr>
-          <w:lang w:val="fi-FI"/>
-        </w:rPr>
-      </w:pPr>
-      <w:r>
+        <w:t>EGO sensor listasta valitse käyttämäsi laajakaista ohjain ja klikkaa Write to Controller. Jos käyttämääsi ei löydy listalta, tulee käyttää jompaa kumpaa custom valintaa ja syöttää arvot käsin valmistajan speksin mukaan.</w:t>
+      </w:r>
+    </w:p>
+    <w:p>
+      <w:pPr>
         <w:rPr>
           <w:noProof/>
-        </w:rPr>
+          <w:lang w:val="fi-FI"/>
+        </w:rPr>
+      </w:pPr>
+      <w:r>
+        <w:rPr>
+          <w:lang w:val="fi-FI"/>
+        </w:rPr>
+        <w:t>Kun arvot on kirjoitettu, seosmittarin saa näkyville klikkaa</w:t>
+      </w:r>
+      <w:r>
+        <w:rPr>
+          <w:noProof/>
+          <w:lang w:val="fi-FI"/>
+        </w:rPr>
+        <w:t>malla hiiren oikeaa jonkun ”turhan” mittarin kohdalla ja etsimällä Air:Fuel Ratio Sensor inputs valikosta.</w:t>
+      </w:r>
+    </w:p>
+    <w:p>
+      <w:pPr>
+        <w:rPr>
+          <w:lang w:val="fi-FI"/>
+        </w:rPr>
+      </w:pPr>
+      <w:r>
+        <w:rPr>
+          <w:noProof/>
+        </w:rPr>
+        <w:lastRenderedPageBreak/>
         <w:drawing>
-          <wp:inline distT="0" distB="0" distL="0" distR="0" wp14:anchorId="14AE096D" wp14:editId="0CA275E2">
-            <wp:extent cx="2504661" cy="2743545"/>
+          <wp:inline distT="0" distB="0" distL="0" distR="0" wp14:anchorId="36F2D997" wp14:editId="3B733132">
+            <wp:extent cx="5943600" cy="4025265"/>
             <wp:effectExtent l="0" t="0" r="0" b="0"/>
-            <wp:docPr id="19" name="Picture 19"/>
+            <wp:docPr id="21" name="Picture 21"/>
             <wp:cNvGraphicFramePr>
               <a:graphicFrameLocks xmlns:a="http://schemas.openxmlformats.org/drawingml/2006/main" noChangeAspect="1"/>
             </wp:cNvGraphicFramePr>
@@ -4255,7 +4527,7 @@
                   <pic:spPr>
                     <a:xfrm>
                       <a:off x="0" y="0"/>
-                      <a:ext cx="2508189" cy="2747409"/>
+                      <a:ext cx="5943600" cy="4025265"/>
                     </a:xfrm>
                     <a:prstGeom prst="rect">
                       <a:avLst/>
@@ -4278,46 +4550,60 @@
         <w:rPr>
           <w:lang w:val="fi-FI"/>
         </w:rPr>
-        <w:t>EGO sensor listasta valitse käyttämäsi laajakaista ohjain ja klikkaa Write to Controller. Jos käyttämääsi ei löydy listalta, tulee käyttää jompaa kumpaa custom valintaa ja syöttää arvot käsin valmistajan speksin mukaan.</w:t>
-      </w:r>
-    </w:p>
-    <w:p>
-      <w:pPr>
+        <w:t>Mittarin pitäisi nyt näyttää samaa kuin itse laajakaista ohjaimen näyttö (jos on). Jos ei, niin tarkista kytkennät. Tämän jälkeen konetta voi koittaa käyntiin.</w:t>
+      </w:r>
+    </w:p>
+    <w:p>
+      <w:pPr>
+        <w:pStyle w:val="Heading2"/>
+        <w:rPr>
+          <w:lang w:val="fi-FI"/>
+        </w:rPr>
+      </w:pPr>
+      <w:bookmarkStart w:id="12" w:name="_Toc2957601"/>
+      <w:r>
+        <w:rPr>
+          <w:lang w:val="fi-FI"/>
+        </w:rPr>
+        <w:t>Käynnistäminen</w:t>
+      </w:r>
+      <w:bookmarkEnd w:id="12"/>
+    </w:p>
+    <w:p>
+      <w:pPr>
+        <w:rPr>
+          <w:lang w:val="fi-FI"/>
+        </w:rPr>
+      </w:pPr>
+    </w:p>
+    <w:p>
+      <w:pPr>
+        <w:rPr>
+          <w:lang w:val="fi-FI"/>
+        </w:rPr>
+      </w:pPr>
+      <w:r>
+        <w:rPr>
+          <w:lang w:val="fi-FI"/>
+        </w:rPr>
+        <w:t>Kun kaikki edellisen kohdan asetukset on tehty, voi konetta koittaa käyntiin. Sen pitäisi tärähtää kerralla tulille, mutta jos ei, niin ensimmäisenä kannattaa koittaa säätää VE-kartan alapäätä ylös tai alaspäin:</w:t>
+      </w:r>
+    </w:p>
+    <w:p>
+      <w:pPr>
+        <w:rPr>
+          <w:lang w:val="fi-FI"/>
+        </w:rPr>
+      </w:pPr>
+      <w:r>
         <w:rPr>
           <w:noProof/>
-          <w:lang w:val="fi-FI"/>
-        </w:rPr>
-      </w:pPr>
-      <w:r>
-        <w:rPr>
-          <w:lang w:val="fi-FI"/>
-        </w:rPr>
-        <w:t>Kun arvot on kirjoitettu, seosmittarin saa näkyville klikkaa</w:t>
-      </w:r>
-      <w:r>
-        <w:rPr>
-          <w:noProof/>
-          <w:lang w:val="fi-FI"/>
-        </w:rPr>
-        <w:t>malla hiiren oikeaa jonkun ”turhan” mittarin kohdalla ja etsimällä Air:Fuel Ratio Sensor inputs valikosta.</w:t>
-      </w:r>
-    </w:p>
-    <w:p>
-      <w:pPr>
-        <w:rPr>
-          <w:lang w:val="fi-FI"/>
-        </w:rPr>
-      </w:pPr>
-      <w:r>
-        <w:rPr>
-          <w:noProof/>
-        </w:rPr>
-        <w:lastRenderedPageBreak/>
+        </w:rPr>
         <w:drawing>
-          <wp:inline distT="0" distB="0" distL="0" distR="0" wp14:anchorId="36F2D997" wp14:editId="3B733132">
-            <wp:extent cx="5943600" cy="4025265"/>
-            <wp:effectExtent l="0" t="0" r="0" b="0"/>
-            <wp:docPr id="21" name="Picture 21"/>
+          <wp:inline distT="0" distB="0" distL="0" distR="0" wp14:anchorId="0BCC34BE" wp14:editId="1CE252CA">
+            <wp:extent cx="2929604" cy="2282024"/>
+            <wp:effectExtent l="0" t="0" r="4445" b="4445"/>
+            <wp:docPr id="22" name="Picture 22"/>
             <wp:cNvGraphicFramePr>
               <a:graphicFrameLocks xmlns:a="http://schemas.openxmlformats.org/drawingml/2006/main" noChangeAspect="1"/>
             </wp:cNvGraphicFramePr>
@@ -4337,102 +4623,6 @@
                   <pic:spPr>
                     <a:xfrm>
                       <a:off x="0" y="0"/>
-                      <a:ext cx="5943600" cy="4025265"/>
-                    </a:xfrm>
-                    <a:prstGeom prst="rect">
-                      <a:avLst/>
-                    </a:prstGeom>
-                  </pic:spPr>
-                </pic:pic>
-              </a:graphicData>
-            </a:graphic>
-          </wp:inline>
-        </w:drawing>
-      </w:r>
-    </w:p>
-    <w:p>
-      <w:pPr>
-        <w:rPr>
-          <w:lang w:val="fi-FI"/>
-        </w:rPr>
-      </w:pPr>
-      <w:r>
-        <w:rPr>
-          <w:lang w:val="fi-FI"/>
-        </w:rPr>
-        <w:t>Mittarin pitäisi nyt näyttää samaa kuin itse laajakaista ohjaimen näyttö (jos on). Jos ei, niin tarkista kytkennät. Tämän jälkeen konetta voi koittaa käyntiin.</w:t>
-      </w:r>
-    </w:p>
-    <w:p>
-      <w:pPr>
-        <w:pStyle w:val="Heading2"/>
-        <w:rPr>
-          <w:lang w:val="fi-FI"/>
-        </w:rPr>
-      </w:pPr>
-      <w:bookmarkStart w:id="12" w:name="_Toc2957601"/>
-      <w:r>
-        <w:rPr>
-          <w:lang w:val="fi-FI"/>
-        </w:rPr>
-        <w:t>Käynnistäminen</w:t>
-      </w:r>
-      <w:bookmarkEnd w:id="12"/>
-    </w:p>
-    <w:p>
-      <w:pPr>
-        <w:rPr>
-          <w:lang w:val="fi-FI"/>
-        </w:rPr>
-      </w:pPr>
-    </w:p>
-    <w:p>
-      <w:pPr>
-        <w:rPr>
-          <w:lang w:val="fi-FI"/>
-        </w:rPr>
-      </w:pPr>
-      <w:r>
-        <w:rPr>
-          <w:lang w:val="fi-FI"/>
-        </w:rPr>
-        <w:t>Kun kaikki edellisen kohdan asetukset on tehty, voi konetta koittaa käyntiin. Sen pitäisi tärähtää kerralla tulille, mutta jos ei, niin ensimmäisenä kannattaa koittaa säätää VE-kartan alapäätä ylös tai alaspäin:</w:t>
-      </w:r>
-    </w:p>
-    <w:p>
-      <w:pPr>
-        <w:rPr>
-          <w:lang w:val="fi-FI"/>
-        </w:rPr>
-      </w:pPr>
-      <w:r>
-        <w:rPr>
-          <w:noProof/>
-        </w:rPr>
-        <w:drawing>
-          <wp:inline distT="0" distB="0" distL="0" distR="0" wp14:anchorId="0BCC34BE" wp14:editId="1CE252CA">
-            <wp:extent cx="2929604" cy="2282024"/>
-            <wp:effectExtent l="0" t="0" r="4445" b="4445"/>
-            <wp:docPr id="22" name="Picture 22"/>
-            <wp:cNvGraphicFramePr>
-              <a:graphicFrameLocks xmlns:a="http://schemas.openxmlformats.org/drawingml/2006/main" noChangeAspect="1"/>
-            </wp:cNvGraphicFramePr>
-            <a:graphic xmlns:a="http://schemas.openxmlformats.org/drawingml/2006/main">
-              <a:graphicData uri="http://schemas.openxmlformats.org/drawingml/2006/picture">
-                <pic:pic xmlns:pic="http://schemas.openxmlformats.org/drawingml/2006/picture">
-                  <pic:nvPicPr>
-                    <pic:cNvPr id="1" name=""/>
-                    <pic:cNvPicPr/>
-                  </pic:nvPicPr>
-                  <pic:blipFill>
-                    <a:blip r:embed="rId23"/>
-                    <a:stretch>
-                      <a:fillRect/>
-                    </a:stretch>
-                  </pic:blipFill>
-                  <pic:spPr>
-                    <a:xfrm>
-                      <a:off x="0" y="0"/>
                       <a:ext cx="2940893" cy="2290818"/>
                     </a:xfrm>
                     <a:prstGeom prst="rect">
@@ -4566,7 +4756,7 @@
                     </pic:cNvPicPr>
                   </pic:nvPicPr>
                   <pic:blipFill>
-                    <a:blip r:embed="rId24">
+                    <a:blip r:embed="rId23">
                       <a:extLst>
                         <a:ext uri="{28A0092B-C50C-407E-A947-70E740481C1C}">
                           <a14:useLocalDpi xmlns:a14="http://schemas.microsoft.com/office/drawing/2010/main" val="0"/>
@@ -4661,7 +4851,7 @@
                     <pic:cNvPicPr/>
                   </pic:nvPicPr>
                   <pic:blipFill>
-                    <a:blip r:embed="rId25"/>
+                    <a:blip r:embed="rId24"/>
                     <a:stretch>
                       <a:fillRect/>
                     </a:stretch>
@@ -4729,6 +4919,26 @@
           <w:lang w:val="fi-FI"/>
         </w:rPr>
       </w:pPr>
+    </w:p>
+    <w:p>
+      <w:pPr>
+        <w:rPr>
+          <w:lang w:val="fi-FI"/>
+        </w:rPr>
+      </w:pPr>
+      <w:r>
+        <w:rPr>
+          <w:lang w:val="fi-FI"/>
+        </w:rPr>
+        <w:t>Koneen johtosarjaan liitettävän ison 88-pinnisen lisäksi boksista löytyy USB-liitin toiselta sivulta tietokoneeseen liittämistä varten. Ja boksin takaa löytyy kaksi 6-pinnistä Molex Minifit Jr. Liitintä sekä MAP-anturi letkun liittämistä varten. Liitin #1 on tarkoitettu mm. Laajakaista lambdan signaalia, flexfuel anturin signaalia ja muiden moottoriin liittyvien lisäjuttujen liittämistä varten. Liitin #2 on tarkoitettu pääasiassa speeduinon lisäpalikoiden, kuten SD-loggerin liittämistä varten. Mutta sen pinnejä voi toki käyttää muuhinkin.</w:t>
+      </w:r>
+    </w:p>
+    <w:p>
+      <w:pPr>
+        <w:rPr>
+          <w:lang w:val="fi-FI"/>
+        </w:rPr>
+      </w:pPr>
       <w:r>
         <w:rPr>
           <w:noProof/>
@@ -4736,9 +4946,9 @@
         </w:rPr>
         <w:drawing>
           <wp:inline distT="0" distB="0" distL="0" distR="0">
-            <wp:extent cx="5778500" cy="3200400"/>
-            <wp:effectExtent l="0" t="0" r="0" b="0"/>
-            <wp:docPr id="12" name="Picture 12"/>
+            <wp:extent cx="5934075" cy="1228725"/>
+            <wp:effectExtent l="0" t="0" r="9525" b="9525"/>
+            <wp:docPr id="14" name="Picture 14"/>
             <wp:cNvGraphicFramePr>
               <a:graphicFrameLocks xmlns:a="http://schemas.openxmlformats.org/drawingml/2006/main" noChangeAspect="1"/>
             </wp:cNvGraphicFramePr>
@@ -4752,7 +4962,7 @@
                     </pic:cNvPicPr>
                   </pic:nvPicPr>
                   <pic:blipFill>
-                    <a:blip r:embed="rId26">
+                    <a:blip r:embed="rId25" cstate="print">
                       <a:extLst>
                         <a:ext uri="{28A0092B-C50C-407E-A947-70E740481C1C}">
                           <a14:useLocalDpi xmlns:a14="http://schemas.microsoft.com/office/drawing/2010/main" val="0"/>
@@ -4767,7 +4977,7 @@
                   <pic:spPr bwMode="auto">
                     <a:xfrm>
                       <a:off x="0" y="0"/>
-                      <a:ext cx="5779594" cy="3201006"/>
+                      <a:ext cx="5934075" cy="1228725"/>
                     </a:xfrm>
                     <a:prstGeom prst="rect">
                       <a:avLst/>
@@ -4784,6 +4994,1792 @@
         </w:drawing>
       </w:r>
     </w:p>
+    <w:tbl>
+      <w:tblPr>
+        <w:tblW w:w="8276" w:type="dxa"/>
+        <w:tblLook w:val="04A0" w:firstRow="1" w:lastRow="0" w:firstColumn="1" w:lastColumn="0" w:noHBand="0" w:noVBand="1"/>
+      </w:tblPr>
+      <w:tblGrid>
+        <w:gridCol w:w="678"/>
+        <w:gridCol w:w="3282"/>
+        <w:gridCol w:w="838"/>
+        <w:gridCol w:w="678"/>
+        <w:gridCol w:w="2800"/>
+      </w:tblGrid>
+      <w:tr>
+        <w:trPr>
+          <w:trHeight w:val="300"/>
+        </w:trPr>
+        <w:tc>
+          <w:tcPr>
+            <w:tcW w:w="678" w:type="dxa"/>
+            <w:tcBorders>
+              <w:top w:val="nil"/>
+              <w:left w:val="nil"/>
+              <w:bottom w:val="nil"/>
+              <w:right w:val="nil"/>
+            </w:tcBorders>
+            <w:shd w:val="clear" w:color="auto" w:fill="auto"/>
+            <w:noWrap/>
+            <w:vAlign w:val="bottom"/>
+            <w:hideMark/>
+          </w:tcPr>
+          <w:p>
+            <w:pPr>
+              <w:spacing w:after="0" w:line="240" w:lineRule="auto"/>
+              <w:rPr>
+                <w:rFonts w:ascii="Times New Roman" w:eastAsia="Times New Roman" w:hAnsi="Times New Roman" w:cs="Times New Roman"/>
+                <w:sz w:val="24"/>
+                <w:szCs w:val="24"/>
+              </w:rPr>
+            </w:pPr>
+          </w:p>
+        </w:tc>
+        <w:tc>
+          <w:tcPr>
+            <w:tcW w:w="3282" w:type="dxa"/>
+            <w:tcBorders>
+              <w:top w:val="nil"/>
+              <w:left w:val="nil"/>
+              <w:bottom w:val="nil"/>
+              <w:right w:val="nil"/>
+            </w:tcBorders>
+            <w:shd w:val="clear" w:color="auto" w:fill="auto"/>
+            <w:noWrap/>
+            <w:vAlign w:val="bottom"/>
+            <w:hideMark/>
+          </w:tcPr>
+          <w:p>
+            <w:pPr>
+              <w:spacing w:after="0" w:line="240" w:lineRule="auto"/>
+              <w:rPr>
+                <w:rFonts w:ascii="Calibri" w:eastAsia="Times New Roman" w:hAnsi="Calibri" w:cs="Calibri"/>
+                <w:color w:val="000000"/>
+              </w:rPr>
+            </w:pPr>
+            <w:r>
+              <w:rPr>
+                <w:rFonts w:ascii="Calibri" w:eastAsia="Times New Roman" w:hAnsi="Calibri" w:cs="Calibri"/>
+                <w:color w:val="000000"/>
+              </w:rPr>
+              <w:t>Connector #1</w:t>
+            </w:r>
+          </w:p>
+        </w:tc>
+        <w:tc>
+          <w:tcPr>
+            <w:tcW w:w="838" w:type="dxa"/>
+            <w:tcBorders>
+              <w:top w:val="nil"/>
+              <w:left w:val="nil"/>
+              <w:bottom w:val="nil"/>
+              <w:right w:val="nil"/>
+            </w:tcBorders>
+            <w:shd w:val="clear" w:color="auto" w:fill="auto"/>
+            <w:noWrap/>
+            <w:vAlign w:val="bottom"/>
+            <w:hideMark/>
+          </w:tcPr>
+          <w:p>
+            <w:pPr>
+              <w:spacing w:after="0" w:line="240" w:lineRule="auto"/>
+              <w:rPr>
+                <w:rFonts w:ascii="Calibri" w:eastAsia="Times New Roman" w:hAnsi="Calibri" w:cs="Calibri"/>
+                <w:color w:val="000000"/>
+              </w:rPr>
+            </w:pPr>
+          </w:p>
+        </w:tc>
+        <w:tc>
+          <w:tcPr>
+            <w:tcW w:w="678" w:type="dxa"/>
+            <w:tcBorders>
+              <w:top w:val="nil"/>
+              <w:left w:val="nil"/>
+              <w:bottom w:val="nil"/>
+              <w:right w:val="nil"/>
+            </w:tcBorders>
+            <w:shd w:val="clear" w:color="auto" w:fill="auto"/>
+            <w:noWrap/>
+            <w:vAlign w:val="bottom"/>
+            <w:hideMark/>
+          </w:tcPr>
+          <w:p>
+            <w:pPr>
+              <w:spacing w:after="0" w:line="240" w:lineRule="auto"/>
+              <w:rPr>
+                <w:rFonts w:ascii="Times New Roman" w:eastAsia="Times New Roman" w:hAnsi="Times New Roman" w:cs="Times New Roman"/>
+                <w:sz w:val="20"/>
+                <w:szCs w:val="20"/>
+              </w:rPr>
+            </w:pPr>
+          </w:p>
+        </w:tc>
+        <w:tc>
+          <w:tcPr>
+            <w:tcW w:w="2800" w:type="dxa"/>
+            <w:tcBorders>
+              <w:top w:val="nil"/>
+              <w:left w:val="nil"/>
+              <w:bottom w:val="nil"/>
+              <w:right w:val="nil"/>
+            </w:tcBorders>
+            <w:shd w:val="clear" w:color="auto" w:fill="auto"/>
+            <w:noWrap/>
+            <w:vAlign w:val="bottom"/>
+            <w:hideMark/>
+          </w:tcPr>
+          <w:p>
+            <w:pPr>
+              <w:spacing w:after="0" w:line="240" w:lineRule="auto"/>
+              <w:rPr>
+                <w:rFonts w:ascii="Calibri" w:eastAsia="Times New Roman" w:hAnsi="Calibri" w:cs="Calibri"/>
+                <w:color w:val="000000"/>
+              </w:rPr>
+            </w:pPr>
+            <w:r>
+              <w:rPr>
+                <w:rFonts w:ascii="Calibri" w:eastAsia="Times New Roman" w:hAnsi="Calibri" w:cs="Calibri"/>
+                <w:color w:val="000000"/>
+              </w:rPr>
+              <w:t>Connector #2</w:t>
+            </w:r>
+          </w:p>
+        </w:tc>
+      </w:tr>
+      <w:tr>
+        <w:trPr>
+          <w:trHeight w:val="300"/>
+        </w:trPr>
+        <w:tc>
+          <w:tcPr>
+            <w:tcW w:w="678" w:type="dxa"/>
+            <w:tcBorders>
+              <w:top w:val="nil"/>
+              <w:left w:val="nil"/>
+              <w:bottom w:val="nil"/>
+              <w:right w:val="nil"/>
+            </w:tcBorders>
+            <w:shd w:val="clear" w:color="auto" w:fill="auto"/>
+            <w:noWrap/>
+            <w:vAlign w:val="bottom"/>
+            <w:hideMark/>
+          </w:tcPr>
+          <w:p>
+            <w:pPr>
+              <w:spacing w:after="0" w:line="240" w:lineRule="auto"/>
+              <w:rPr>
+                <w:rFonts w:ascii="Calibri" w:eastAsia="Times New Roman" w:hAnsi="Calibri" w:cs="Calibri"/>
+                <w:color w:val="000000"/>
+              </w:rPr>
+            </w:pPr>
+          </w:p>
+        </w:tc>
+        <w:tc>
+          <w:tcPr>
+            <w:tcW w:w="3282" w:type="dxa"/>
+            <w:tcBorders>
+              <w:top w:val="nil"/>
+              <w:left w:val="nil"/>
+              <w:bottom w:val="nil"/>
+              <w:right w:val="nil"/>
+            </w:tcBorders>
+            <w:shd w:val="clear" w:color="auto" w:fill="auto"/>
+            <w:noWrap/>
+            <w:vAlign w:val="bottom"/>
+            <w:hideMark/>
+          </w:tcPr>
+          <w:p>
+            <w:pPr>
+              <w:spacing w:after="0" w:line="240" w:lineRule="auto"/>
+              <w:rPr>
+                <w:rFonts w:ascii="Times New Roman" w:eastAsia="Times New Roman" w:hAnsi="Times New Roman" w:cs="Times New Roman"/>
+                <w:sz w:val="20"/>
+                <w:szCs w:val="20"/>
+              </w:rPr>
+            </w:pPr>
+          </w:p>
+        </w:tc>
+        <w:tc>
+          <w:tcPr>
+            <w:tcW w:w="838" w:type="dxa"/>
+            <w:tcBorders>
+              <w:top w:val="nil"/>
+              <w:left w:val="nil"/>
+              <w:bottom w:val="nil"/>
+              <w:right w:val="nil"/>
+            </w:tcBorders>
+            <w:shd w:val="clear" w:color="auto" w:fill="auto"/>
+            <w:noWrap/>
+            <w:vAlign w:val="bottom"/>
+            <w:hideMark/>
+          </w:tcPr>
+          <w:p>
+            <w:pPr>
+              <w:spacing w:after="0" w:line="240" w:lineRule="auto"/>
+              <w:rPr>
+                <w:rFonts w:ascii="Times New Roman" w:eastAsia="Times New Roman" w:hAnsi="Times New Roman" w:cs="Times New Roman"/>
+                <w:sz w:val="20"/>
+                <w:szCs w:val="20"/>
+              </w:rPr>
+            </w:pPr>
+          </w:p>
+        </w:tc>
+        <w:tc>
+          <w:tcPr>
+            <w:tcW w:w="678" w:type="dxa"/>
+            <w:tcBorders>
+              <w:top w:val="nil"/>
+              <w:left w:val="nil"/>
+              <w:bottom w:val="nil"/>
+              <w:right w:val="nil"/>
+            </w:tcBorders>
+            <w:shd w:val="clear" w:color="auto" w:fill="auto"/>
+            <w:noWrap/>
+            <w:vAlign w:val="bottom"/>
+            <w:hideMark/>
+          </w:tcPr>
+          <w:p>
+            <w:pPr>
+              <w:spacing w:after="0" w:line="240" w:lineRule="auto"/>
+              <w:rPr>
+                <w:rFonts w:ascii="Times New Roman" w:eastAsia="Times New Roman" w:hAnsi="Times New Roman" w:cs="Times New Roman"/>
+                <w:sz w:val="20"/>
+                <w:szCs w:val="20"/>
+              </w:rPr>
+            </w:pPr>
+          </w:p>
+        </w:tc>
+        <w:tc>
+          <w:tcPr>
+            <w:tcW w:w="2800" w:type="dxa"/>
+            <w:tcBorders>
+              <w:top w:val="nil"/>
+              <w:left w:val="nil"/>
+              <w:bottom w:val="nil"/>
+              <w:right w:val="nil"/>
+            </w:tcBorders>
+            <w:shd w:val="clear" w:color="auto" w:fill="auto"/>
+            <w:noWrap/>
+            <w:vAlign w:val="bottom"/>
+            <w:hideMark/>
+          </w:tcPr>
+          <w:p>
+            <w:pPr>
+              <w:spacing w:after="0" w:line="240" w:lineRule="auto"/>
+              <w:rPr>
+                <w:rFonts w:ascii="Times New Roman" w:eastAsia="Times New Roman" w:hAnsi="Times New Roman" w:cs="Times New Roman"/>
+                <w:sz w:val="20"/>
+                <w:szCs w:val="20"/>
+              </w:rPr>
+            </w:pPr>
+          </w:p>
+        </w:tc>
+      </w:tr>
+      <w:tr>
+        <w:trPr>
+          <w:trHeight w:val="300"/>
+        </w:trPr>
+        <w:tc>
+          <w:tcPr>
+            <w:tcW w:w="678" w:type="dxa"/>
+            <w:tcBorders>
+              <w:top w:val="single" w:sz="4" w:space="0" w:color="auto"/>
+              <w:left w:val="single" w:sz="4" w:space="0" w:color="auto"/>
+              <w:bottom w:val="single" w:sz="4" w:space="0" w:color="auto"/>
+              <w:right w:val="single" w:sz="4" w:space="0" w:color="auto"/>
+            </w:tcBorders>
+            <w:shd w:val="clear" w:color="auto" w:fill="auto"/>
+            <w:noWrap/>
+            <w:vAlign w:val="bottom"/>
+            <w:hideMark/>
+          </w:tcPr>
+          <w:p>
+            <w:pPr>
+              <w:spacing w:after="0" w:line="240" w:lineRule="auto"/>
+              <w:rPr>
+                <w:rFonts w:ascii="Calibri" w:eastAsia="Times New Roman" w:hAnsi="Calibri" w:cs="Calibri"/>
+                <w:b/>
+                <w:bCs/>
+                <w:color w:val="000000"/>
+              </w:rPr>
+            </w:pPr>
+            <w:proofErr w:type="spellStart"/>
+            <w:r>
+              <w:rPr>
+                <w:rFonts w:ascii="Calibri" w:eastAsia="Times New Roman" w:hAnsi="Calibri" w:cs="Calibri"/>
+                <w:b/>
+                <w:bCs/>
+                <w:color w:val="000000"/>
+              </w:rPr>
+              <w:t>Pinni</w:t>
+            </w:r>
+            <w:proofErr w:type="spellEnd"/>
+          </w:p>
+        </w:tc>
+        <w:tc>
+          <w:tcPr>
+            <w:tcW w:w="3282" w:type="dxa"/>
+            <w:tcBorders>
+              <w:top w:val="single" w:sz="4" w:space="0" w:color="auto"/>
+              <w:left w:val="nil"/>
+              <w:bottom w:val="single" w:sz="4" w:space="0" w:color="auto"/>
+              <w:right w:val="single" w:sz="4" w:space="0" w:color="auto"/>
+            </w:tcBorders>
+            <w:shd w:val="clear" w:color="auto" w:fill="auto"/>
+            <w:noWrap/>
+            <w:vAlign w:val="bottom"/>
+            <w:hideMark/>
+          </w:tcPr>
+          <w:p>
+            <w:pPr>
+              <w:spacing w:after="0" w:line="240" w:lineRule="auto"/>
+              <w:rPr>
+                <w:rFonts w:ascii="Calibri" w:eastAsia="Times New Roman" w:hAnsi="Calibri" w:cs="Calibri"/>
+                <w:b/>
+                <w:bCs/>
+                <w:color w:val="000000"/>
+              </w:rPr>
+            </w:pPr>
+            <w:proofErr w:type="spellStart"/>
+            <w:r>
+              <w:rPr>
+                <w:rFonts w:ascii="Calibri" w:eastAsia="Times New Roman" w:hAnsi="Calibri" w:cs="Calibri"/>
+                <w:b/>
+                <w:bCs/>
+                <w:color w:val="000000"/>
+              </w:rPr>
+              <w:t>Toiminto</w:t>
+            </w:r>
+            <w:proofErr w:type="spellEnd"/>
+          </w:p>
+        </w:tc>
+        <w:tc>
+          <w:tcPr>
+            <w:tcW w:w="838" w:type="dxa"/>
+            <w:tcBorders>
+              <w:top w:val="nil"/>
+              <w:left w:val="nil"/>
+              <w:bottom w:val="nil"/>
+              <w:right w:val="nil"/>
+            </w:tcBorders>
+            <w:shd w:val="clear" w:color="auto" w:fill="auto"/>
+            <w:noWrap/>
+            <w:vAlign w:val="bottom"/>
+            <w:hideMark/>
+          </w:tcPr>
+          <w:p>
+            <w:pPr>
+              <w:spacing w:after="0" w:line="240" w:lineRule="auto"/>
+              <w:rPr>
+                <w:rFonts w:ascii="Calibri" w:eastAsia="Times New Roman" w:hAnsi="Calibri" w:cs="Calibri"/>
+                <w:b/>
+                <w:bCs/>
+                <w:color w:val="000000"/>
+              </w:rPr>
+            </w:pPr>
+          </w:p>
+        </w:tc>
+        <w:tc>
+          <w:tcPr>
+            <w:tcW w:w="678" w:type="dxa"/>
+            <w:tcBorders>
+              <w:top w:val="single" w:sz="4" w:space="0" w:color="auto"/>
+              <w:left w:val="single" w:sz="4" w:space="0" w:color="auto"/>
+              <w:bottom w:val="single" w:sz="4" w:space="0" w:color="auto"/>
+              <w:right w:val="single" w:sz="4" w:space="0" w:color="auto"/>
+            </w:tcBorders>
+            <w:shd w:val="clear" w:color="auto" w:fill="auto"/>
+            <w:noWrap/>
+            <w:vAlign w:val="bottom"/>
+            <w:hideMark/>
+          </w:tcPr>
+          <w:p>
+            <w:pPr>
+              <w:spacing w:after="0" w:line="240" w:lineRule="auto"/>
+              <w:rPr>
+                <w:rFonts w:ascii="Calibri" w:eastAsia="Times New Roman" w:hAnsi="Calibri" w:cs="Calibri"/>
+                <w:b/>
+                <w:bCs/>
+                <w:color w:val="000000"/>
+              </w:rPr>
+            </w:pPr>
+            <w:proofErr w:type="spellStart"/>
+            <w:r>
+              <w:rPr>
+                <w:rFonts w:ascii="Calibri" w:eastAsia="Times New Roman" w:hAnsi="Calibri" w:cs="Calibri"/>
+                <w:b/>
+                <w:bCs/>
+                <w:color w:val="000000"/>
+              </w:rPr>
+              <w:t>Pinni</w:t>
+            </w:r>
+            <w:proofErr w:type="spellEnd"/>
+          </w:p>
+        </w:tc>
+        <w:tc>
+          <w:tcPr>
+            <w:tcW w:w="2800" w:type="dxa"/>
+            <w:tcBorders>
+              <w:top w:val="single" w:sz="4" w:space="0" w:color="auto"/>
+              <w:left w:val="nil"/>
+              <w:bottom w:val="single" w:sz="4" w:space="0" w:color="auto"/>
+              <w:right w:val="single" w:sz="4" w:space="0" w:color="auto"/>
+            </w:tcBorders>
+            <w:shd w:val="clear" w:color="auto" w:fill="auto"/>
+            <w:noWrap/>
+            <w:vAlign w:val="bottom"/>
+            <w:hideMark/>
+          </w:tcPr>
+          <w:p>
+            <w:pPr>
+              <w:spacing w:after="0" w:line="240" w:lineRule="auto"/>
+              <w:rPr>
+                <w:rFonts w:ascii="Calibri" w:eastAsia="Times New Roman" w:hAnsi="Calibri" w:cs="Calibri"/>
+                <w:b/>
+                <w:bCs/>
+                <w:color w:val="000000"/>
+              </w:rPr>
+            </w:pPr>
+            <w:proofErr w:type="spellStart"/>
+            <w:r>
+              <w:rPr>
+                <w:rFonts w:ascii="Calibri" w:eastAsia="Times New Roman" w:hAnsi="Calibri" w:cs="Calibri"/>
+                <w:b/>
+                <w:bCs/>
+                <w:color w:val="000000"/>
+              </w:rPr>
+              <w:t>Toiminto</w:t>
+            </w:r>
+            <w:proofErr w:type="spellEnd"/>
+          </w:p>
+        </w:tc>
+      </w:tr>
+      <w:tr>
+        <w:trPr>
+          <w:trHeight w:val="300"/>
+        </w:trPr>
+        <w:tc>
+          <w:tcPr>
+            <w:tcW w:w="678" w:type="dxa"/>
+            <w:tcBorders>
+              <w:top w:val="nil"/>
+              <w:left w:val="single" w:sz="4" w:space="0" w:color="auto"/>
+              <w:bottom w:val="single" w:sz="4" w:space="0" w:color="auto"/>
+              <w:right w:val="single" w:sz="4" w:space="0" w:color="auto"/>
+            </w:tcBorders>
+            <w:shd w:val="clear" w:color="auto" w:fill="auto"/>
+            <w:noWrap/>
+            <w:vAlign w:val="bottom"/>
+            <w:hideMark/>
+          </w:tcPr>
+          <w:p>
+            <w:pPr>
+              <w:spacing w:after="0" w:line="240" w:lineRule="auto"/>
+              <w:jc w:val="center"/>
+              <w:rPr>
+                <w:rFonts w:ascii="Calibri" w:eastAsia="Times New Roman" w:hAnsi="Calibri" w:cs="Calibri"/>
+                <w:color w:val="000000"/>
+              </w:rPr>
+            </w:pPr>
+            <w:r>
+              <w:rPr>
+                <w:rFonts w:ascii="Calibri" w:eastAsia="Times New Roman" w:hAnsi="Calibri" w:cs="Calibri"/>
+                <w:color w:val="000000"/>
+              </w:rPr>
+              <w:t>1</w:t>
+            </w:r>
+          </w:p>
+        </w:tc>
+        <w:tc>
+          <w:tcPr>
+            <w:tcW w:w="3282" w:type="dxa"/>
+            <w:tcBorders>
+              <w:top w:val="nil"/>
+              <w:left w:val="nil"/>
+              <w:bottom w:val="single" w:sz="4" w:space="0" w:color="auto"/>
+              <w:right w:val="single" w:sz="4" w:space="0" w:color="auto"/>
+            </w:tcBorders>
+            <w:shd w:val="clear" w:color="auto" w:fill="auto"/>
+            <w:noWrap/>
+            <w:vAlign w:val="bottom"/>
+            <w:hideMark/>
+          </w:tcPr>
+          <w:p>
+            <w:pPr>
+              <w:spacing w:after="0" w:line="240" w:lineRule="auto"/>
+              <w:rPr>
+                <w:rFonts w:ascii="Calibri" w:eastAsia="Times New Roman" w:hAnsi="Calibri" w:cs="Calibri"/>
+                <w:color w:val="000000"/>
+              </w:rPr>
+            </w:pPr>
+            <w:r>
+              <w:rPr>
+                <w:rFonts w:ascii="Calibri" w:eastAsia="Times New Roman" w:hAnsi="Calibri" w:cs="Calibri"/>
+                <w:color w:val="000000"/>
+              </w:rPr>
+              <w:t xml:space="preserve">Flex fuel </w:t>
+            </w:r>
+            <w:proofErr w:type="spellStart"/>
+            <w:r>
+              <w:rPr>
+                <w:rFonts w:ascii="Calibri" w:eastAsia="Times New Roman" w:hAnsi="Calibri" w:cs="Calibri"/>
+                <w:color w:val="000000"/>
+              </w:rPr>
+              <w:t>anturin</w:t>
+            </w:r>
+            <w:proofErr w:type="spellEnd"/>
+            <w:r>
+              <w:rPr>
+                <w:rFonts w:ascii="Calibri" w:eastAsia="Times New Roman" w:hAnsi="Calibri" w:cs="Calibri"/>
+                <w:color w:val="000000"/>
+              </w:rPr>
+              <w:t xml:space="preserve"> </w:t>
+            </w:r>
+            <w:proofErr w:type="spellStart"/>
+            <w:r>
+              <w:rPr>
+                <w:rFonts w:ascii="Calibri" w:eastAsia="Times New Roman" w:hAnsi="Calibri" w:cs="Calibri"/>
+                <w:color w:val="000000"/>
+              </w:rPr>
+              <w:t>signaali</w:t>
+            </w:r>
+            <w:proofErr w:type="spellEnd"/>
+          </w:p>
+        </w:tc>
+        <w:tc>
+          <w:tcPr>
+            <w:tcW w:w="838" w:type="dxa"/>
+            <w:tcBorders>
+              <w:top w:val="nil"/>
+              <w:left w:val="nil"/>
+              <w:bottom w:val="nil"/>
+              <w:right w:val="nil"/>
+            </w:tcBorders>
+            <w:shd w:val="clear" w:color="auto" w:fill="auto"/>
+            <w:noWrap/>
+            <w:vAlign w:val="bottom"/>
+            <w:hideMark/>
+          </w:tcPr>
+          <w:p>
+            <w:pPr>
+              <w:spacing w:after="0" w:line="240" w:lineRule="auto"/>
+              <w:rPr>
+                <w:rFonts w:ascii="Calibri" w:eastAsia="Times New Roman" w:hAnsi="Calibri" w:cs="Calibri"/>
+                <w:color w:val="000000"/>
+              </w:rPr>
+            </w:pPr>
+          </w:p>
+        </w:tc>
+        <w:tc>
+          <w:tcPr>
+            <w:tcW w:w="678" w:type="dxa"/>
+            <w:tcBorders>
+              <w:top w:val="nil"/>
+              <w:left w:val="single" w:sz="4" w:space="0" w:color="auto"/>
+              <w:bottom w:val="single" w:sz="4" w:space="0" w:color="auto"/>
+              <w:right w:val="single" w:sz="4" w:space="0" w:color="auto"/>
+            </w:tcBorders>
+            <w:shd w:val="clear" w:color="auto" w:fill="auto"/>
+            <w:noWrap/>
+            <w:vAlign w:val="bottom"/>
+            <w:hideMark/>
+          </w:tcPr>
+          <w:p>
+            <w:pPr>
+              <w:spacing w:after="0" w:line="240" w:lineRule="auto"/>
+              <w:jc w:val="center"/>
+              <w:rPr>
+                <w:rFonts w:ascii="Calibri" w:eastAsia="Times New Roman" w:hAnsi="Calibri" w:cs="Calibri"/>
+                <w:color w:val="000000"/>
+              </w:rPr>
+            </w:pPr>
+            <w:r>
+              <w:rPr>
+                <w:rFonts w:ascii="Calibri" w:eastAsia="Times New Roman" w:hAnsi="Calibri" w:cs="Calibri"/>
+                <w:color w:val="000000"/>
+              </w:rPr>
+              <w:t>1</w:t>
+            </w:r>
+          </w:p>
+        </w:tc>
+        <w:tc>
+          <w:tcPr>
+            <w:tcW w:w="2800" w:type="dxa"/>
+            <w:tcBorders>
+              <w:top w:val="nil"/>
+              <w:left w:val="nil"/>
+              <w:bottom w:val="single" w:sz="4" w:space="0" w:color="auto"/>
+              <w:right w:val="single" w:sz="4" w:space="0" w:color="auto"/>
+            </w:tcBorders>
+            <w:shd w:val="clear" w:color="auto" w:fill="auto"/>
+            <w:noWrap/>
+            <w:vAlign w:val="bottom"/>
+            <w:hideMark/>
+          </w:tcPr>
+          <w:p>
+            <w:pPr>
+              <w:spacing w:after="0" w:line="240" w:lineRule="auto"/>
+              <w:rPr>
+                <w:rFonts w:ascii="Calibri" w:eastAsia="Times New Roman" w:hAnsi="Calibri" w:cs="Calibri"/>
+                <w:color w:val="000000"/>
+              </w:rPr>
+            </w:pPr>
+            <w:proofErr w:type="spellStart"/>
+            <w:r>
+              <w:rPr>
+                <w:rFonts w:ascii="Calibri" w:eastAsia="Times New Roman" w:hAnsi="Calibri" w:cs="Calibri"/>
+                <w:color w:val="000000"/>
+              </w:rPr>
+              <w:t>Maa</w:t>
+            </w:r>
+            <w:proofErr w:type="spellEnd"/>
+          </w:p>
+        </w:tc>
+      </w:tr>
+      <w:tr>
+        <w:trPr>
+          <w:trHeight w:val="300"/>
+        </w:trPr>
+        <w:tc>
+          <w:tcPr>
+            <w:tcW w:w="678" w:type="dxa"/>
+            <w:tcBorders>
+              <w:top w:val="nil"/>
+              <w:left w:val="single" w:sz="4" w:space="0" w:color="auto"/>
+              <w:bottom w:val="single" w:sz="4" w:space="0" w:color="auto"/>
+              <w:right w:val="single" w:sz="4" w:space="0" w:color="auto"/>
+            </w:tcBorders>
+            <w:shd w:val="clear" w:color="auto" w:fill="auto"/>
+            <w:noWrap/>
+            <w:vAlign w:val="bottom"/>
+            <w:hideMark/>
+          </w:tcPr>
+          <w:p>
+            <w:pPr>
+              <w:spacing w:after="0" w:line="240" w:lineRule="auto"/>
+              <w:jc w:val="center"/>
+              <w:rPr>
+                <w:rFonts w:ascii="Calibri" w:eastAsia="Times New Roman" w:hAnsi="Calibri" w:cs="Calibri"/>
+                <w:color w:val="000000"/>
+              </w:rPr>
+            </w:pPr>
+            <w:r>
+              <w:rPr>
+                <w:rFonts w:ascii="Calibri" w:eastAsia="Times New Roman" w:hAnsi="Calibri" w:cs="Calibri"/>
+                <w:color w:val="000000"/>
+              </w:rPr>
+              <w:t>2</w:t>
+            </w:r>
+          </w:p>
+        </w:tc>
+        <w:tc>
+          <w:tcPr>
+            <w:tcW w:w="3282" w:type="dxa"/>
+            <w:tcBorders>
+              <w:top w:val="nil"/>
+              <w:left w:val="nil"/>
+              <w:bottom w:val="single" w:sz="4" w:space="0" w:color="auto"/>
+              <w:right w:val="single" w:sz="4" w:space="0" w:color="auto"/>
+            </w:tcBorders>
+            <w:shd w:val="clear" w:color="auto" w:fill="auto"/>
+            <w:noWrap/>
+            <w:vAlign w:val="bottom"/>
+            <w:hideMark/>
+          </w:tcPr>
+          <w:p>
+            <w:pPr>
+              <w:spacing w:after="0" w:line="240" w:lineRule="auto"/>
+              <w:rPr>
+                <w:rFonts w:ascii="Calibri" w:eastAsia="Times New Roman" w:hAnsi="Calibri" w:cs="Calibri"/>
+                <w:color w:val="000000"/>
+              </w:rPr>
+            </w:pPr>
+            <w:proofErr w:type="spellStart"/>
+            <w:r>
+              <w:rPr>
+                <w:rFonts w:ascii="Calibri" w:eastAsia="Times New Roman" w:hAnsi="Calibri" w:cs="Calibri"/>
+                <w:color w:val="000000"/>
+              </w:rPr>
+              <w:t>Laajakaista</w:t>
+            </w:r>
+            <w:proofErr w:type="spellEnd"/>
+            <w:r>
+              <w:rPr>
+                <w:rFonts w:ascii="Calibri" w:eastAsia="Times New Roman" w:hAnsi="Calibri" w:cs="Calibri"/>
+                <w:color w:val="000000"/>
+              </w:rPr>
+              <w:t xml:space="preserve"> </w:t>
+            </w:r>
+            <w:proofErr w:type="spellStart"/>
+            <w:r>
+              <w:rPr>
+                <w:rFonts w:ascii="Calibri" w:eastAsia="Times New Roman" w:hAnsi="Calibri" w:cs="Calibri"/>
+                <w:color w:val="000000"/>
+              </w:rPr>
+              <w:t>lambdan</w:t>
+            </w:r>
+            <w:proofErr w:type="spellEnd"/>
+            <w:r>
+              <w:rPr>
+                <w:rFonts w:ascii="Calibri" w:eastAsia="Times New Roman" w:hAnsi="Calibri" w:cs="Calibri"/>
+                <w:color w:val="000000"/>
+              </w:rPr>
+              <w:t xml:space="preserve"> 0-5v </w:t>
+            </w:r>
+            <w:proofErr w:type="spellStart"/>
+            <w:r>
+              <w:rPr>
+                <w:rFonts w:ascii="Calibri" w:eastAsia="Times New Roman" w:hAnsi="Calibri" w:cs="Calibri"/>
+                <w:color w:val="000000"/>
+              </w:rPr>
+              <w:t>signaali</w:t>
+            </w:r>
+            <w:proofErr w:type="spellEnd"/>
+          </w:p>
+        </w:tc>
+        <w:tc>
+          <w:tcPr>
+            <w:tcW w:w="838" w:type="dxa"/>
+            <w:tcBorders>
+              <w:top w:val="nil"/>
+              <w:left w:val="nil"/>
+              <w:bottom w:val="nil"/>
+              <w:right w:val="nil"/>
+            </w:tcBorders>
+            <w:shd w:val="clear" w:color="auto" w:fill="auto"/>
+            <w:noWrap/>
+            <w:vAlign w:val="bottom"/>
+            <w:hideMark/>
+          </w:tcPr>
+          <w:p>
+            <w:pPr>
+              <w:spacing w:after="0" w:line="240" w:lineRule="auto"/>
+              <w:rPr>
+                <w:rFonts w:ascii="Calibri" w:eastAsia="Times New Roman" w:hAnsi="Calibri" w:cs="Calibri"/>
+                <w:color w:val="000000"/>
+              </w:rPr>
+            </w:pPr>
+          </w:p>
+        </w:tc>
+        <w:tc>
+          <w:tcPr>
+            <w:tcW w:w="678" w:type="dxa"/>
+            <w:tcBorders>
+              <w:top w:val="nil"/>
+              <w:left w:val="single" w:sz="4" w:space="0" w:color="auto"/>
+              <w:bottom w:val="single" w:sz="4" w:space="0" w:color="auto"/>
+              <w:right w:val="single" w:sz="4" w:space="0" w:color="auto"/>
+            </w:tcBorders>
+            <w:shd w:val="clear" w:color="auto" w:fill="auto"/>
+            <w:noWrap/>
+            <w:vAlign w:val="bottom"/>
+            <w:hideMark/>
+          </w:tcPr>
+          <w:p>
+            <w:pPr>
+              <w:spacing w:after="0" w:line="240" w:lineRule="auto"/>
+              <w:jc w:val="center"/>
+              <w:rPr>
+                <w:rFonts w:ascii="Calibri" w:eastAsia="Times New Roman" w:hAnsi="Calibri" w:cs="Calibri"/>
+                <w:color w:val="000000"/>
+              </w:rPr>
+            </w:pPr>
+            <w:r>
+              <w:rPr>
+                <w:rFonts w:ascii="Calibri" w:eastAsia="Times New Roman" w:hAnsi="Calibri" w:cs="Calibri"/>
+                <w:color w:val="000000"/>
+              </w:rPr>
+              <w:t>2</w:t>
+            </w:r>
+          </w:p>
+        </w:tc>
+        <w:tc>
+          <w:tcPr>
+            <w:tcW w:w="2800" w:type="dxa"/>
+            <w:tcBorders>
+              <w:top w:val="nil"/>
+              <w:left w:val="nil"/>
+              <w:bottom w:val="single" w:sz="4" w:space="0" w:color="auto"/>
+              <w:right w:val="single" w:sz="4" w:space="0" w:color="auto"/>
+            </w:tcBorders>
+            <w:shd w:val="clear" w:color="auto" w:fill="auto"/>
+            <w:noWrap/>
+            <w:vAlign w:val="bottom"/>
+            <w:hideMark/>
+          </w:tcPr>
+          <w:p>
+            <w:pPr>
+              <w:spacing w:after="0" w:line="240" w:lineRule="auto"/>
+              <w:rPr>
+                <w:rFonts w:ascii="Calibri" w:eastAsia="Times New Roman" w:hAnsi="Calibri" w:cs="Calibri"/>
+                <w:color w:val="000000"/>
+              </w:rPr>
+            </w:pPr>
+            <w:r>
+              <w:rPr>
+                <w:rFonts w:ascii="Calibri" w:eastAsia="Times New Roman" w:hAnsi="Calibri" w:cs="Calibri"/>
+                <w:color w:val="000000"/>
+              </w:rPr>
+              <w:t>Serial3 RX</w:t>
+            </w:r>
+          </w:p>
+        </w:tc>
+      </w:tr>
+      <w:tr>
+        <w:trPr>
+          <w:trHeight w:val="300"/>
+        </w:trPr>
+        <w:tc>
+          <w:tcPr>
+            <w:tcW w:w="678" w:type="dxa"/>
+            <w:tcBorders>
+              <w:top w:val="nil"/>
+              <w:left w:val="single" w:sz="4" w:space="0" w:color="auto"/>
+              <w:bottom w:val="single" w:sz="4" w:space="0" w:color="auto"/>
+              <w:right w:val="single" w:sz="4" w:space="0" w:color="auto"/>
+            </w:tcBorders>
+            <w:shd w:val="clear" w:color="auto" w:fill="auto"/>
+            <w:noWrap/>
+            <w:vAlign w:val="bottom"/>
+            <w:hideMark/>
+          </w:tcPr>
+          <w:p>
+            <w:pPr>
+              <w:spacing w:after="0" w:line="240" w:lineRule="auto"/>
+              <w:jc w:val="center"/>
+              <w:rPr>
+                <w:rFonts w:ascii="Calibri" w:eastAsia="Times New Roman" w:hAnsi="Calibri" w:cs="Calibri"/>
+                <w:color w:val="000000"/>
+              </w:rPr>
+            </w:pPr>
+            <w:r>
+              <w:rPr>
+                <w:rFonts w:ascii="Calibri" w:eastAsia="Times New Roman" w:hAnsi="Calibri" w:cs="Calibri"/>
+                <w:color w:val="000000"/>
+              </w:rPr>
+              <w:t>3</w:t>
+            </w:r>
+          </w:p>
+        </w:tc>
+        <w:tc>
+          <w:tcPr>
+            <w:tcW w:w="3282" w:type="dxa"/>
+            <w:tcBorders>
+              <w:top w:val="nil"/>
+              <w:left w:val="nil"/>
+              <w:bottom w:val="single" w:sz="4" w:space="0" w:color="auto"/>
+              <w:right w:val="single" w:sz="4" w:space="0" w:color="auto"/>
+            </w:tcBorders>
+            <w:shd w:val="clear" w:color="auto" w:fill="auto"/>
+            <w:noWrap/>
+            <w:vAlign w:val="bottom"/>
+            <w:hideMark/>
+          </w:tcPr>
+          <w:p>
+            <w:pPr>
+              <w:spacing w:after="0" w:line="240" w:lineRule="auto"/>
+              <w:rPr>
+                <w:rFonts w:ascii="Calibri" w:eastAsia="Times New Roman" w:hAnsi="Calibri" w:cs="Calibri"/>
+                <w:color w:val="000000"/>
+              </w:rPr>
+            </w:pPr>
+            <w:r>
+              <w:rPr>
+                <w:rFonts w:ascii="Calibri" w:eastAsia="Times New Roman" w:hAnsi="Calibri" w:cs="Calibri"/>
+                <w:color w:val="000000"/>
+              </w:rPr>
+              <w:t xml:space="preserve">Launch </w:t>
+            </w:r>
+            <w:proofErr w:type="spellStart"/>
+            <w:r>
+              <w:rPr>
+                <w:rFonts w:ascii="Calibri" w:eastAsia="Times New Roman" w:hAnsi="Calibri" w:cs="Calibri"/>
+                <w:color w:val="000000"/>
+              </w:rPr>
+              <w:t>napin</w:t>
+            </w:r>
+            <w:proofErr w:type="spellEnd"/>
+            <w:r>
+              <w:rPr>
+                <w:rFonts w:ascii="Calibri" w:eastAsia="Times New Roman" w:hAnsi="Calibri" w:cs="Calibri"/>
+                <w:color w:val="000000"/>
+              </w:rPr>
+              <w:t xml:space="preserve"> </w:t>
+            </w:r>
+            <w:proofErr w:type="spellStart"/>
+            <w:r>
+              <w:rPr>
+                <w:rFonts w:ascii="Calibri" w:eastAsia="Times New Roman" w:hAnsi="Calibri" w:cs="Calibri"/>
+                <w:color w:val="000000"/>
+              </w:rPr>
+              <w:t>signaali</w:t>
+            </w:r>
+            <w:proofErr w:type="spellEnd"/>
+          </w:p>
+        </w:tc>
+        <w:tc>
+          <w:tcPr>
+            <w:tcW w:w="838" w:type="dxa"/>
+            <w:tcBorders>
+              <w:top w:val="nil"/>
+              <w:left w:val="nil"/>
+              <w:bottom w:val="nil"/>
+              <w:right w:val="nil"/>
+            </w:tcBorders>
+            <w:shd w:val="clear" w:color="auto" w:fill="auto"/>
+            <w:noWrap/>
+            <w:vAlign w:val="bottom"/>
+            <w:hideMark/>
+          </w:tcPr>
+          <w:p>
+            <w:pPr>
+              <w:spacing w:after="0" w:line="240" w:lineRule="auto"/>
+              <w:rPr>
+                <w:rFonts w:ascii="Calibri" w:eastAsia="Times New Roman" w:hAnsi="Calibri" w:cs="Calibri"/>
+                <w:color w:val="000000"/>
+              </w:rPr>
+            </w:pPr>
+          </w:p>
+        </w:tc>
+        <w:tc>
+          <w:tcPr>
+            <w:tcW w:w="678" w:type="dxa"/>
+            <w:tcBorders>
+              <w:top w:val="nil"/>
+              <w:left w:val="single" w:sz="4" w:space="0" w:color="auto"/>
+              <w:bottom w:val="single" w:sz="4" w:space="0" w:color="auto"/>
+              <w:right w:val="single" w:sz="4" w:space="0" w:color="auto"/>
+            </w:tcBorders>
+            <w:shd w:val="clear" w:color="auto" w:fill="auto"/>
+            <w:noWrap/>
+            <w:vAlign w:val="bottom"/>
+            <w:hideMark/>
+          </w:tcPr>
+          <w:p>
+            <w:pPr>
+              <w:spacing w:after="0" w:line="240" w:lineRule="auto"/>
+              <w:jc w:val="center"/>
+              <w:rPr>
+                <w:rFonts w:ascii="Calibri" w:eastAsia="Times New Roman" w:hAnsi="Calibri" w:cs="Calibri"/>
+                <w:color w:val="000000"/>
+              </w:rPr>
+            </w:pPr>
+            <w:r>
+              <w:rPr>
+                <w:rFonts w:ascii="Calibri" w:eastAsia="Times New Roman" w:hAnsi="Calibri" w:cs="Calibri"/>
+                <w:color w:val="000000"/>
+              </w:rPr>
+              <w:t>3</w:t>
+            </w:r>
+          </w:p>
+        </w:tc>
+        <w:tc>
+          <w:tcPr>
+            <w:tcW w:w="2800" w:type="dxa"/>
+            <w:tcBorders>
+              <w:top w:val="nil"/>
+              <w:left w:val="nil"/>
+              <w:bottom w:val="single" w:sz="4" w:space="0" w:color="auto"/>
+              <w:right w:val="single" w:sz="4" w:space="0" w:color="auto"/>
+            </w:tcBorders>
+            <w:shd w:val="clear" w:color="auto" w:fill="auto"/>
+            <w:noWrap/>
+            <w:vAlign w:val="bottom"/>
+            <w:hideMark/>
+          </w:tcPr>
+          <w:p>
+            <w:pPr>
+              <w:spacing w:after="0" w:line="240" w:lineRule="auto"/>
+              <w:rPr>
+                <w:rFonts w:ascii="Calibri" w:eastAsia="Times New Roman" w:hAnsi="Calibri" w:cs="Calibri"/>
+                <w:color w:val="000000"/>
+              </w:rPr>
+            </w:pPr>
+            <w:r>
+              <w:rPr>
+                <w:rFonts w:ascii="Calibri" w:eastAsia="Times New Roman" w:hAnsi="Calibri" w:cs="Calibri"/>
+                <w:color w:val="000000"/>
+              </w:rPr>
+              <w:t>Serial3 TX</w:t>
+            </w:r>
+          </w:p>
+        </w:tc>
+      </w:tr>
+      <w:tr>
+        <w:trPr>
+          <w:trHeight w:val="300"/>
+        </w:trPr>
+        <w:tc>
+          <w:tcPr>
+            <w:tcW w:w="678" w:type="dxa"/>
+            <w:tcBorders>
+              <w:top w:val="nil"/>
+              <w:left w:val="single" w:sz="4" w:space="0" w:color="auto"/>
+              <w:bottom w:val="single" w:sz="4" w:space="0" w:color="auto"/>
+              <w:right w:val="single" w:sz="4" w:space="0" w:color="auto"/>
+            </w:tcBorders>
+            <w:shd w:val="clear" w:color="auto" w:fill="auto"/>
+            <w:noWrap/>
+            <w:vAlign w:val="bottom"/>
+            <w:hideMark/>
+          </w:tcPr>
+          <w:p>
+            <w:pPr>
+              <w:spacing w:after="0" w:line="240" w:lineRule="auto"/>
+              <w:jc w:val="center"/>
+              <w:rPr>
+                <w:rFonts w:ascii="Calibri" w:eastAsia="Times New Roman" w:hAnsi="Calibri" w:cs="Calibri"/>
+                <w:color w:val="000000"/>
+              </w:rPr>
+            </w:pPr>
+            <w:r>
+              <w:rPr>
+                <w:rFonts w:ascii="Calibri" w:eastAsia="Times New Roman" w:hAnsi="Calibri" w:cs="Calibri"/>
+                <w:color w:val="000000"/>
+              </w:rPr>
+              <w:t>4</w:t>
+            </w:r>
+          </w:p>
+        </w:tc>
+        <w:tc>
+          <w:tcPr>
+            <w:tcW w:w="3282" w:type="dxa"/>
+            <w:tcBorders>
+              <w:top w:val="nil"/>
+              <w:left w:val="nil"/>
+              <w:bottom w:val="single" w:sz="4" w:space="0" w:color="auto"/>
+              <w:right w:val="single" w:sz="4" w:space="0" w:color="auto"/>
+            </w:tcBorders>
+            <w:shd w:val="clear" w:color="auto" w:fill="auto"/>
+            <w:noWrap/>
+            <w:vAlign w:val="bottom"/>
+            <w:hideMark/>
+          </w:tcPr>
+          <w:p>
+            <w:pPr>
+              <w:spacing w:after="0" w:line="240" w:lineRule="auto"/>
+              <w:rPr>
+                <w:rFonts w:ascii="Calibri" w:eastAsia="Times New Roman" w:hAnsi="Calibri" w:cs="Calibri"/>
+                <w:color w:val="000000"/>
+              </w:rPr>
+            </w:pPr>
+            <w:proofErr w:type="spellStart"/>
+            <w:r>
+              <w:rPr>
+                <w:rFonts w:ascii="Calibri" w:eastAsia="Times New Roman" w:hAnsi="Calibri" w:cs="Calibri"/>
+                <w:color w:val="000000"/>
+              </w:rPr>
+              <w:t>Ylimääräinen</w:t>
+            </w:r>
+            <w:proofErr w:type="spellEnd"/>
+            <w:r>
+              <w:rPr>
+                <w:rFonts w:ascii="Calibri" w:eastAsia="Times New Roman" w:hAnsi="Calibri" w:cs="Calibri"/>
+                <w:color w:val="000000"/>
+              </w:rPr>
+              <w:t xml:space="preserve"> </w:t>
+            </w:r>
+            <w:proofErr w:type="spellStart"/>
+            <w:r>
+              <w:rPr>
+                <w:rFonts w:ascii="Calibri" w:eastAsia="Times New Roman" w:hAnsi="Calibri" w:cs="Calibri"/>
+                <w:color w:val="000000"/>
+              </w:rPr>
+              <w:t>releohjaus</w:t>
+            </w:r>
+            <w:proofErr w:type="spellEnd"/>
+            <w:r>
+              <w:rPr>
+                <w:rFonts w:ascii="Calibri" w:eastAsia="Times New Roman" w:hAnsi="Calibri" w:cs="Calibri"/>
+                <w:color w:val="000000"/>
+              </w:rPr>
+              <w:t xml:space="preserve"> D37</w:t>
+            </w:r>
+          </w:p>
+        </w:tc>
+        <w:tc>
+          <w:tcPr>
+            <w:tcW w:w="838" w:type="dxa"/>
+            <w:tcBorders>
+              <w:top w:val="nil"/>
+              <w:left w:val="nil"/>
+              <w:bottom w:val="nil"/>
+              <w:right w:val="nil"/>
+            </w:tcBorders>
+            <w:shd w:val="clear" w:color="auto" w:fill="auto"/>
+            <w:noWrap/>
+            <w:vAlign w:val="bottom"/>
+            <w:hideMark/>
+          </w:tcPr>
+          <w:p>
+            <w:pPr>
+              <w:spacing w:after="0" w:line="240" w:lineRule="auto"/>
+              <w:rPr>
+                <w:rFonts w:ascii="Calibri" w:eastAsia="Times New Roman" w:hAnsi="Calibri" w:cs="Calibri"/>
+                <w:color w:val="000000"/>
+              </w:rPr>
+            </w:pPr>
+          </w:p>
+        </w:tc>
+        <w:tc>
+          <w:tcPr>
+            <w:tcW w:w="678" w:type="dxa"/>
+            <w:tcBorders>
+              <w:top w:val="nil"/>
+              <w:left w:val="single" w:sz="4" w:space="0" w:color="auto"/>
+              <w:bottom w:val="single" w:sz="4" w:space="0" w:color="auto"/>
+              <w:right w:val="single" w:sz="4" w:space="0" w:color="auto"/>
+            </w:tcBorders>
+            <w:shd w:val="clear" w:color="auto" w:fill="auto"/>
+            <w:noWrap/>
+            <w:vAlign w:val="bottom"/>
+            <w:hideMark/>
+          </w:tcPr>
+          <w:p>
+            <w:pPr>
+              <w:spacing w:after="0" w:line="240" w:lineRule="auto"/>
+              <w:jc w:val="center"/>
+              <w:rPr>
+                <w:rFonts w:ascii="Calibri" w:eastAsia="Times New Roman" w:hAnsi="Calibri" w:cs="Calibri"/>
+                <w:color w:val="000000"/>
+              </w:rPr>
+            </w:pPr>
+            <w:r>
+              <w:rPr>
+                <w:rFonts w:ascii="Calibri" w:eastAsia="Times New Roman" w:hAnsi="Calibri" w:cs="Calibri"/>
+                <w:color w:val="000000"/>
+              </w:rPr>
+              <w:t>4</w:t>
+            </w:r>
+          </w:p>
+        </w:tc>
+        <w:tc>
+          <w:tcPr>
+            <w:tcW w:w="2800" w:type="dxa"/>
+            <w:tcBorders>
+              <w:top w:val="nil"/>
+              <w:left w:val="nil"/>
+              <w:bottom w:val="single" w:sz="4" w:space="0" w:color="auto"/>
+              <w:right w:val="single" w:sz="4" w:space="0" w:color="auto"/>
+            </w:tcBorders>
+            <w:shd w:val="clear" w:color="auto" w:fill="auto"/>
+            <w:noWrap/>
+            <w:vAlign w:val="bottom"/>
+            <w:hideMark/>
+          </w:tcPr>
+          <w:p>
+            <w:pPr>
+              <w:spacing w:after="0" w:line="240" w:lineRule="auto"/>
+              <w:rPr>
+                <w:rFonts w:ascii="Calibri" w:eastAsia="Times New Roman" w:hAnsi="Calibri" w:cs="Calibri"/>
+                <w:color w:val="000000"/>
+              </w:rPr>
+            </w:pPr>
+            <w:r>
+              <w:rPr>
+                <w:rFonts w:ascii="Calibri" w:eastAsia="Times New Roman" w:hAnsi="Calibri" w:cs="Calibri"/>
+                <w:color w:val="000000"/>
+              </w:rPr>
+              <w:t xml:space="preserve">+5 </w:t>
+            </w:r>
+            <w:proofErr w:type="spellStart"/>
+            <w:r>
+              <w:rPr>
+                <w:rFonts w:ascii="Calibri" w:eastAsia="Times New Roman" w:hAnsi="Calibri" w:cs="Calibri"/>
+                <w:color w:val="000000"/>
+              </w:rPr>
+              <w:t>Volttia</w:t>
+            </w:r>
+            <w:proofErr w:type="spellEnd"/>
+          </w:p>
+        </w:tc>
+      </w:tr>
+      <w:tr>
+        <w:trPr>
+          <w:trHeight w:val="300"/>
+        </w:trPr>
+        <w:tc>
+          <w:tcPr>
+            <w:tcW w:w="678" w:type="dxa"/>
+            <w:tcBorders>
+              <w:top w:val="nil"/>
+              <w:left w:val="single" w:sz="4" w:space="0" w:color="auto"/>
+              <w:bottom w:val="single" w:sz="4" w:space="0" w:color="auto"/>
+              <w:right w:val="single" w:sz="4" w:space="0" w:color="auto"/>
+            </w:tcBorders>
+            <w:shd w:val="clear" w:color="auto" w:fill="auto"/>
+            <w:noWrap/>
+            <w:vAlign w:val="bottom"/>
+            <w:hideMark/>
+          </w:tcPr>
+          <w:p>
+            <w:pPr>
+              <w:spacing w:after="0" w:line="240" w:lineRule="auto"/>
+              <w:jc w:val="center"/>
+              <w:rPr>
+                <w:rFonts w:ascii="Calibri" w:eastAsia="Times New Roman" w:hAnsi="Calibri" w:cs="Calibri"/>
+                <w:color w:val="000000"/>
+              </w:rPr>
+            </w:pPr>
+            <w:r>
+              <w:rPr>
+                <w:rFonts w:ascii="Calibri" w:eastAsia="Times New Roman" w:hAnsi="Calibri" w:cs="Calibri"/>
+                <w:color w:val="000000"/>
+              </w:rPr>
+              <w:t>5</w:t>
+            </w:r>
+          </w:p>
+        </w:tc>
+        <w:tc>
+          <w:tcPr>
+            <w:tcW w:w="3282" w:type="dxa"/>
+            <w:tcBorders>
+              <w:top w:val="nil"/>
+              <w:left w:val="nil"/>
+              <w:bottom w:val="single" w:sz="4" w:space="0" w:color="auto"/>
+              <w:right w:val="single" w:sz="4" w:space="0" w:color="auto"/>
+            </w:tcBorders>
+            <w:shd w:val="clear" w:color="auto" w:fill="auto"/>
+            <w:noWrap/>
+            <w:vAlign w:val="bottom"/>
+            <w:hideMark/>
+          </w:tcPr>
+          <w:p>
+            <w:pPr>
+              <w:spacing w:after="0" w:line="240" w:lineRule="auto"/>
+              <w:rPr>
+                <w:rFonts w:ascii="Calibri" w:eastAsia="Times New Roman" w:hAnsi="Calibri" w:cs="Calibri"/>
+                <w:color w:val="000000"/>
+              </w:rPr>
+            </w:pPr>
+            <w:proofErr w:type="spellStart"/>
+            <w:r>
+              <w:rPr>
+                <w:rFonts w:ascii="Calibri" w:eastAsia="Times New Roman" w:hAnsi="Calibri" w:cs="Calibri"/>
+                <w:color w:val="000000"/>
+              </w:rPr>
+              <w:t>Flektin</w:t>
+            </w:r>
+            <w:proofErr w:type="spellEnd"/>
+            <w:r>
+              <w:rPr>
+                <w:rFonts w:ascii="Calibri" w:eastAsia="Times New Roman" w:hAnsi="Calibri" w:cs="Calibri"/>
+                <w:color w:val="000000"/>
+              </w:rPr>
+              <w:t xml:space="preserve"> </w:t>
+            </w:r>
+            <w:proofErr w:type="spellStart"/>
+            <w:r>
+              <w:rPr>
+                <w:rFonts w:ascii="Calibri" w:eastAsia="Times New Roman" w:hAnsi="Calibri" w:cs="Calibri"/>
+                <w:color w:val="000000"/>
+              </w:rPr>
+              <w:t>relee</w:t>
+            </w:r>
+            <w:proofErr w:type="spellEnd"/>
+            <w:r>
+              <w:rPr>
+                <w:rFonts w:ascii="Calibri" w:eastAsia="Times New Roman" w:hAnsi="Calibri" w:cs="Calibri"/>
+                <w:color w:val="000000"/>
+              </w:rPr>
+              <w:t xml:space="preserve"> </w:t>
+            </w:r>
+            <w:proofErr w:type="spellStart"/>
+            <w:r>
+              <w:rPr>
+                <w:rFonts w:ascii="Calibri" w:eastAsia="Times New Roman" w:hAnsi="Calibri" w:cs="Calibri"/>
+                <w:color w:val="000000"/>
+              </w:rPr>
+              <w:t>ohjaus</w:t>
+            </w:r>
+            <w:proofErr w:type="spellEnd"/>
+          </w:p>
+        </w:tc>
+        <w:tc>
+          <w:tcPr>
+            <w:tcW w:w="838" w:type="dxa"/>
+            <w:tcBorders>
+              <w:top w:val="nil"/>
+              <w:left w:val="nil"/>
+              <w:bottom w:val="nil"/>
+              <w:right w:val="nil"/>
+            </w:tcBorders>
+            <w:shd w:val="clear" w:color="auto" w:fill="auto"/>
+            <w:noWrap/>
+            <w:vAlign w:val="bottom"/>
+            <w:hideMark/>
+          </w:tcPr>
+          <w:p>
+            <w:pPr>
+              <w:spacing w:after="0" w:line="240" w:lineRule="auto"/>
+              <w:rPr>
+                <w:rFonts w:ascii="Calibri" w:eastAsia="Times New Roman" w:hAnsi="Calibri" w:cs="Calibri"/>
+                <w:color w:val="000000"/>
+              </w:rPr>
+            </w:pPr>
+          </w:p>
+        </w:tc>
+        <w:tc>
+          <w:tcPr>
+            <w:tcW w:w="678" w:type="dxa"/>
+            <w:tcBorders>
+              <w:top w:val="nil"/>
+              <w:left w:val="single" w:sz="4" w:space="0" w:color="auto"/>
+              <w:bottom w:val="single" w:sz="4" w:space="0" w:color="auto"/>
+              <w:right w:val="single" w:sz="4" w:space="0" w:color="auto"/>
+            </w:tcBorders>
+            <w:shd w:val="clear" w:color="auto" w:fill="auto"/>
+            <w:noWrap/>
+            <w:vAlign w:val="bottom"/>
+            <w:hideMark/>
+          </w:tcPr>
+          <w:p>
+            <w:pPr>
+              <w:spacing w:after="0" w:line="240" w:lineRule="auto"/>
+              <w:jc w:val="center"/>
+              <w:rPr>
+                <w:rFonts w:ascii="Calibri" w:eastAsia="Times New Roman" w:hAnsi="Calibri" w:cs="Calibri"/>
+                <w:color w:val="000000"/>
+              </w:rPr>
+            </w:pPr>
+            <w:r>
+              <w:rPr>
+                <w:rFonts w:ascii="Calibri" w:eastAsia="Times New Roman" w:hAnsi="Calibri" w:cs="Calibri"/>
+                <w:color w:val="000000"/>
+              </w:rPr>
+              <w:t>5</w:t>
+            </w:r>
+          </w:p>
+        </w:tc>
+        <w:tc>
+          <w:tcPr>
+            <w:tcW w:w="2800" w:type="dxa"/>
+            <w:tcBorders>
+              <w:top w:val="nil"/>
+              <w:left w:val="nil"/>
+              <w:bottom w:val="single" w:sz="4" w:space="0" w:color="auto"/>
+              <w:right w:val="single" w:sz="4" w:space="0" w:color="auto"/>
+            </w:tcBorders>
+            <w:shd w:val="clear" w:color="auto" w:fill="auto"/>
+            <w:noWrap/>
+            <w:vAlign w:val="bottom"/>
+            <w:hideMark/>
+          </w:tcPr>
+          <w:p>
+            <w:pPr>
+              <w:spacing w:after="0" w:line="240" w:lineRule="auto"/>
+              <w:rPr>
+                <w:rFonts w:ascii="Calibri" w:eastAsia="Times New Roman" w:hAnsi="Calibri" w:cs="Calibri"/>
+                <w:color w:val="000000"/>
+              </w:rPr>
+            </w:pPr>
+            <w:proofErr w:type="spellStart"/>
+            <w:r>
+              <w:rPr>
+                <w:rFonts w:ascii="Calibri" w:eastAsia="Times New Roman" w:hAnsi="Calibri" w:cs="Calibri"/>
+                <w:color w:val="000000"/>
+              </w:rPr>
+              <w:t>Ylimääräinen</w:t>
+            </w:r>
+            <w:proofErr w:type="spellEnd"/>
+            <w:r>
+              <w:rPr>
+                <w:rFonts w:ascii="Calibri" w:eastAsia="Times New Roman" w:hAnsi="Calibri" w:cs="Calibri"/>
+                <w:color w:val="000000"/>
+              </w:rPr>
+              <w:t xml:space="preserve"> </w:t>
+            </w:r>
+            <w:proofErr w:type="spellStart"/>
+            <w:r>
+              <w:rPr>
+                <w:rFonts w:ascii="Calibri" w:eastAsia="Times New Roman" w:hAnsi="Calibri" w:cs="Calibri"/>
+                <w:color w:val="000000"/>
+              </w:rPr>
+              <w:t>releohjaus</w:t>
+            </w:r>
+            <w:proofErr w:type="spellEnd"/>
+            <w:r>
+              <w:rPr>
+                <w:rFonts w:ascii="Calibri" w:eastAsia="Times New Roman" w:hAnsi="Calibri" w:cs="Calibri"/>
+                <w:color w:val="000000"/>
+              </w:rPr>
+              <w:t xml:space="preserve"> D31</w:t>
+            </w:r>
+          </w:p>
+        </w:tc>
+      </w:tr>
+      <w:tr>
+        <w:trPr>
+          <w:trHeight w:val="300"/>
+        </w:trPr>
+        <w:tc>
+          <w:tcPr>
+            <w:tcW w:w="678" w:type="dxa"/>
+            <w:tcBorders>
+              <w:top w:val="nil"/>
+              <w:left w:val="single" w:sz="4" w:space="0" w:color="auto"/>
+              <w:bottom w:val="single" w:sz="4" w:space="0" w:color="auto"/>
+              <w:right w:val="single" w:sz="4" w:space="0" w:color="auto"/>
+            </w:tcBorders>
+            <w:shd w:val="clear" w:color="auto" w:fill="auto"/>
+            <w:noWrap/>
+            <w:vAlign w:val="bottom"/>
+            <w:hideMark/>
+          </w:tcPr>
+          <w:p>
+            <w:pPr>
+              <w:spacing w:after="0" w:line="240" w:lineRule="auto"/>
+              <w:jc w:val="center"/>
+              <w:rPr>
+                <w:rFonts w:ascii="Calibri" w:eastAsia="Times New Roman" w:hAnsi="Calibri" w:cs="Calibri"/>
+                <w:color w:val="000000"/>
+              </w:rPr>
+            </w:pPr>
+            <w:r>
+              <w:rPr>
+                <w:rFonts w:ascii="Calibri" w:eastAsia="Times New Roman" w:hAnsi="Calibri" w:cs="Calibri"/>
+                <w:color w:val="000000"/>
+              </w:rPr>
+              <w:t>6</w:t>
+            </w:r>
+          </w:p>
+        </w:tc>
+        <w:tc>
+          <w:tcPr>
+            <w:tcW w:w="3282" w:type="dxa"/>
+            <w:tcBorders>
+              <w:top w:val="nil"/>
+              <w:left w:val="nil"/>
+              <w:bottom w:val="single" w:sz="4" w:space="0" w:color="auto"/>
+              <w:right w:val="single" w:sz="4" w:space="0" w:color="auto"/>
+            </w:tcBorders>
+            <w:shd w:val="clear" w:color="auto" w:fill="auto"/>
+            <w:noWrap/>
+            <w:vAlign w:val="bottom"/>
+            <w:hideMark/>
+          </w:tcPr>
+          <w:p>
+            <w:pPr>
+              <w:spacing w:after="0" w:line="240" w:lineRule="auto"/>
+              <w:rPr>
+                <w:rFonts w:ascii="Calibri" w:eastAsia="Times New Roman" w:hAnsi="Calibri" w:cs="Calibri"/>
+                <w:color w:val="000000"/>
+              </w:rPr>
+            </w:pPr>
+            <w:proofErr w:type="spellStart"/>
+            <w:r>
+              <w:rPr>
+                <w:rFonts w:ascii="Calibri" w:eastAsia="Times New Roman" w:hAnsi="Calibri" w:cs="Calibri"/>
+                <w:color w:val="000000"/>
+              </w:rPr>
+              <w:t>Ahtopaine</w:t>
+            </w:r>
+            <w:proofErr w:type="spellEnd"/>
+            <w:r>
+              <w:rPr>
+                <w:rFonts w:ascii="Calibri" w:eastAsia="Times New Roman" w:hAnsi="Calibri" w:cs="Calibri"/>
+                <w:color w:val="000000"/>
+              </w:rPr>
+              <w:t xml:space="preserve"> </w:t>
+            </w:r>
+            <w:proofErr w:type="spellStart"/>
+            <w:r>
+              <w:rPr>
+                <w:rFonts w:ascii="Calibri" w:eastAsia="Times New Roman" w:hAnsi="Calibri" w:cs="Calibri"/>
+                <w:color w:val="000000"/>
+              </w:rPr>
+              <w:t>solenoidin</w:t>
+            </w:r>
+            <w:proofErr w:type="spellEnd"/>
+            <w:r>
+              <w:rPr>
+                <w:rFonts w:ascii="Calibri" w:eastAsia="Times New Roman" w:hAnsi="Calibri" w:cs="Calibri"/>
+                <w:color w:val="000000"/>
+              </w:rPr>
+              <w:t xml:space="preserve"> </w:t>
+            </w:r>
+            <w:proofErr w:type="spellStart"/>
+            <w:r>
+              <w:rPr>
+                <w:rFonts w:ascii="Calibri" w:eastAsia="Times New Roman" w:hAnsi="Calibri" w:cs="Calibri"/>
+                <w:color w:val="000000"/>
+              </w:rPr>
+              <w:t>lähtö</w:t>
+            </w:r>
+            <w:proofErr w:type="spellEnd"/>
+          </w:p>
+        </w:tc>
+        <w:tc>
+          <w:tcPr>
+            <w:tcW w:w="838" w:type="dxa"/>
+            <w:tcBorders>
+              <w:top w:val="nil"/>
+              <w:left w:val="nil"/>
+              <w:bottom w:val="nil"/>
+              <w:right w:val="nil"/>
+            </w:tcBorders>
+            <w:shd w:val="clear" w:color="auto" w:fill="auto"/>
+            <w:noWrap/>
+            <w:vAlign w:val="bottom"/>
+            <w:hideMark/>
+          </w:tcPr>
+          <w:p>
+            <w:pPr>
+              <w:spacing w:after="0" w:line="240" w:lineRule="auto"/>
+              <w:rPr>
+                <w:rFonts w:ascii="Calibri" w:eastAsia="Times New Roman" w:hAnsi="Calibri" w:cs="Calibri"/>
+                <w:color w:val="000000"/>
+              </w:rPr>
+            </w:pPr>
+          </w:p>
+        </w:tc>
+        <w:tc>
+          <w:tcPr>
+            <w:tcW w:w="678" w:type="dxa"/>
+            <w:tcBorders>
+              <w:top w:val="nil"/>
+              <w:left w:val="single" w:sz="4" w:space="0" w:color="auto"/>
+              <w:bottom w:val="single" w:sz="4" w:space="0" w:color="auto"/>
+              <w:right w:val="single" w:sz="4" w:space="0" w:color="auto"/>
+            </w:tcBorders>
+            <w:shd w:val="clear" w:color="auto" w:fill="auto"/>
+            <w:noWrap/>
+            <w:vAlign w:val="bottom"/>
+            <w:hideMark/>
+          </w:tcPr>
+          <w:p>
+            <w:pPr>
+              <w:spacing w:after="0" w:line="240" w:lineRule="auto"/>
+              <w:jc w:val="center"/>
+              <w:rPr>
+                <w:rFonts w:ascii="Calibri" w:eastAsia="Times New Roman" w:hAnsi="Calibri" w:cs="Calibri"/>
+                <w:color w:val="000000"/>
+              </w:rPr>
+            </w:pPr>
+            <w:r>
+              <w:rPr>
+                <w:rFonts w:ascii="Calibri" w:eastAsia="Times New Roman" w:hAnsi="Calibri" w:cs="Calibri"/>
+                <w:color w:val="000000"/>
+              </w:rPr>
+              <w:t>6</w:t>
+            </w:r>
+          </w:p>
+        </w:tc>
+        <w:tc>
+          <w:tcPr>
+            <w:tcW w:w="2800" w:type="dxa"/>
+            <w:tcBorders>
+              <w:top w:val="nil"/>
+              <w:left w:val="nil"/>
+              <w:bottom w:val="single" w:sz="4" w:space="0" w:color="auto"/>
+              <w:right w:val="single" w:sz="4" w:space="0" w:color="auto"/>
+            </w:tcBorders>
+            <w:shd w:val="clear" w:color="auto" w:fill="auto"/>
+            <w:noWrap/>
+            <w:vAlign w:val="bottom"/>
+            <w:hideMark/>
+          </w:tcPr>
+          <w:p>
+            <w:pPr>
+              <w:spacing w:after="0" w:line="240" w:lineRule="auto"/>
+              <w:rPr>
+                <w:rFonts w:ascii="Calibri" w:eastAsia="Times New Roman" w:hAnsi="Calibri" w:cs="Calibri"/>
+                <w:color w:val="000000"/>
+              </w:rPr>
+            </w:pPr>
+            <w:proofErr w:type="spellStart"/>
+            <w:r>
+              <w:rPr>
+                <w:rFonts w:ascii="Calibri" w:eastAsia="Times New Roman" w:hAnsi="Calibri" w:cs="Calibri"/>
+                <w:color w:val="000000"/>
+              </w:rPr>
+              <w:t>Ylimääräinen</w:t>
+            </w:r>
+            <w:proofErr w:type="spellEnd"/>
+            <w:r>
+              <w:rPr>
+                <w:rFonts w:ascii="Calibri" w:eastAsia="Times New Roman" w:hAnsi="Calibri" w:cs="Calibri"/>
+                <w:color w:val="000000"/>
+              </w:rPr>
+              <w:t xml:space="preserve"> </w:t>
+            </w:r>
+            <w:proofErr w:type="spellStart"/>
+            <w:r>
+              <w:rPr>
+                <w:rFonts w:ascii="Calibri" w:eastAsia="Times New Roman" w:hAnsi="Calibri" w:cs="Calibri"/>
+                <w:color w:val="000000"/>
+              </w:rPr>
+              <w:t>releohjaus</w:t>
+            </w:r>
+            <w:proofErr w:type="spellEnd"/>
+            <w:r>
+              <w:rPr>
+                <w:rFonts w:ascii="Calibri" w:eastAsia="Times New Roman" w:hAnsi="Calibri" w:cs="Calibri"/>
+                <w:color w:val="000000"/>
+              </w:rPr>
+              <w:t xml:space="preserve"> D33</w:t>
+            </w:r>
+          </w:p>
+        </w:tc>
+      </w:tr>
+    </w:tbl>
+    <w:p>
+      <w:pPr>
+        <w:rPr>
+          <w:lang w:val="fi-FI"/>
+        </w:rPr>
+      </w:pPr>
+    </w:p>
+    <w:p>
+      <w:pPr>
+        <w:pStyle w:val="Heading2"/>
+        <w:rPr>
+          <w:lang w:val="fi-FI"/>
+        </w:rPr>
+      </w:pPr>
+      <w:r>
+        <w:rPr>
+          <w:lang w:val="fi-FI"/>
+        </w:rPr>
+        <w:t>Ahtopaine solenoidi ja releet</w:t>
+      </w:r>
+    </w:p>
+    <w:p>
+      <w:pPr>
+        <w:rPr>
+          <w:lang w:val="fi-FI"/>
+        </w:rPr>
+      </w:pPr>
+    </w:p>
+    <w:p>
+      <w:pPr>
+        <w:rPr>
+          <w:lang w:val="fi-FI"/>
+        </w:rPr>
+      </w:pPr>
+      <w:r>
+        <w:rPr>
+          <w:lang w:val="fi-FI"/>
+        </w:rPr>
+        <w:t>Speeduino on kyvykäs ohjaamaan ahtopaine solenoidia ja releitä, esim. Flektiä varten suoraan ilman mitään modifikaatioita. Sekä ahtopaine solenoidin ja releiden lähdöt toimivat maadoittamalla. Eli ahtopaine solenoidin tai releen toinen napa kytketään ohjattuun 12-volttiin. Mielellään vielä pienen sulakkeen kautta</w:t>
+      </w:r>
+      <w:r>
+        <w:rPr>
+          <w:lang w:val="fi-FI"/>
+        </w:rPr>
+        <w:t xml:space="preserve"> (esim. 3-5 A). M52 moottorin johtosarjassa esimerkiksi punaiset johdot valkoisella viivalla on hyvä paikka ”ryöstää” ohjattu 12-volttia. Jatkuvaan 12-volttiin kytkeminen ei ole suositeltavaa, koska se voi aiheuttaa ongelmia speeduinolle. Kuten esimerkiksi moottori ei välttämättä sammukkaan kun virrat kääntää pois.</w:t>
+      </w:r>
+    </w:p>
+    <w:p>
+      <w:pPr>
+        <w:pStyle w:val="Heading2"/>
+        <w:rPr>
+          <w:lang w:val="fi-FI"/>
+        </w:rPr>
+      </w:pPr>
+      <w:r>
+        <w:rPr>
+          <w:lang w:val="fi-FI"/>
+        </w:rPr>
+        <w:t xml:space="preserve"> Launch control</w:t>
+      </w:r>
+    </w:p>
+    <w:p>
+      <w:pPr>
+        <w:rPr>
+          <w:lang w:val="fi-FI"/>
+        </w:rPr>
+      </w:pPr>
+    </w:p>
+    <w:p>
+      <w:pPr>
+        <w:rPr>
+          <w:lang w:val="fi-FI"/>
+        </w:rPr>
+      </w:pPr>
+      <w:r>
+        <w:rPr>
+          <w:lang w:val="fi-FI"/>
+        </w:rPr>
+        <w:t xml:space="preserve">Launch napin sisääntulo on suoraan kytketty speeduinon prosessorikortille. Sisääntulossa ei ole mitään suojauksia, joten sen kanssa kannattaa olla tarkkana. Suositeltavaa on kytkeä tämä napille (esim. Nappi </w:t>
+      </w:r>
+      <w:r>
+        <w:rPr>
+          <w:lang w:val="fi-FI"/>
+        </w:rPr>
+        <w:lastRenderedPageBreak/>
+        <w:t>kytkinpolkimessa) joka maadoittaa sisääntulon, kun launch halutaan aktivoida. Tämmöisellä kytkennällä pitää TunerStudiossa vielä aktivoida sisäinen pull-up launch-sisääntulolle (kulkee Clutch input -nimellä).</w:t>
+      </w:r>
+    </w:p>
+    <w:p>
+      <w:pPr>
+        <w:rPr>
+          <w:lang w:val="fi-FI"/>
+        </w:rPr>
+      </w:pPr>
+      <w:r>
+        <w:rPr>
+          <w:lang w:val="fi-FI"/>
+        </w:rPr>
+        <w:t>Esimerkki asetukset:</w:t>
+      </w:r>
+    </w:p>
+    <w:p>
+      <w:pPr>
+        <w:rPr>
+          <w:lang w:val="fi-FI"/>
+        </w:rPr>
+      </w:pPr>
+      <w:r>
+        <w:rPr>
+          <w:noProof/>
+        </w:rPr>
+        <w:drawing>
+          <wp:inline distT="0" distB="0" distL="0" distR="0" wp14:anchorId="78F3B441" wp14:editId="0203DD50">
+            <wp:extent cx="3237872" cy="4467225"/>
+            <wp:effectExtent l="0" t="0" r="635" b="0"/>
+            <wp:docPr id="23" name="Picture 23"/>
+            <wp:cNvGraphicFramePr>
+              <a:graphicFrameLocks xmlns:a="http://schemas.openxmlformats.org/drawingml/2006/main" noChangeAspect="1"/>
+            </wp:cNvGraphicFramePr>
+            <a:graphic xmlns:a="http://schemas.openxmlformats.org/drawingml/2006/main">
+              <a:graphicData uri="http://schemas.openxmlformats.org/drawingml/2006/picture">
+                <pic:pic xmlns:pic="http://schemas.openxmlformats.org/drawingml/2006/picture">
+                  <pic:nvPicPr>
+                    <pic:cNvPr id="1" name=""/>
+                    <pic:cNvPicPr/>
+                  </pic:nvPicPr>
+                  <pic:blipFill>
+                    <a:blip r:embed="rId26"/>
+                    <a:stretch>
+                      <a:fillRect/>
+                    </a:stretch>
+                  </pic:blipFill>
+                  <pic:spPr>
+                    <a:xfrm>
+                      <a:off x="0" y="0"/>
+                      <a:ext cx="3247601" cy="4480648"/>
+                    </a:xfrm>
+                    <a:prstGeom prst="rect">
+                      <a:avLst/>
+                    </a:prstGeom>
+                  </pic:spPr>
+                </pic:pic>
+              </a:graphicData>
+            </a:graphic>
+          </wp:inline>
+        </w:drawing>
+      </w:r>
+    </w:p>
+    <w:p>
+      <w:pPr>
+        <w:rPr>
+          <w:b/>
+          <w:lang w:val="fi-FI"/>
+        </w:rPr>
+      </w:pPr>
+    </w:p>
     <w:p>
       <w:pPr>
         <w:pStyle w:val="Heading1"/>
@@ -4817,6 +6813,8 @@
     <w:p>
       <w:pPr>
         <w:rPr>
+          <w:rStyle w:val="Hyperlink"/>
+          <w:u w:val="none"/>
           <w:lang w:val="fi-FI"/>
         </w:rPr>
       </w:pPr>
@@ -4833,9 +6831,123 @@
             <w:u w:val="none"/>
             <w:lang w:val="fi-FI"/>
           </w:rPr>
-          <w:t>https://speeduino.com/wiki/index.php/Compiling_and_Installing_Firmware#Downloading_the_firmware</w:t>
+          <w:t>https://speeduino.com/wiki/inde</w:t>
+        </w:r>
+        <w:r>
+          <w:rPr>
+            <w:rStyle w:val="Hyperlink"/>
+            <w:u w:val="none"/>
+            <w:lang w:val="fi-FI"/>
+          </w:rPr>
+          <w:t>x</w:t>
+        </w:r>
+        <w:r>
+          <w:rPr>
+            <w:rStyle w:val="Hyperlink"/>
+            <w:u w:val="none"/>
+            <w:lang w:val="fi-FI"/>
+          </w:rPr>
+          <w:t>.php/Compiling_and_Installing_Firmware#Downloading_the_firmware</w:t>
         </w:r>
       </w:hyperlink>
+    </w:p>
+    <w:p>
+      <w:pPr>
+        <w:rPr>
+          <w:lang w:val="fi-FI"/>
+        </w:rPr>
+      </w:pPr>
+      <w:r>
+        <w:rPr>
+          <w:lang w:val="fi-FI"/>
+        </w:rPr>
+        <w:t xml:space="preserve">Tätä ohjetta kirjoitettaessa kätevin tapa ladata Speeduinoon uusi Firmware on käyttää </w:t>
+      </w:r>
+      <w:r>
+        <w:rPr>
+          <w:lang w:val="fi-FI"/>
+        </w:rPr>
+        <w:t>Speedy</w:t>
+      </w:r>
+      <w:r>
+        <w:rPr>
+          <w:lang w:val="fi-FI"/>
+        </w:rPr>
+        <w:t>Loader -softaa, joka löytyy ylläolevasta osoitteesta.</w:t>
+      </w:r>
+    </w:p>
+    <w:p>
+      <w:pPr>
+        <w:rPr>
+          <w:lang w:val="fi-FI"/>
+        </w:rPr>
+      </w:pPr>
+      <w:r>
+        <w:rPr>
+          <w:noProof/>
+        </w:rPr>
+        <w:lastRenderedPageBreak/>
+        <w:drawing>
+          <wp:inline distT="0" distB="0" distL="0" distR="0" wp14:anchorId="7E0DB225" wp14:editId="4AC84604">
+            <wp:extent cx="5943600" cy="4892675"/>
+            <wp:effectExtent l="0" t="0" r="0" b="3175"/>
+            <wp:docPr id="15" name="Picture 15"/>
+            <wp:cNvGraphicFramePr>
+              <a:graphicFrameLocks xmlns:a="http://schemas.openxmlformats.org/drawingml/2006/main" noChangeAspect="1"/>
+            </wp:cNvGraphicFramePr>
+            <a:graphic xmlns:a="http://schemas.openxmlformats.org/drawingml/2006/main">
+              <a:graphicData uri="http://schemas.openxmlformats.org/drawingml/2006/picture">
+                <pic:pic xmlns:pic="http://schemas.openxmlformats.org/drawingml/2006/picture">
+                  <pic:nvPicPr>
+                    <pic:cNvPr id="1" name=""/>
+                    <pic:cNvPicPr/>
+                  </pic:nvPicPr>
+                  <pic:blipFill>
+                    <a:blip r:embed="rId28"/>
+                    <a:stretch>
+                      <a:fillRect/>
+                    </a:stretch>
+                  </pic:blipFill>
+                  <pic:spPr>
+                    <a:xfrm>
+                      <a:off x="0" y="0"/>
+                      <a:ext cx="5943600" cy="4892675"/>
+                    </a:xfrm>
+                    <a:prstGeom prst="rect">
+                      <a:avLst/>
+                    </a:prstGeom>
+                  </pic:spPr>
+                </pic:pic>
+              </a:graphicData>
+            </a:graphic>
+          </wp:inline>
+        </w:drawing>
+      </w:r>
+    </w:p>
+    <w:p>
+      <w:pPr>
+        <w:rPr>
+          <w:lang w:val="fi-FI"/>
+        </w:rPr>
+      </w:pPr>
+      <w:r>
+        <w:rPr>
+          <w:lang w:val="fi-FI"/>
+        </w:rPr>
+        <w:t>Ohjelman käyttö on helppoa. Valitse vain listalta firmware versio (yleensä uusin) ja tämän jälkeen ’Choose port’ -napista valitaan COM-portti johon speeduino on kytketty. Ja tämän jälkeen klikataan ’Upload’. Pävityksen aikana Speedyloader lataa automaattisesti firmware version kanssa toimivan .ini -tiedoston ”Downloads/Lataukset” -kansioon josta se on valmiina käytettävissä TunerStudiolle (Kts. Kappale 2.</w:t>
+      </w:r>
+      <w:r>
+        <w:rPr>
+          <w:lang w:val="fi-FI"/>
+        </w:rPr>
+        <w:t>4</w:t>
+      </w:r>
+      <w:r>
+        <w:rPr>
+          <w:lang w:val="fi-FI"/>
+        </w:rPr>
+        <w:t>). Jos kyseessä on uusi ”tyhjä” boksi, ’Base Tunes’ -välilehdeltä löytyy M52 PnP boksille sopivat peruskartat.</w:t>
+      </w:r>
     </w:p>
     <w:p>
       <w:pPr>
@@ -6170,7 +8282,7 @@
 </file>
 
 <file path=customXml/itemProps1.xml><?xml version="1.0" encoding="utf-8"?>
-<ds:datastoreItem xmlns:ds="http://schemas.openxmlformats.org/officeDocument/2006/customXml" ds:itemID="{9658EB54-6243-4E6C-9E9B-E758D985A85F}">
+<ds:datastoreItem xmlns:ds="http://schemas.openxmlformats.org/officeDocument/2006/customXml" ds:itemID="{C6BB3539-0B48-4F9F-BB29-C4F1974DA474}">
   <ds:schemaRefs>
     <ds:schemaRef ds:uri="http://schemas.openxmlformats.org/officeDocument/2006/bibliography"/>
   </ds:schemaRefs>

</xml_diff>